<commit_message>
vork log and md to hungaryan
</commit_message>
<xml_diff>
--- a/doc/IET_munkanaplo.docx
+++ b/doc/IET_munkanaplo.docx
@@ -1,6 +1,6 @@
 
 <file path=word/document.xml><?xml version="1.0" encoding="utf-8"?>
-<w:document xmlns:wpc="http://schemas.microsoft.com/office/word/2010/wordprocessingCanvas" xmlns:cx="http://schemas.microsoft.com/office/drawing/2014/chartex" xmlns:cx1="http://schemas.microsoft.com/office/drawing/2015/9/8/chartex" xmlns:cx2="http://schemas.microsoft.com/office/drawing/2015/10/21/chartex" xmlns:cx3="http://schemas.microsoft.com/office/drawing/2016/5/9/chartex" xmlns:cx4="http://schemas.microsoft.com/office/drawing/2016/5/10/chartex" xmlns:cx5="http://schemas.microsoft.com/office/drawing/2016/5/11/chartex" xmlns:cx6="http://schemas.microsoft.com/office/drawing/2016/5/12/chartex" xmlns:cx7="http://schemas.microsoft.com/office/drawing/2016/5/13/chartex" xmlns:cx8="http://schemas.microsoft.com/office/drawing/2016/5/14/chartex" xmlns:mc="http://schemas.openxmlformats.org/markup-compatibility/2006" xmlns:aink="http://schemas.microsoft.com/office/drawing/2016/ink" xmlns:am3d="http://schemas.microsoft.com/office/drawing/2017/model3d" xmlns:o="urn:schemas-microsoft-com:office:office" xmlns:oel="http://schemas.microsoft.com/office/2019/extlst" xmlns:r="http://schemas.openxmlformats.org/officeDocument/2006/relationships" xmlns:m="http://schemas.openxmlformats.org/officeDocument/2006/math" xmlns:v="urn:schemas-microsoft-com:vml" xmlns:wp14="http://schemas.microsoft.com/office/word/2010/wordprocessingDrawing" xmlns:wp="http://schemas.openxmlformats.org/drawingml/2006/wordprocessingDrawing" xmlns:w10="urn:schemas-microsoft-com:office:word" xmlns:w="http://schemas.openxmlformats.org/wordprocessingml/2006/main" xmlns:w14="http://schemas.microsoft.com/office/word/2010/wordml" xmlns:w15="http://schemas.microsoft.com/office/word/2012/wordml" xmlns:w16cex="http://schemas.microsoft.com/office/word/2018/wordml/cex" xmlns:w16cid="http://schemas.microsoft.com/office/word/2016/wordml/cid" xmlns:w16="http://schemas.microsoft.com/office/word/2018/wordml" xmlns:w16du="http://schemas.microsoft.com/office/word/2023/wordml/word16du" xmlns:w16sdtdh="http://schemas.microsoft.com/office/word/2020/wordml/sdtdatahash" xmlns:w16se="http://schemas.microsoft.com/office/word/2015/wordml/symex" xmlns:wpg="http://schemas.microsoft.com/office/word/2010/wordprocessingGroup" xmlns:wpi="http://schemas.microsoft.com/office/word/2010/wordprocessingInk" xmlns:wne="http://schemas.microsoft.com/office/word/2006/wordml" xmlns:wps="http://schemas.microsoft.com/office/word/2010/wordprocessingShape" mc:Ignorable="w14 w15 w16se w16cid w16 w16cex w16sdtdh wp14">
+<w:document xmlns:wpc="http://schemas.microsoft.com/office/word/2010/wordprocessingCanvas" xmlns:cx="http://schemas.microsoft.com/office/drawing/2014/chartex" xmlns:cx1="http://schemas.microsoft.com/office/drawing/2015/9/8/chartex" xmlns:cx2="http://schemas.microsoft.com/office/drawing/2015/10/21/chartex" xmlns:cx3="http://schemas.microsoft.com/office/drawing/2016/5/9/chartex" xmlns:cx4="http://schemas.microsoft.com/office/drawing/2016/5/10/chartex" xmlns:cx5="http://schemas.microsoft.com/office/drawing/2016/5/11/chartex" xmlns:cx6="http://schemas.microsoft.com/office/drawing/2016/5/12/chartex" xmlns:cx7="http://schemas.microsoft.com/office/drawing/2016/5/13/chartex" xmlns:cx8="http://schemas.microsoft.com/office/drawing/2016/5/14/chartex" xmlns:mc="http://schemas.openxmlformats.org/markup-compatibility/2006" xmlns:aink="http://schemas.microsoft.com/office/drawing/2016/ink" xmlns:am3d="http://schemas.microsoft.com/office/drawing/2017/model3d" xmlns:o="urn:schemas-microsoft-com:office:office" xmlns:oel="http://schemas.microsoft.com/office/2019/extlst" xmlns:r="http://schemas.openxmlformats.org/officeDocument/2006/relationships" xmlns:m="http://schemas.openxmlformats.org/officeDocument/2006/math" xmlns:v="urn:schemas-microsoft-com:vml" xmlns:wp14="http://schemas.microsoft.com/office/word/2010/wordprocessingDrawing" xmlns:wp="http://schemas.openxmlformats.org/drawingml/2006/wordprocessingDrawing" xmlns:w10="urn:schemas-microsoft-com:office:word" xmlns:w="http://schemas.openxmlformats.org/wordprocessingml/2006/main" xmlns:w14="http://schemas.microsoft.com/office/word/2010/wordml" xmlns:w15="http://schemas.microsoft.com/office/word/2012/wordml" xmlns:w16cex="http://schemas.microsoft.com/office/word/2018/wordml/cex" xmlns:w16cid="http://schemas.microsoft.com/office/word/2016/wordml/cid" xmlns:w16="http://schemas.microsoft.com/office/word/2018/wordml" xmlns:w16sdtdh="http://schemas.microsoft.com/office/word/2020/wordml/sdtdatahash" xmlns:w16se="http://schemas.microsoft.com/office/word/2015/wordml/symex" xmlns:wpg="http://schemas.microsoft.com/office/word/2010/wordprocessingGroup" xmlns:wpi="http://schemas.microsoft.com/office/word/2010/wordprocessingInk" xmlns:wne="http://schemas.microsoft.com/office/word/2006/wordml" xmlns:wps="http://schemas.microsoft.com/office/word/2010/wordprocessingShape" mc:Ignorable="w14 w15 w16se w16cid w16 w16cex w16sdtdh wp14">
   <w:body>
     <w:p>
       <w:pPr>
@@ -13,25 +13,59 @@
       </w:pPr>
       <w:bookmarkStart w:id="0" w:name="_i3fa1hozkrcf" w:colFirst="0" w:colLast="0"/>
       <w:bookmarkEnd w:id="0"/>
+      <w:proofErr w:type="spellStart"/>
       <w:r>
         <w:rPr>
           <w:sz w:val="40"/>
           <w:szCs w:val="40"/>
         </w:rPr>
-        <w:t>Házi feladat munkanapló</w:t>
-      </w:r>
+        <w:t>Házi</w:t>
+      </w:r>
+      <w:proofErr w:type="spellEnd"/>
       <w:r>
         <w:rPr>
           <w:sz w:val="40"/>
           <w:szCs w:val="40"/>
         </w:rPr>
-        <w:t xml:space="preserve">: </w:t>
-      </w:r>
+        <w:t xml:space="preserve"> </w:t>
+      </w:r>
+      <w:proofErr w:type="spellStart"/>
       <w:r>
         <w:rPr>
           <w:sz w:val="40"/>
           <w:szCs w:val="40"/>
         </w:rPr>
+        <w:t>feladat</w:t>
+      </w:r>
+      <w:proofErr w:type="spellEnd"/>
+      <w:r>
+        <w:rPr>
+          <w:sz w:val="40"/>
+          <w:szCs w:val="40"/>
+        </w:rPr>
+        <w:t xml:space="preserve"> </w:t>
+      </w:r>
+      <w:proofErr w:type="spellStart"/>
+      <w:r>
+        <w:rPr>
+          <w:sz w:val="40"/>
+          <w:szCs w:val="40"/>
+        </w:rPr>
+        <w:t>munkanapló</w:t>
+      </w:r>
+      <w:proofErr w:type="spellEnd"/>
+      <w:r>
+        <w:rPr>
+          <w:sz w:val="40"/>
+          <w:szCs w:val="40"/>
+        </w:rPr>
+        <w:t xml:space="preserve">: </w:t>
+      </w:r>
+      <w:r>
+        <w:rPr>
+          <w:sz w:val="40"/>
+          <w:szCs w:val="40"/>
+        </w:rPr>
         <w:t>CSIGI</w:t>
       </w:r>
     </w:p>
@@ -45,12 +79,69 @@
       </w:pPr>
       <w:bookmarkStart w:id="1" w:name="_tysz8o9shchc" w:colFirst="0" w:colLast="0"/>
       <w:bookmarkEnd w:id="1"/>
+      <w:proofErr w:type="spellStart"/>
       <w:r>
         <w:rPr>
           <w:sz w:val="24"/>
           <w:szCs w:val="24"/>
         </w:rPr>
-        <w:t>Integrációs és ellenőrzési technikák (VIMIAC04)</w:t>
+        <w:t>Integrációs</w:t>
+      </w:r>
+      <w:proofErr w:type="spellEnd"/>
+      <w:r>
+        <w:rPr>
+          <w:sz w:val="24"/>
+          <w:szCs w:val="24"/>
+        </w:rPr>
+        <w:t xml:space="preserve"> </w:t>
+      </w:r>
+      <w:proofErr w:type="spellStart"/>
+      <w:r>
+        <w:rPr>
+          <w:sz w:val="24"/>
+          <w:szCs w:val="24"/>
+        </w:rPr>
+        <w:t>és</w:t>
+      </w:r>
+      <w:proofErr w:type="spellEnd"/>
+      <w:r>
+        <w:rPr>
+          <w:sz w:val="24"/>
+          <w:szCs w:val="24"/>
+        </w:rPr>
+        <w:t xml:space="preserve"> </w:t>
+      </w:r>
+      <w:proofErr w:type="spellStart"/>
+      <w:r>
+        <w:rPr>
+          <w:sz w:val="24"/>
+          <w:szCs w:val="24"/>
+        </w:rPr>
+        <w:t>ellenőrzési</w:t>
+      </w:r>
+      <w:proofErr w:type="spellEnd"/>
+      <w:r>
+        <w:rPr>
+          <w:sz w:val="24"/>
+          <w:szCs w:val="24"/>
+        </w:rPr>
+        <w:t xml:space="preserve"> </w:t>
+      </w:r>
+      <w:proofErr w:type="spellStart"/>
+      <w:r>
+        <w:rPr>
+          <w:sz w:val="24"/>
+          <w:szCs w:val="24"/>
+        </w:rPr>
+        <w:t>technikák</w:t>
+      </w:r>
+      <w:proofErr w:type="spellEnd"/>
+      <w:r>
+        <w:rPr>
+          <w:sz w:val="24"/>
+          <w:szCs w:val="24"/>
+        </w:rPr>
+        <w:t xml:space="preserve"> (VIMIAC04)</w:t>
       </w:r>
     </w:p>
     <w:p>
@@ -59,28 +150,92 @@
       </w:pPr>
       <w:bookmarkStart w:id="2" w:name="_czd6kxzcywmw" w:colFirst="0" w:colLast="0"/>
       <w:bookmarkEnd w:id="2"/>
-      <w:r>
-        <w:t>Benczik Ákos Ádám</w:t>
-      </w:r>
-      <w:r>
-        <w:t xml:space="preserve"> </w:t>
-      </w:r>
-      <w:r>
-        <w:t>– JWCCFA - BenczikAkos</w:t>
-      </w:r>
-    </w:p>
-    <w:p>
-      <w:r>
-        <w:t>Statikus analízis és hibák javítása</w:t>
-      </w:r>
-      <w:r>
-        <w:t xml:space="preserve"> (összesen kb. </w:t>
-      </w:r>
-      <w:r>
-        <w:t>10</w:t>
-      </w:r>
-      <w:r>
-        <w:t xml:space="preserve"> óra):</w:t>
+      <w:proofErr w:type="spellStart"/>
+      <w:r>
+        <w:t>Benczik</w:t>
+      </w:r>
+      <w:proofErr w:type="spellEnd"/>
+      <w:r>
+        <w:t xml:space="preserve"> </w:t>
+      </w:r>
+      <w:proofErr w:type="spellStart"/>
+      <w:r>
+        <w:t>Ákos</w:t>
+      </w:r>
+      <w:proofErr w:type="spellEnd"/>
+      <w:r>
+        <w:t xml:space="preserve"> </w:t>
+      </w:r>
+      <w:proofErr w:type="spellStart"/>
+      <w:r>
+        <w:t>Ádám</w:t>
+      </w:r>
+      <w:proofErr w:type="spellEnd"/>
+      <w:r>
+        <w:t xml:space="preserve"> – JWCCFA - </w:t>
+      </w:r>
+      <w:proofErr w:type="spellStart"/>
+      <w:r>
+        <w:t>BenczikAkos</w:t>
+      </w:r>
+      <w:proofErr w:type="spellEnd"/>
+    </w:p>
+    <w:p>
+      <w:proofErr w:type="spellStart"/>
+      <w:r>
+        <w:t>Statikus</w:t>
+      </w:r>
+      <w:proofErr w:type="spellEnd"/>
+      <w:r>
+        <w:t xml:space="preserve"> </w:t>
+      </w:r>
+      <w:proofErr w:type="spellStart"/>
+      <w:r>
+        <w:t>analízis</w:t>
+      </w:r>
+      <w:proofErr w:type="spellEnd"/>
+      <w:r>
+        <w:t xml:space="preserve"> </w:t>
+      </w:r>
+      <w:proofErr w:type="spellStart"/>
+      <w:r>
+        <w:t>és</w:t>
+      </w:r>
+      <w:proofErr w:type="spellEnd"/>
+      <w:r>
+        <w:t xml:space="preserve"> </w:t>
+      </w:r>
+      <w:proofErr w:type="spellStart"/>
+      <w:r>
+        <w:t>hibák</w:t>
+      </w:r>
+      <w:proofErr w:type="spellEnd"/>
+      <w:r>
+        <w:t xml:space="preserve"> </w:t>
+      </w:r>
+      <w:proofErr w:type="spellStart"/>
+      <w:r>
+        <w:t>javítása</w:t>
+      </w:r>
+      <w:proofErr w:type="spellEnd"/>
+      <w:r>
+        <w:t xml:space="preserve"> (</w:t>
+      </w:r>
+      <w:proofErr w:type="spellStart"/>
+      <w:r>
+        <w:t>összesen</w:t>
+      </w:r>
+      <w:proofErr w:type="spellEnd"/>
+      <w:r>
+        <w:t xml:space="preserve"> kb. 10 </w:t>
+      </w:r>
+      <w:proofErr w:type="spellStart"/>
+      <w:r>
+        <w:t>óra</w:t>
+      </w:r>
+      <w:proofErr w:type="spellEnd"/>
+      <w:r>
+        <w:t>):</w:t>
       </w:r>
     </w:p>
     <w:p>
@@ -90,8 +245,29 @@
           <w:numId w:val="1"/>
         </w:numPr>
       </w:pPr>
-      <w:r>
-        <w:t>Statikus kódelemző beüzemelése:</w:t>
+      <w:proofErr w:type="spellStart"/>
+      <w:r>
+        <w:t>Statikus</w:t>
+      </w:r>
+      <w:proofErr w:type="spellEnd"/>
+      <w:r>
+        <w:t xml:space="preserve"> </w:t>
+      </w:r>
+      <w:proofErr w:type="spellStart"/>
+      <w:r>
+        <w:t>kódelemző</w:t>
+      </w:r>
+      <w:proofErr w:type="spellEnd"/>
+      <w:r>
+        <w:t xml:space="preserve"> </w:t>
+      </w:r>
+      <w:proofErr w:type="spellStart"/>
+      <w:r>
+        <w:t>beüzemelése</w:t>
+      </w:r>
+      <w:proofErr w:type="spellEnd"/>
+      <w:r>
+        <w:t>:</w:t>
       </w:r>
     </w:p>
     <w:p>
@@ -101,9 +277,27 @@
           <w:numId w:val="1"/>
         </w:numPr>
       </w:pPr>
-      <w:r>
-        <w:t>Elérhető eszközök felfedezése</w:t>
-      </w:r>
+      <w:proofErr w:type="spellStart"/>
+      <w:r>
+        <w:t>Elérhető</w:t>
+      </w:r>
+      <w:proofErr w:type="spellEnd"/>
+      <w:r>
+        <w:t xml:space="preserve"> </w:t>
+      </w:r>
+      <w:proofErr w:type="spellStart"/>
+      <w:r>
+        <w:t>eszközök</w:t>
+      </w:r>
+      <w:proofErr w:type="spellEnd"/>
+      <w:r>
+        <w:t xml:space="preserve"> </w:t>
+      </w:r>
+      <w:proofErr w:type="spellStart"/>
+      <w:r>
+        <w:t>felfedezése</w:t>
+      </w:r>
+      <w:proofErr w:type="spellEnd"/>
     </w:p>
     <w:p>
       <w:pPr>
@@ -112,12 +306,35 @@
           <w:numId w:val="1"/>
         </w:numPr>
       </w:pPr>
-      <w:r>
-        <w:t>SonarLint plugin telepítése</w:t>
-      </w:r>
-      <w:r>
-        <w:t>, kimenet analizálása</w:t>
-      </w:r>
+      <w:proofErr w:type="spellStart"/>
+      <w:r>
+        <w:t>SonarLint</w:t>
+      </w:r>
+      <w:proofErr w:type="spellEnd"/>
+      <w:r>
+        <w:t xml:space="preserve"> plugin </w:t>
+      </w:r>
+      <w:proofErr w:type="spellStart"/>
+      <w:r>
+        <w:t>telepítése</w:t>
+      </w:r>
+      <w:proofErr w:type="spellEnd"/>
+      <w:r>
+        <w:t xml:space="preserve">, </w:t>
+      </w:r>
+      <w:proofErr w:type="spellStart"/>
+      <w:r>
+        <w:t>kimenet</w:t>
+      </w:r>
+      <w:proofErr w:type="spellEnd"/>
+      <w:r>
+        <w:t xml:space="preserve"> </w:t>
+      </w:r>
+      <w:proofErr w:type="spellStart"/>
+      <w:r>
+        <w:t>analizálása</w:t>
+      </w:r>
+      <w:proofErr w:type="spellEnd"/>
     </w:p>
     <w:p>
       <w:pPr>
@@ -126,9 +343,43 @@
           <w:numId w:val="1"/>
         </w:numPr>
       </w:pPr>
-      <w:r>
-        <w:t>Sikertelen kísérlet a repó SonarCloud-hoz adásához</w:t>
-      </w:r>
+      <w:proofErr w:type="spellStart"/>
+      <w:r>
+        <w:t>Sikertelen</w:t>
+      </w:r>
+      <w:proofErr w:type="spellEnd"/>
+      <w:r>
+        <w:t xml:space="preserve"> </w:t>
+      </w:r>
+      <w:proofErr w:type="spellStart"/>
+      <w:r>
+        <w:t>kísérlet</w:t>
+      </w:r>
+      <w:proofErr w:type="spellEnd"/>
+      <w:r>
+        <w:t xml:space="preserve"> a </w:t>
+      </w:r>
+      <w:proofErr w:type="spellStart"/>
+      <w:r>
+        <w:t>repó</w:t>
+      </w:r>
+      <w:proofErr w:type="spellEnd"/>
+      <w:r>
+        <w:t xml:space="preserve"> </w:t>
+      </w:r>
+      <w:proofErr w:type="spellStart"/>
+      <w:r>
+        <w:t>SonarCloud-hoz</w:t>
+      </w:r>
+      <w:proofErr w:type="spellEnd"/>
+      <w:r>
+        <w:t xml:space="preserve"> </w:t>
+      </w:r>
+      <w:proofErr w:type="spellStart"/>
+      <w:r>
+        <w:t>adásához</w:t>
+      </w:r>
+      <w:proofErr w:type="spellEnd"/>
     </w:p>
     <w:p>
       <w:pPr>
@@ -137,8 +388,37 @@
           <w:numId w:val="1"/>
         </w:numPr>
       </w:pPr>
-      <w:r>
-        <w:t>Sikertelen Dockeres telepítési kísérlet: SonarQube</w:t>
+      <w:proofErr w:type="spellStart"/>
+      <w:r>
+        <w:t>Sikertelen</w:t>
+      </w:r>
+      <w:proofErr w:type="spellEnd"/>
+      <w:r>
+        <w:t xml:space="preserve"> </w:t>
+      </w:r>
+      <w:proofErr w:type="spellStart"/>
+      <w:r>
+        <w:t>Dockeres</w:t>
+      </w:r>
+      <w:proofErr w:type="spellEnd"/>
+      <w:r>
+        <w:t xml:space="preserve"> </w:t>
+      </w:r>
+      <w:proofErr w:type="spellStart"/>
+      <w:r>
+        <w:t>telepítési</w:t>
+      </w:r>
+      <w:proofErr w:type="spellEnd"/>
+      <w:r>
+        <w:t xml:space="preserve"> </w:t>
+      </w:r>
+      <w:proofErr w:type="spellStart"/>
+      <w:r>
+        <w:t>kísérlet</w:t>
+      </w:r>
+      <w:proofErr w:type="spellEnd"/>
+      <w:r>
+        <w:t>: SonarQube</w:t>
       </w:r>
     </w:p>
     <w:p>
@@ -148,9 +428,43 @@
           <w:numId w:val="1"/>
         </w:numPr>
       </w:pPr>
-      <w:r>
-        <w:t>Sikeres SonarQube lokál telepítés, reportok készítése</w:t>
-      </w:r>
+      <w:proofErr w:type="spellStart"/>
+      <w:r>
+        <w:t>Sikeres</w:t>
+      </w:r>
+      <w:proofErr w:type="spellEnd"/>
+      <w:r>
+        <w:t xml:space="preserve"> SonarQube </w:t>
+      </w:r>
+      <w:proofErr w:type="spellStart"/>
+      <w:r>
+        <w:t>lokál</w:t>
+      </w:r>
+      <w:proofErr w:type="spellEnd"/>
+      <w:r>
+        <w:t xml:space="preserve"> </w:t>
+      </w:r>
+      <w:proofErr w:type="spellStart"/>
+      <w:r>
+        <w:t>telepítés</w:t>
+      </w:r>
+      <w:proofErr w:type="spellEnd"/>
+      <w:r>
+        <w:t xml:space="preserve">, </w:t>
+      </w:r>
+      <w:proofErr w:type="spellStart"/>
+      <w:r>
+        <w:t>reportok</w:t>
+      </w:r>
+      <w:proofErr w:type="spellEnd"/>
+      <w:r>
+        <w:t xml:space="preserve"> </w:t>
+      </w:r>
+      <w:proofErr w:type="spellStart"/>
+      <w:r>
+        <w:t>készítése</w:t>
+      </w:r>
+      <w:proofErr w:type="spellEnd"/>
     </w:p>
     <w:p>
       <w:pPr>
@@ -159,8 +473,13 @@
           <w:numId w:val="1"/>
         </w:numPr>
       </w:pPr>
-      <w:r>
-        <w:t>Hibajavítások:</w:t>
+      <w:proofErr w:type="spellStart"/>
+      <w:r>
+        <w:t>Hibajavítások</w:t>
+      </w:r>
+      <w:proofErr w:type="spellEnd"/>
+      <w:r>
+        <w:t>:</w:t>
       </w:r>
     </w:p>
     <w:p>
@@ -170,9 +489,91 @@
           <w:numId w:val="1"/>
         </w:numPr>
       </w:pPr>
-      <w:r>
-        <w:t>Véletlenszám generáló objektum tagváltozóba szervezése és újrafelhasználása a Kopeny és Vitustancolo osztályokban</w:t>
-      </w:r>
+      <w:proofErr w:type="spellStart"/>
+      <w:r>
+        <w:t>Véletlenszám</w:t>
+      </w:r>
+      <w:proofErr w:type="spellEnd"/>
+      <w:r>
+        <w:t xml:space="preserve"> </w:t>
+      </w:r>
+      <w:proofErr w:type="spellStart"/>
+      <w:r>
+        <w:t>generáló</w:t>
+      </w:r>
+      <w:proofErr w:type="spellEnd"/>
+      <w:r>
+        <w:t xml:space="preserve"> </w:t>
+      </w:r>
+      <w:proofErr w:type="spellStart"/>
+      <w:r>
+        <w:t>objektum</w:t>
+      </w:r>
+      <w:proofErr w:type="spellEnd"/>
+      <w:r>
+        <w:t xml:space="preserve"> </w:t>
+      </w:r>
+      <w:proofErr w:type="spellStart"/>
+      <w:r>
+        <w:t>tagváltozóba</w:t>
+      </w:r>
+      <w:proofErr w:type="spellEnd"/>
+      <w:r>
+        <w:t xml:space="preserve"> </w:t>
+      </w:r>
+      <w:proofErr w:type="spellStart"/>
+      <w:r>
+        <w:t>szervezése</w:t>
+      </w:r>
+      <w:proofErr w:type="spellEnd"/>
+      <w:r>
+        <w:t xml:space="preserve"> </w:t>
+      </w:r>
+      <w:proofErr w:type="spellStart"/>
+      <w:r>
+        <w:t>és</w:t>
+      </w:r>
+      <w:proofErr w:type="spellEnd"/>
+      <w:r>
+        <w:t xml:space="preserve"> </w:t>
+      </w:r>
+      <w:proofErr w:type="spellStart"/>
+      <w:r>
+        <w:t>újrafelhasználása</w:t>
+      </w:r>
+      <w:proofErr w:type="spellEnd"/>
+      <w:r>
+        <w:t xml:space="preserve"> a </w:t>
+      </w:r>
+      <w:proofErr w:type="spellStart"/>
+      <w:r>
+        <w:t>Kopeny</w:t>
+      </w:r>
+      <w:proofErr w:type="spellEnd"/>
+      <w:r>
+        <w:t xml:space="preserve"> </w:t>
+      </w:r>
+      <w:proofErr w:type="spellStart"/>
+      <w:r>
+        <w:t>és</w:t>
+      </w:r>
+      <w:proofErr w:type="spellEnd"/>
+      <w:r>
+        <w:t xml:space="preserve"> </w:t>
+      </w:r>
+      <w:proofErr w:type="spellStart"/>
+      <w:r>
+        <w:t>Vitustancolo</w:t>
+      </w:r>
+      <w:proofErr w:type="spellEnd"/>
+      <w:r>
+        <w:t xml:space="preserve"> </w:t>
+      </w:r>
+      <w:proofErr w:type="spellStart"/>
+      <w:r>
+        <w:t>osztályokban</w:t>
+      </w:r>
+      <w:proofErr w:type="spellEnd"/>
     </w:p>
     <w:p>
       <w:pPr>
@@ -181,9 +582,51 @@
           <w:numId w:val="1"/>
         </w:numPr>
       </w:pPr>
-      <w:r>
-        <w:t>statikus tagváltozók elnevezési konvenciók szerinti refaktorálása</w:t>
-      </w:r>
+      <w:proofErr w:type="spellStart"/>
+      <w:r>
+        <w:t>statikus</w:t>
+      </w:r>
+      <w:proofErr w:type="spellEnd"/>
+      <w:r>
+        <w:t xml:space="preserve"> </w:t>
+      </w:r>
+      <w:proofErr w:type="spellStart"/>
+      <w:r>
+        <w:t>tagváltozók</w:t>
+      </w:r>
+      <w:proofErr w:type="spellEnd"/>
+      <w:r>
+        <w:t xml:space="preserve"> </w:t>
+      </w:r>
+      <w:proofErr w:type="spellStart"/>
+      <w:r>
+        <w:t>elnevezési</w:t>
+      </w:r>
+      <w:proofErr w:type="spellEnd"/>
+      <w:r>
+        <w:t xml:space="preserve"> </w:t>
+      </w:r>
+      <w:proofErr w:type="spellStart"/>
+      <w:r>
+        <w:t>konvenciók</w:t>
+      </w:r>
+      <w:proofErr w:type="spellEnd"/>
+      <w:r>
+        <w:t xml:space="preserve"> </w:t>
+      </w:r>
+      <w:proofErr w:type="spellStart"/>
+      <w:r>
+        <w:t>szerinti</w:t>
+      </w:r>
+      <w:proofErr w:type="spellEnd"/>
+      <w:r>
+        <w:t xml:space="preserve"> </w:t>
+      </w:r>
+      <w:proofErr w:type="spellStart"/>
+      <w:r>
+        <w:t>refaktorálása</w:t>
+      </w:r>
+      <w:proofErr w:type="spellEnd"/>
     </w:p>
     <w:p>
       <w:pPr>
@@ -193,8 +636,29 @@
         </w:numPr>
       </w:pPr>
       <w:r>
-        <w:t>String literálok kiszervezése a Controller osztályban</w:t>
-      </w:r>
+        <w:t xml:space="preserve">String </w:t>
+      </w:r>
+      <w:proofErr w:type="spellStart"/>
+      <w:r>
+        <w:t>literálok</w:t>
+      </w:r>
+      <w:proofErr w:type="spellEnd"/>
+      <w:r>
+        <w:t xml:space="preserve"> </w:t>
+      </w:r>
+      <w:proofErr w:type="spellStart"/>
+      <w:r>
+        <w:t>kiszervezése</w:t>
+      </w:r>
+      <w:proofErr w:type="spellEnd"/>
+      <w:r>
+        <w:t xml:space="preserve"> a Controller </w:t>
+      </w:r>
+      <w:proofErr w:type="spellStart"/>
+      <w:r>
+        <w:t>osztályban</w:t>
+      </w:r>
+      <w:proofErr w:type="spellEnd"/>
     </w:p>
     <w:p>
       <w:pPr>
@@ -204,8 +668,101 @@
         </w:numPr>
       </w:pPr>
       <w:r>
-        <w:t>@Override annotációk hozzáadása az Agens, Benit, Kesztyu, Labor, Ovohely, Raktar, Vitustanc és Zsak osztályokban</w:t>
-      </w:r>
+        <w:t xml:space="preserve">@Override </w:t>
+      </w:r>
+      <w:proofErr w:type="spellStart"/>
+      <w:r>
+        <w:t>annotációk</w:t>
+      </w:r>
+      <w:proofErr w:type="spellEnd"/>
+      <w:r>
+        <w:t xml:space="preserve"> </w:t>
+      </w:r>
+      <w:proofErr w:type="spellStart"/>
+      <w:r>
+        <w:t>hozzáadása</w:t>
+      </w:r>
+      <w:proofErr w:type="spellEnd"/>
+      <w:r>
+        <w:t xml:space="preserve"> </w:t>
+      </w:r>
+      <w:proofErr w:type="spellStart"/>
+      <w:r>
+        <w:t>az</w:t>
+      </w:r>
+      <w:proofErr w:type="spellEnd"/>
+      <w:r>
+        <w:t xml:space="preserve"> </w:t>
+      </w:r>
+      <w:proofErr w:type="spellStart"/>
+      <w:r>
+        <w:t>Agens</w:t>
+      </w:r>
+      <w:proofErr w:type="spellEnd"/>
+      <w:r>
+        <w:t xml:space="preserve">, </w:t>
+      </w:r>
+      <w:proofErr w:type="spellStart"/>
+      <w:r>
+        <w:t>Benit</w:t>
+      </w:r>
+      <w:proofErr w:type="spellEnd"/>
+      <w:r>
+        <w:t xml:space="preserve">, </w:t>
+      </w:r>
+      <w:proofErr w:type="spellStart"/>
+      <w:r>
+        <w:t>Kesztyu</w:t>
+      </w:r>
+      <w:proofErr w:type="spellEnd"/>
+      <w:r>
+        <w:t xml:space="preserve">, Labor, </w:t>
+      </w:r>
+      <w:proofErr w:type="spellStart"/>
+      <w:r>
+        <w:t>Ovohely</w:t>
+      </w:r>
+      <w:proofErr w:type="spellEnd"/>
+      <w:r>
+        <w:t xml:space="preserve">, </w:t>
+      </w:r>
+      <w:proofErr w:type="spellStart"/>
+      <w:r>
+        <w:t>Raktar</w:t>
+      </w:r>
+      <w:proofErr w:type="spellEnd"/>
+      <w:r>
+        <w:t xml:space="preserve">, </w:t>
+      </w:r>
+      <w:proofErr w:type="spellStart"/>
+      <w:r>
+        <w:t>Vitustanc</w:t>
+      </w:r>
+      <w:proofErr w:type="spellEnd"/>
+      <w:r>
+        <w:t xml:space="preserve"> </w:t>
+      </w:r>
+      <w:proofErr w:type="spellStart"/>
+      <w:r>
+        <w:t>és</w:t>
+      </w:r>
+      <w:proofErr w:type="spellEnd"/>
+      <w:r>
+        <w:t xml:space="preserve"> </w:t>
+      </w:r>
+      <w:proofErr w:type="spellStart"/>
+      <w:r>
+        <w:t>Zsak</w:t>
+      </w:r>
+      <w:proofErr w:type="spellEnd"/>
+      <w:r>
+        <w:t xml:space="preserve"> </w:t>
+      </w:r>
+      <w:proofErr w:type="spellStart"/>
+      <w:r>
+        <w:t>osztályokban</w:t>
+      </w:r>
+      <w:proofErr w:type="spellEnd"/>
     </w:p>
     <w:p>
       <w:pPr>
@@ -215,26 +772,75 @@
         </w:numPr>
       </w:pPr>
       <w:r>
-        <w:t>Lambda függvények bevezetése minden ..Frame osztályban</w:t>
-      </w:r>
-    </w:p>
-    <w:p>
-      <w:pPr>
-        <w:rPr>
-          <w:color w:val="FF0000"/>
-        </w:rPr>
-      </w:pPr>
-      <w:r>
-        <w:t>BDD cucumber PR ellenőrzése</w:t>
-      </w:r>
-      <w:r>
-        <w:t xml:space="preserve"> (összesen kb. </w:t>
-      </w:r>
-      <w:r>
-        <w:t>0,5</w:t>
-      </w:r>
-      <w:r>
-        <w:t xml:space="preserve"> óra):</w:t>
+        <w:t xml:space="preserve">Lambda </w:t>
+      </w:r>
+      <w:proofErr w:type="spellStart"/>
+      <w:r>
+        <w:t>függvények</w:t>
+      </w:r>
+      <w:proofErr w:type="spellEnd"/>
+      <w:r>
+        <w:t xml:space="preserve"> </w:t>
+      </w:r>
+      <w:proofErr w:type="spellStart"/>
+      <w:r>
+        <w:t>bevezetése</w:t>
+      </w:r>
+      <w:proofErr w:type="spellEnd"/>
+      <w:r>
+        <w:t xml:space="preserve"> </w:t>
+      </w:r>
+      <w:proofErr w:type="spellStart"/>
+      <w:r>
+        <w:t>minden</w:t>
+      </w:r>
+      <w:proofErr w:type="spellEnd"/>
+      <w:proofErr w:type="gramStart"/>
+      <w:r>
+        <w:t xml:space="preserve"> ..</w:t>
+      </w:r>
+      <w:proofErr w:type="gramEnd"/>
+      <w:r>
+        <w:t xml:space="preserve">Frame </w:t>
+      </w:r>
+      <w:proofErr w:type="spellStart"/>
+      <w:r>
+        <w:t>osztályban</w:t>
+      </w:r>
+      <w:proofErr w:type="spellEnd"/>
+    </w:p>
+    <w:p>
+      <w:pPr>
+        <w:rPr>
+          <w:color w:val="FF0000"/>
+        </w:rPr>
+      </w:pPr>
+      <w:r>
+        <w:t xml:space="preserve">BDD cucumber PR </w:t>
+      </w:r>
+      <w:proofErr w:type="spellStart"/>
+      <w:r>
+        <w:t>ellenőrzése</w:t>
+      </w:r>
+      <w:proofErr w:type="spellEnd"/>
+      <w:r>
+        <w:t xml:space="preserve"> (</w:t>
+      </w:r>
+      <w:proofErr w:type="spellStart"/>
+      <w:r>
+        <w:t>összesen</w:t>
+      </w:r>
+      <w:proofErr w:type="spellEnd"/>
+      <w:r>
+        <w:t xml:space="preserve"> kb. 0,5 </w:t>
+      </w:r>
+      <w:proofErr w:type="spellStart"/>
+      <w:r>
+        <w:t>óra</w:t>
+      </w:r>
+      <w:proofErr w:type="spellEnd"/>
+      <w:r>
+        <w:t>):</w:t>
       </w:r>
     </w:p>
     <w:p>
@@ -244,9 +850,27 @@
           <w:numId w:val="1"/>
         </w:numPr>
       </w:pPr>
-      <w:r>
-        <w:t>Scenariok elolvasása, megértése</w:t>
-      </w:r>
+      <w:proofErr w:type="spellStart"/>
+      <w:r>
+        <w:t>Scenariok</w:t>
+      </w:r>
+      <w:proofErr w:type="spellEnd"/>
+      <w:r>
+        <w:t xml:space="preserve"> </w:t>
+      </w:r>
+      <w:proofErr w:type="spellStart"/>
+      <w:r>
+        <w:t>elolvasása</w:t>
+      </w:r>
+      <w:proofErr w:type="spellEnd"/>
+      <w:r>
+        <w:t xml:space="preserve">, </w:t>
+      </w:r>
+      <w:proofErr w:type="spellStart"/>
+      <w:r>
+        <w:t>megértése</w:t>
+      </w:r>
+      <w:proofErr w:type="spellEnd"/>
     </w:p>
     <w:p>
       <w:pPr>
@@ -255,19 +879,61 @@
           <w:numId w:val="1"/>
         </w:numPr>
       </w:pPr>
-      <w:r>
-        <w:t>Tesztfutások sikerességének ellenőrzése</w:t>
-      </w:r>
-    </w:p>
-    <w:p>
-      <w:r>
-        <w:t>Dokumentáció (összesen kb. 1 óra)</w:t>
-      </w:r>
-    </w:p>
-    <w:p>
-      <w:r>
+      <w:proofErr w:type="spellStart"/>
+      <w:r>
+        <w:t>Tesztfutások</w:t>
+      </w:r>
+      <w:proofErr w:type="spellEnd"/>
+      <w:r>
+        <w:t xml:space="preserve"> </w:t>
+      </w:r>
+      <w:proofErr w:type="spellStart"/>
+      <w:r>
+        <w:t>sikerességének</w:t>
+      </w:r>
+      <w:proofErr w:type="spellEnd"/>
+      <w:r>
+        <w:t xml:space="preserve"> </w:t>
+      </w:r>
+      <w:proofErr w:type="spellStart"/>
+      <w:r>
+        <w:t>ellenőrzése</w:t>
+      </w:r>
+      <w:proofErr w:type="spellEnd"/>
+    </w:p>
+    <w:p>
+      <w:proofErr w:type="spellStart"/>
+      <w:r>
+        <w:t>Dokumentáció</w:t>
+      </w:r>
+      <w:proofErr w:type="spellEnd"/>
+      <w:r>
+        <w:t xml:space="preserve"> (</w:t>
+      </w:r>
+      <w:proofErr w:type="spellStart"/>
+      <w:r>
+        <w:t>összesen</w:t>
+      </w:r>
+      <w:proofErr w:type="spellEnd"/>
+      <w:r>
+        <w:t xml:space="preserve"> kb. 1 </w:t>
+      </w:r>
+      <w:proofErr w:type="spellStart"/>
+      <w:r>
+        <w:t>óra</w:t>
+      </w:r>
+      <w:proofErr w:type="spellEnd"/>
+      <w:r>
+        <w:t>)</w:t>
+      </w:r>
+    </w:p>
+    <w:p>
+      <w:r>
+        <w:rPr>
+          <w:noProof/>
+        </w:rPr>
         <w:pict w14:anchorId="1B66009E">
-          <v:rect id="_x0000_i1025" style="width:0;height:1.5pt" o:hralign="center" o:hrstd="t" o:hr="t" fillcolor="#a0a0a0" stroked="f"/>
+          <v:rect id="_x0000_i1028" alt="" style="width:453.6pt;height:.05pt;mso-width-percent:0;mso-height-percent:0;mso-width-percent:0;mso-height-percent:0" o:hralign="center" o:hrstd="t" o:hr="t" fillcolor="#a0a0a0" stroked="f"/>
         </w:pict>
       </w:r>
     </w:p>
@@ -278,18 +944,42 @@
       <w:bookmarkStart w:id="3" w:name="_pa5yo4e1ves" w:colFirst="0" w:colLast="0"/>
       <w:bookmarkEnd w:id="3"/>
       <w:r>
-        <w:t>Berta Zsolt Csaba – XXXXXX – Bexter1218</w:t>
-      </w:r>
-    </w:p>
-    <w:p>
-      <w:r>
-        <w:rPr>
-          <w:color w:val="FF0000"/>
-        </w:rPr>
-        <w:t>Részfeladat 1</w:t>
-      </w:r>
-      <w:r>
-        <w:t xml:space="preserve"> (összesen kb. </w:t>
+        <w:t xml:space="preserve">Berta </w:t>
+      </w:r>
+      <w:proofErr w:type="spellStart"/>
+      <w:r>
+        <w:t>Zsolt</w:t>
+      </w:r>
+      <w:proofErr w:type="spellEnd"/>
+      <w:r>
+        <w:t xml:space="preserve"> Csaba – XXXXXX – Bexter1218</w:t>
+      </w:r>
+    </w:p>
+    <w:p>
+      <w:proofErr w:type="spellStart"/>
+      <w:r>
+        <w:rPr>
+          <w:color w:val="FF0000"/>
+        </w:rPr>
+        <w:t>Részfeladat</w:t>
+      </w:r>
+      <w:proofErr w:type="spellEnd"/>
+      <w:r>
+        <w:rPr>
+          <w:color w:val="FF0000"/>
+        </w:rPr>
+        <w:t xml:space="preserve"> 1</w:t>
+      </w:r>
+      <w:r>
+        <w:t xml:space="preserve"> (</w:t>
+      </w:r>
+      <w:proofErr w:type="spellStart"/>
+      <w:r>
+        <w:t>összesen</w:t>
+      </w:r>
+      <w:proofErr w:type="spellEnd"/>
+      <w:r>
+        <w:t xml:space="preserve"> kb. </w:t>
       </w:r>
       <w:r>
         <w:rPr>
@@ -298,7 +988,15 @@
         <w:t>X</w:t>
       </w:r>
       <w:r>
-        <w:t xml:space="preserve"> óra):</w:t>
+        <w:t xml:space="preserve"> </w:t>
+      </w:r>
+      <w:proofErr w:type="spellStart"/>
+      <w:r>
+        <w:t>óra</w:t>
+      </w:r>
+      <w:proofErr w:type="spellEnd"/>
+      <w:r>
+        <w:t>):</w:t>
       </w:r>
     </w:p>
     <w:p>
@@ -311,11 +1009,89 @@
           <w:color w:val="FF0000"/>
         </w:rPr>
       </w:pPr>
-      <w:r>
-        <w:rPr>
-          <w:color w:val="FF0000"/>
-        </w:rPr>
-        <w:t>Konkrét, projekt-specifikus feladat (X osztályhoz unit tesztek készítése)</w:t>
+      <w:proofErr w:type="spellStart"/>
+      <w:r>
+        <w:rPr>
+          <w:color w:val="FF0000"/>
+        </w:rPr>
+        <w:t>Konkrét</w:t>
+      </w:r>
+      <w:proofErr w:type="spellEnd"/>
+      <w:r>
+        <w:rPr>
+          <w:color w:val="FF0000"/>
+        </w:rPr>
+        <w:t xml:space="preserve">, </w:t>
+      </w:r>
+      <w:proofErr w:type="spellStart"/>
+      <w:r>
+        <w:rPr>
+          <w:color w:val="FF0000"/>
+        </w:rPr>
+        <w:t>projekt-specifikus</w:t>
+      </w:r>
+      <w:proofErr w:type="spellEnd"/>
+      <w:r>
+        <w:rPr>
+          <w:color w:val="FF0000"/>
+        </w:rPr>
+        <w:t xml:space="preserve"> </w:t>
+      </w:r>
+      <w:proofErr w:type="spellStart"/>
+      <w:r>
+        <w:rPr>
+          <w:color w:val="FF0000"/>
+        </w:rPr>
+        <w:t>feladat</w:t>
+      </w:r>
+      <w:proofErr w:type="spellEnd"/>
+      <w:r>
+        <w:rPr>
+          <w:color w:val="FF0000"/>
+        </w:rPr>
+        <w:t xml:space="preserve"> (X </w:t>
+      </w:r>
+      <w:proofErr w:type="spellStart"/>
+      <w:r>
+        <w:rPr>
+          <w:color w:val="FF0000"/>
+        </w:rPr>
+        <w:t>osztályhoz</w:t>
+      </w:r>
+      <w:proofErr w:type="spellEnd"/>
+      <w:r>
+        <w:rPr>
+          <w:color w:val="FF0000"/>
+        </w:rPr>
+        <w:t xml:space="preserve"> unit </w:t>
+      </w:r>
+      <w:proofErr w:type="spellStart"/>
+      <w:r>
+        <w:rPr>
+          <w:color w:val="FF0000"/>
+        </w:rPr>
+        <w:t>tesztek</w:t>
+      </w:r>
+      <w:proofErr w:type="spellEnd"/>
+      <w:r>
+        <w:rPr>
+          <w:color w:val="FF0000"/>
+        </w:rPr>
+        <w:t xml:space="preserve"> </w:t>
+      </w:r>
+      <w:proofErr w:type="spellStart"/>
+      <w:r>
+        <w:rPr>
+          <w:color w:val="FF0000"/>
+        </w:rPr>
+        <w:t>készítése</w:t>
+      </w:r>
+      <w:proofErr w:type="spellEnd"/>
+      <w:r>
+        <w:rPr>
+          <w:color w:val="FF0000"/>
+        </w:rPr>
+        <w:t>)</w:t>
       </w:r>
     </w:p>
     <w:p>
@@ -341,14 +1117,30 @@
           <w:color w:val="FF0000"/>
         </w:rPr>
       </w:pPr>
-      <w:r>
-        <w:rPr>
-          <w:color w:val="FF0000"/>
-        </w:rPr>
-        <w:t>Részfeladat 2</w:t>
-      </w:r>
-      <w:r>
-        <w:t xml:space="preserve"> (összesen kb. </w:t>
+      <w:proofErr w:type="spellStart"/>
+      <w:r>
+        <w:rPr>
+          <w:color w:val="FF0000"/>
+        </w:rPr>
+        <w:t>Részfeladat</w:t>
+      </w:r>
+      <w:proofErr w:type="spellEnd"/>
+      <w:r>
+        <w:rPr>
+          <w:color w:val="FF0000"/>
+        </w:rPr>
+        <w:t xml:space="preserve"> 2</w:t>
+      </w:r>
+      <w:r>
+        <w:t xml:space="preserve"> (</w:t>
+      </w:r>
+      <w:proofErr w:type="spellStart"/>
+      <w:r>
+        <w:t>összesen</w:t>
+      </w:r>
+      <w:proofErr w:type="spellEnd"/>
+      <w:r>
+        <w:t xml:space="preserve"> kb. </w:t>
       </w:r>
       <w:r>
         <w:rPr>
@@ -357,7 +1149,15 @@
         <w:t>X</w:t>
       </w:r>
       <w:r>
-        <w:t xml:space="preserve"> óra):</w:t>
+        <w:t xml:space="preserve"> </w:t>
+      </w:r>
+      <w:proofErr w:type="spellStart"/>
+      <w:r>
+        <w:t>óra</w:t>
+      </w:r>
+      <w:proofErr w:type="spellEnd"/>
+      <w:r>
+        <w:t>):</w:t>
       </w:r>
     </w:p>
     <w:p>
@@ -370,11 +1170,75 @@
           <w:color w:val="FF0000"/>
         </w:rPr>
       </w:pPr>
-      <w:r>
-        <w:rPr>
-          <w:color w:val="FF0000"/>
-        </w:rPr>
-        <w:t>Konkrét, projekt-specifikus feladat (Z részfeladat ellenőrzése)</w:t>
+      <w:proofErr w:type="spellStart"/>
+      <w:r>
+        <w:rPr>
+          <w:color w:val="FF0000"/>
+        </w:rPr>
+        <w:t>Konkrét</w:t>
+      </w:r>
+      <w:proofErr w:type="spellEnd"/>
+      <w:r>
+        <w:rPr>
+          <w:color w:val="FF0000"/>
+        </w:rPr>
+        <w:t xml:space="preserve">, </w:t>
+      </w:r>
+      <w:proofErr w:type="spellStart"/>
+      <w:r>
+        <w:rPr>
+          <w:color w:val="FF0000"/>
+        </w:rPr>
+        <w:t>projekt-specifikus</w:t>
+      </w:r>
+      <w:proofErr w:type="spellEnd"/>
+      <w:r>
+        <w:rPr>
+          <w:color w:val="FF0000"/>
+        </w:rPr>
+        <w:t xml:space="preserve"> </w:t>
+      </w:r>
+      <w:proofErr w:type="spellStart"/>
+      <w:r>
+        <w:rPr>
+          <w:color w:val="FF0000"/>
+        </w:rPr>
+        <w:t>feladat</w:t>
+      </w:r>
+      <w:proofErr w:type="spellEnd"/>
+      <w:r>
+        <w:rPr>
+          <w:color w:val="FF0000"/>
+        </w:rPr>
+        <w:t xml:space="preserve"> (Z </w:t>
+      </w:r>
+      <w:proofErr w:type="spellStart"/>
+      <w:r>
+        <w:rPr>
+          <w:color w:val="FF0000"/>
+        </w:rPr>
+        <w:t>részfeladat</w:t>
+      </w:r>
+      <w:proofErr w:type="spellEnd"/>
+      <w:r>
+        <w:rPr>
+          <w:color w:val="FF0000"/>
+        </w:rPr>
+        <w:t xml:space="preserve"> </w:t>
+      </w:r>
+      <w:proofErr w:type="spellStart"/>
+      <w:r>
+        <w:rPr>
+          <w:color w:val="FF0000"/>
+        </w:rPr>
+        <w:t>ellenőrzése</w:t>
+      </w:r>
+      <w:proofErr w:type="spellEnd"/>
+      <w:r>
+        <w:rPr>
+          <w:color w:val="FF0000"/>
+        </w:rPr>
+        <w:t>)</w:t>
       </w:r>
     </w:p>
     <w:p>
@@ -390,8 +1254,11 @@
     </w:p>
     <w:p>
       <w:r>
+        <w:rPr>
+          <w:noProof/>
+        </w:rPr>
         <w:pict w14:anchorId="403E03A7">
-          <v:rect id="_x0000_i1026" style="width:0;height:1.5pt" o:hralign="center" o:hrstd="t" o:hr="t" fillcolor="#a0a0a0" stroked="f"/>
+          <v:rect id="_x0000_i1027" alt="" style="width:453.6pt;height:.05pt;mso-width-percent:0;mso-height-percent:0;mso-width-percent:0;mso-height-percent:0" o:hralign="center" o:hrstd="t" o:hr="t" fillcolor="#a0a0a0" stroked="f"/>
         </w:pict>
       </w:r>
     </w:p>
@@ -401,28 +1268,99 @@
       </w:pPr>
       <w:bookmarkStart w:id="4" w:name="_lfawlbg1z31q" w:colFirst="0" w:colLast="0"/>
       <w:bookmarkEnd w:id="4"/>
-      <w:r>
-        <w:t>Schauermann Barnabás – XXXXXX - schaeurmannb</w:t>
-      </w:r>
-    </w:p>
-    <w:p>
-      <w:r>
-        <w:rPr>
-          <w:color w:val="FF0000"/>
-        </w:rPr>
-        <w:t>Részfeladat 1</w:t>
-      </w:r>
-      <w:r>
-        <w:t xml:space="preserve"> (összesen kb. </w:t>
-      </w:r>
-      <w:r>
-        <w:rPr>
-          <w:color w:val="FF0000"/>
-        </w:rPr>
-        <w:t>X</w:t>
-      </w:r>
-      <w:r>
-        <w:t xml:space="preserve"> óra):</w:t>
+      <w:proofErr w:type="spellStart"/>
+      <w:r>
+        <w:t>Schauermann</w:t>
+      </w:r>
+      <w:proofErr w:type="spellEnd"/>
+      <w:r>
+        <w:t xml:space="preserve"> </w:t>
+      </w:r>
+      <w:proofErr w:type="spellStart"/>
+      <w:r>
+        <w:t>Barnabás</w:t>
+      </w:r>
+      <w:proofErr w:type="spellEnd"/>
+      <w:r>
+        <w:t xml:space="preserve"> – </w:t>
+      </w:r>
+      <w:r>
+        <w:t>YO6K4C</w:t>
+      </w:r>
+      <w:r>
+        <w:t xml:space="preserve"> - </w:t>
+      </w:r>
+      <w:proofErr w:type="spellStart"/>
+      <w:r>
+        <w:t>schaeurmannb</w:t>
+      </w:r>
+      <w:proofErr w:type="spellEnd"/>
+    </w:p>
+    <w:p>
+      <w:pPr>
+        <w:rPr>
+          <w:color w:val="000000" w:themeColor="text1"/>
+        </w:rPr>
+      </w:pPr>
+      <w:r>
+        <w:rPr>
+          <w:color w:val="000000" w:themeColor="text1"/>
+        </w:rPr>
+        <w:t xml:space="preserve">CI </w:t>
+      </w:r>
+      <w:proofErr w:type="spellStart"/>
+      <w:r>
+        <w:rPr>
+          <w:color w:val="000000" w:themeColor="text1"/>
+        </w:rPr>
+        <w:t>beüzemelése</w:t>
+      </w:r>
+      <w:proofErr w:type="spellEnd"/>
+      <w:r>
+        <w:rPr>
+          <w:color w:val="000000" w:themeColor="text1"/>
+        </w:rPr>
+        <w:t xml:space="preserve"> (</w:t>
+      </w:r>
+      <w:proofErr w:type="spellStart"/>
+      <w:r>
+        <w:rPr>
+          <w:color w:val="000000" w:themeColor="text1"/>
+        </w:rPr>
+        <w:t>összesen</w:t>
+      </w:r>
+      <w:proofErr w:type="spellEnd"/>
+      <w:r>
+        <w:rPr>
+          <w:color w:val="000000" w:themeColor="text1"/>
+        </w:rPr>
+        <w:t xml:space="preserve"> kb. </w:t>
+      </w:r>
+      <w:r>
+        <w:rPr>
+          <w:color w:val="000000" w:themeColor="text1"/>
+        </w:rPr>
+        <w:t>4</w:t>
+      </w:r>
+      <w:r>
+        <w:rPr>
+          <w:color w:val="000000" w:themeColor="text1"/>
+        </w:rPr>
+        <w:t xml:space="preserve"> </w:t>
+      </w:r>
+      <w:proofErr w:type="spellStart"/>
+      <w:r>
+        <w:rPr>
+          <w:color w:val="000000" w:themeColor="text1"/>
+        </w:rPr>
+        <w:t>óra</w:t>
+      </w:r>
+      <w:proofErr w:type="spellEnd"/>
+      <w:r>
+        <w:rPr>
+          <w:color w:val="000000" w:themeColor="text1"/>
+        </w:rPr>
+        <w:t>):</w:t>
       </w:r>
     </w:p>
     <w:p>
@@ -432,14 +1370,311 @@
           <w:numId w:val="1"/>
         </w:numPr>
         <w:rPr>
-          <w:color w:val="FF0000"/>
-        </w:rPr>
-      </w:pPr>
-      <w:r>
-        <w:rPr>
-          <w:color w:val="FF0000"/>
-        </w:rPr>
-        <w:t>Konkrét, projekt-specifikus feladat (X osztályhoz unit tesztek készítése)</w:t>
+          <w:color w:val="000000" w:themeColor="text1"/>
+        </w:rPr>
+      </w:pPr>
+      <w:r>
+        <w:rPr>
+          <w:color w:val="000000" w:themeColor="text1"/>
+        </w:rPr>
+        <w:t xml:space="preserve">A </w:t>
+      </w:r>
+      <w:proofErr w:type="spellStart"/>
+      <w:r>
+        <w:rPr>
+          <w:color w:val="000000" w:themeColor="text1"/>
+        </w:rPr>
+        <w:t>feladat</w:t>
+      </w:r>
+      <w:proofErr w:type="spellEnd"/>
+      <w:r>
+        <w:rPr>
+          <w:color w:val="000000" w:themeColor="text1"/>
+        </w:rPr>
+        <w:t xml:space="preserve"> </w:t>
+      </w:r>
+      <w:proofErr w:type="spellStart"/>
+      <w:r>
+        <w:rPr>
+          <w:color w:val="000000" w:themeColor="text1"/>
+        </w:rPr>
+        <w:t>megértése</w:t>
+      </w:r>
+      <w:proofErr w:type="spellEnd"/>
+    </w:p>
+    <w:p>
+      <w:pPr>
+        <w:numPr>
+          <w:ilvl w:val="1"/>
+          <w:numId w:val="1"/>
+        </w:numPr>
+        <w:rPr>
+          <w:color w:val="000000" w:themeColor="text1"/>
+        </w:rPr>
+      </w:pPr>
+      <w:proofErr w:type="spellStart"/>
+      <w:r>
+        <w:rPr>
+          <w:color w:val="000000" w:themeColor="text1"/>
+        </w:rPr>
+        <w:t>Github</w:t>
+      </w:r>
+      <w:proofErr w:type="spellEnd"/>
+      <w:r>
+        <w:rPr>
+          <w:color w:val="000000" w:themeColor="text1"/>
+        </w:rPr>
+        <w:t xml:space="preserve"> labor </w:t>
+      </w:r>
+      <w:proofErr w:type="spellStart"/>
+      <w:r>
+        <w:rPr>
+          <w:color w:val="000000" w:themeColor="text1"/>
+        </w:rPr>
+        <w:t>anyag</w:t>
+      </w:r>
+      <w:proofErr w:type="spellEnd"/>
+      <w:r>
+        <w:rPr>
+          <w:color w:val="000000" w:themeColor="text1"/>
+        </w:rPr>
+        <w:t xml:space="preserve"> </w:t>
+      </w:r>
+      <w:proofErr w:type="spellStart"/>
+      <w:r>
+        <w:rPr>
+          <w:color w:val="000000" w:themeColor="text1"/>
+        </w:rPr>
+        <w:t>olvasása</w:t>
+      </w:r>
+      <w:proofErr w:type="spellEnd"/>
+    </w:p>
+    <w:p>
+      <w:pPr>
+        <w:numPr>
+          <w:ilvl w:val="1"/>
+          <w:numId w:val="1"/>
+        </w:numPr>
+        <w:rPr>
+          <w:color w:val="000000" w:themeColor="text1"/>
+        </w:rPr>
+      </w:pPr>
+      <w:proofErr w:type="spellStart"/>
+      <w:r>
+        <w:rPr>
+          <w:color w:val="000000" w:themeColor="text1"/>
+        </w:rPr>
+        <w:t>Github</w:t>
+      </w:r>
+      <w:proofErr w:type="spellEnd"/>
+      <w:r>
+        <w:rPr>
+          <w:color w:val="000000" w:themeColor="text1"/>
+        </w:rPr>
+        <w:t xml:space="preserve"> Actions </w:t>
+      </w:r>
+      <w:proofErr w:type="spellStart"/>
+      <w:r>
+        <w:rPr>
+          <w:color w:val="000000" w:themeColor="text1"/>
+        </w:rPr>
+        <w:t>dokumentáció</w:t>
+      </w:r>
+      <w:proofErr w:type="spellEnd"/>
+      <w:r>
+        <w:rPr>
+          <w:color w:val="000000" w:themeColor="text1"/>
+        </w:rPr>
+        <w:t xml:space="preserve"> </w:t>
+      </w:r>
+      <w:proofErr w:type="spellStart"/>
+      <w:r>
+        <w:rPr>
+          <w:color w:val="000000" w:themeColor="text1"/>
+        </w:rPr>
+        <w:t>olvasása</w:t>
+      </w:r>
+      <w:proofErr w:type="spellEnd"/>
+    </w:p>
+    <w:p>
+      <w:pPr>
+        <w:numPr>
+          <w:ilvl w:val="1"/>
+          <w:numId w:val="1"/>
+        </w:numPr>
+        <w:rPr>
+          <w:color w:val="000000" w:themeColor="text1"/>
+        </w:rPr>
+      </w:pPr>
+      <w:r>
+        <w:rPr>
+          <w:color w:val="000000" w:themeColor="text1"/>
+        </w:rPr>
+        <w:t xml:space="preserve">A </w:t>
+      </w:r>
+      <w:proofErr w:type="spellStart"/>
+      <w:r>
+        <w:rPr>
+          <w:color w:val="000000" w:themeColor="text1"/>
+        </w:rPr>
+        <w:t>build.yml</w:t>
+      </w:r>
+      <w:proofErr w:type="spellEnd"/>
+      <w:r>
+        <w:rPr>
+          <w:color w:val="000000" w:themeColor="text1"/>
+        </w:rPr>
+        <w:t xml:space="preserve"> </w:t>
+      </w:r>
+      <w:proofErr w:type="spellStart"/>
+      <w:r>
+        <w:rPr>
+          <w:color w:val="000000" w:themeColor="text1"/>
+        </w:rPr>
+        <w:t>fájl</w:t>
+      </w:r>
+      <w:proofErr w:type="spellEnd"/>
+      <w:r>
+        <w:rPr>
+          <w:color w:val="000000" w:themeColor="text1"/>
+        </w:rPr>
+        <w:t xml:space="preserve"> </w:t>
+      </w:r>
+      <w:proofErr w:type="spellStart"/>
+      <w:r>
+        <w:rPr>
+          <w:color w:val="000000" w:themeColor="text1"/>
+        </w:rPr>
+        <w:t>létrehozása</w:t>
+      </w:r>
+      <w:proofErr w:type="spellEnd"/>
+    </w:p>
+    <w:p>
+      <w:pPr>
+        <w:numPr>
+          <w:ilvl w:val="1"/>
+          <w:numId w:val="1"/>
+        </w:numPr>
+        <w:rPr>
+          <w:color w:val="000000" w:themeColor="text1"/>
+        </w:rPr>
+      </w:pPr>
+      <w:r>
+        <w:rPr>
+          <w:color w:val="000000" w:themeColor="text1"/>
+        </w:rPr>
+        <w:t xml:space="preserve">Build </w:t>
+      </w:r>
+      <w:proofErr w:type="spellStart"/>
+      <w:r>
+        <w:rPr>
+          <w:color w:val="000000" w:themeColor="text1"/>
+        </w:rPr>
+        <w:t>kiprobálása</w:t>
+      </w:r>
+      <w:proofErr w:type="spellEnd"/>
+      <w:r>
+        <w:rPr>
+          <w:color w:val="000000" w:themeColor="text1"/>
+        </w:rPr>
+        <w:t xml:space="preserve"> </w:t>
+      </w:r>
+      <w:proofErr w:type="spellStart"/>
+      <w:r>
+        <w:rPr>
+          <w:color w:val="000000" w:themeColor="text1"/>
+        </w:rPr>
+        <w:t>és</w:t>
+      </w:r>
+      <w:proofErr w:type="spellEnd"/>
+      <w:r>
+        <w:rPr>
+          <w:color w:val="000000" w:themeColor="text1"/>
+        </w:rPr>
+        <w:t xml:space="preserve"> bug </w:t>
+      </w:r>
+      <w:proofErr w:type="gramStart"/>
+      <w:r>
+        <w:rPr>
+          <w:color w:val="000000" w:themeColor="text1"/>
+        </w:rPr>
+        <w:t>fix</w:t>
+      </w:r>
+      <w:proofErr w:type="gramEnd"/>
+    </w:p>
+    <w:p>
+      <w:pPr>
+        <w:rPr>
+          <w:color w:val="000000" w:themeColor="text1"/>
+        </w:rPr>
+      </w:pPr>
+      <w:proofErr w:type="spellStart"/>
+      <w:r>
+        <w:rPr>
+          <w:color w:val="000000" w:themeColor="text1"/>
+        </w:rPr>
+        <w:t>Manuális</w:t>
+      </w:r>
+      <w:proofErr w:type="spellEnd"/>
+      <w:r>
+        <w:rPr>
+          <w:color w:val="000000" w:themeColor="text1"/>
+        </w:rPr>
+        <w:t xml:space="preserve"> </w:t>
+      </w:r>
+      <w:proofErr w:type="spellStart"/>
+      <w:r>
+        <w:rPr>
+          <w:color w:val="000000" w:themeColor="text1"/>
+        </w:rPr>
+        <w:t>tesztelés</w:t>
+      </w:r>
+      <w:proofErr w:type="spellEnd"/>
+      <w:r>
+        <w:rPr>
+          <w:color w:val="000000" w:themeColor="text1"/>
+        </w:rPr>
+        <w:t xml:space="preserve"> (</w:t>
+      </w:r>
+      <w:proofErr w:type="spellStart"/>
+      <w:r>
+        <w:rPr>
+          <w:color w:val="000000" w:themeColor="text1"/>
+        </w:rPr>
+        <w:t>összesen</w:t>
+      </w:r>
+      <w:proofErr w:type="spellEnd"/>
+      <w:r>
+        <w:rPr>
+          <w:color w:val="000000" w:themeColor="text1"/>
+        </w:rPr>
+        <w:t xml:space="preserve"> kb. </w:t>
+      </w:r>
+      <w:r>
+        <w:rPr>
+          <w:color w:val="000000" w:themeColor="text1"/>
+        </w:rPr>
+        <w:t>5</w:t>
+      </w:r>
+      <w:r>
+        <w:rPr>
+          <w:color w:val="000000" w:themeColor="text1"/>
+        </w:rPr>
+        <w:t xml:space="preserve"> </w:t>
+      </w:r>
+      <w:proofErr w:type="spellStart"/>
+      <w:r>
+        <w:rPr>
+          <w:color w:val="000000" w:themeColor="text1"/>
+        </w:rPr>
+        <w:t>óra</w:t>
+      </w:r>
+      <w:proofErr w:type="spellEnd"/>
+      <w:r>
+        <w:rPr>
+          <w:color w:val="000000" w:themeColor="text1"/>
+        </w:rPr>
+        <w:t>):</w:t>
       </w:r>
     </w:p>
     <w:p>
@@ -449,40 +1684,66 @@
           <w:numId w:val="1"/>
         </w:numPr>
         <w:rPr>
-          <w:color w:val="FF0000"/>
-        </w:rPr>
-      </w:pPr>
-      <w:r>
-        <w:rPr>
-          <w:color w:val="FF0000"/>
-        </w:rPr>
-        <w:t>...</w:t>
-      </w:r>
-    </w:p>
-    <w:p>
-      <w:pPr>
-        <w:rPr>
-          <w:color w:val="FF0000"/>
-        </w:rPr>
-      </w:pPr>
-      <w:r>
-        <w:rPr>
-          <w:color w:val="FF0000"/>
-        </w:rPr>
-        <w:t>Részfeladat 2</w:t>
-      </w:r>
-      <w:r>
-        <w:t xml:space="preserve"> (összesen kb. </w:t>
-      </w:r>
-      <w:r>
-        <w:rPr>
-          <w:color w:val="FF0000"/>
-        </w:rPr>
-        <w:t>X</w:t>
-      </w:r>
-      <w:r>
-        <w:t xml:space="preserve"> óra):</w:t>
-      </w:r>
+          <w:color w:val="000000" w:themeColor="text1"/>
+        </w:rPr>
+      </w:pPr>
+      <w:r>
+        <w:rPr>
+          <w:color w:val="000000" w:themeColor="text1"/>
+        </w:rPr>
+        <w:lastRenderedPageBreak/>
+        <w:t>11-21 id-</w:t>
+      </w:r>
+      <w:proofErr w:type="spellStart"/>
+      <w:r>
+        <w:rPr>
+          <w:color w:val="000000" w:themeColor="text1"/>
+        </w:rPr>
+        <w:t>val</w:t>
+      </w:r>
+      <w:proofErr w:type="spellEnd"/>
+      <w:r>
+        <w:rPr>
+          <w:color w:val="000000" w:themeColor="text1"/>
+        </w:rPr>
+        <w:t xml:space="preserve"> </w:t>
+      </w:r>
+      <w:proofErr w:type="spellStart"/>
+      <w:r>
+        <w:rPr>
+          <w:color w:val="000000" w:themeColor="text1"/>
+        </w:rPr>
+        <w:t>rendelkező</w:t>
+      </w:r>
+      <w:proofErr w:type="spellEnd"/>
+      <w:r>
+        <w:rPr>
+          <w:color w:val="000000" w:themeColor="text1"/>
+        </w:rPr>
+        <w:t xml:space="preserve"> </w:t>
+      </w:r>
+      <w:proofErr w:type="spellStart"/>
+      <w:r>
+        <w:rPr>
+          <w:color w:val="000000" w:themeColor="text1"/>
+        </w:rPr>
+        <w:t>manuális</w:t>
+      </w:r>
+      <w:proofErr w:type="spellEnd"/>
+      <w:r>
+        <w:rPr>
+          <w:color w:val="000000" w:themeColor="text1"/>
+        </w:rPr>
+        <w:t xml:space="preserve"> </w:t>
+      </w:r>
+      <w:proofErr w:type="spellStart"/>
+      <w:r>
+        <w:rPr>
+          <w:color w:val="000000" w:themeColor="text1"/>
+        </w:rPr>
+        <w:t>létrehozása</w:t>
+      </w:r>
+      <w:proofErr w:type="spellEnd"/>
     </w:p>
     <w:p>
       <w:pPr>
@@ -491,14 +1752,201 @@
           <w:numId w:val="1"/>
         </w:numPr>
         <w:rPr>
-          <w:color w:val="FF0000"/>
-        </w:rPr>
-      </w:pPr>
-      <w:r>
-        <w:rPr>
-          <w:color w:val="FF0000"/>
-        </w:rPr>
-        <w:t>Konkrét, projekt-specifikus feladat (Z részfeladat ellenőrzése)</w:t>
+          <w:color w:val="000000" w:themeColor="text1"/>
+        </w:rPr>
+      </w:pPr>
+      <w:r>
+        <w:rPr>
+          <w:color w:val="000000" w:themeColor="text1"/>
+        </w:rPr>
+        <w:t xml:space="preserve">A </w:t>
+      </w:r>
+      <w:proofErr w:type="spellStart"/>
+      <w:r>
+        <w:rPr>
+          <w:color w:val="000000" w:themeColor="text1"/>
+        </w:rPr>
+        <w:t>tesztek</w:t>
+      </w:r>
+      <w:proofErr w:type="spellEnd"/>
+      <w:r>
+        <w:rPr>
+          <w:color w:val="000000" w:themeColor="text1"/>
+        </w:rPr>
+        <w:t xml:space="preserve"> </w:t>
+      </w:r>
+      <w:proofErr w:type="spellStart"/>
+      <w:r>
+        <w:rPr>
+          <w:color w:val="000000" w:themeColor="text1"/>
+        </w:rPr>
+        <w:t>végrehajtása</w:t>
+      </w:r>
+      <w:proofErr w:type="spellEnd"/>
+      <w:r>
+        <w:rPr>
+          <w:color w:val="000000" w:themeColor="text1"/>
+        </w:rPr>
+        <w:t xml:space="preserve"> </w:t>
+      </w:r>
+      <w:proofErr w:type="spellStart"/>
+      <w:r>
+        <w:rPr>
+          <w:color w:val="000000" w:themeColor="text1"/>
+        </w:rPr>
+        <w:t>és</w:t>
+      </w:r>
+      <w:proofErr w:type="spellEnd"/>
+      <w:r>
+        <w:rPr>
+          <w:color w:val="000000" w:themeColor="text1"/>
+        </w:rPr>
+        <w:t xml:space="preserve"> </w:t>
+      </w:r>
+      <w:proofErr w:type="spellStart"/>
+      <w:r>
+        <w:rPr>
+          <w:color w:val="000000" w:themeColor="text1"/>
+        </w:rPr>
+        <w:t>ledokumentálása</w:t>
+      </w:r>
+      <w:proofErr w:type="spellEnd"/>
+      <w:r>
+        <w:rPr>
+          <w:color w:val="000000" w:themeColor="text1"/>
+        </w:rPr>
+        <w:t xml:space="preserve"> </w:t>
+      </w:r>
+      <w:proofErr w:type="spellStart"/>
+      <w:r>
+        <w:rPr>
+          <w:color w:val="000000" w:themeColor="text1"/>
+        </w:rPr>
+        <w:t>az</w:t>
+      </w:r>
+      <w:proofErr w:type="spellEnd"/>
+      <w:r>
+        <w:rPr>
+          <w:color w:val="000000" w:themeColor="text1"/>
+        </w:rPr>
+        <w:t xml:space="preserve"> </w:t>
+      </w:r>
+      <w:proofErr w:type="spellStart"/>
+      <w:r>
+        <w:rPr>
+          <w:color w:val="000000" w:themeColor="text1"/>
+        </w:rPr>
+        <w:t>exceltáblában</w:t>
+      </w:r>
+      <w:proofErr w:type="spellEnd"/>
+    </w:p>
+    <w:p>
+      <w:pPr>
+        <w:rPr>
+          <w:color w:val="000000" w:themeColor="text1"/>
+        </w:rPr>
+      </w:pPr>
+      <w:proofErr w:type="spellStart"/>
+      <w:r>
+        <w:rPr>
+          <w:color w:val="000000" w:themeColor="text1"/>
+        </w:rPr>
+        <w:t>Megbeszélések</w:t>
+      </w:r>
+      <w:proofErr w:type="spellEnd"/>
+      <w:r>
+        <w:rPr>
+          <w:color w:val="000000" w:themeColor="text1"/>
+        </w:rPr>
+        <w:t xml:space="preserve"> </w:t>
+      </w:r>
+      <w:proofErr w:type="spellStart"/>
+      <w:r>
+        <w:rPr>
+          <w:color w:val="000000" w:themeColor="text1"/>
+        </w:rPr>
+        <w:t>és</w:t>
+      </w:r>
+      <w:proofErr w:type="spellEnd"/>
+      <w:r>
+        <w:rPr>
+          <w:color w:val="000000" w:themeColor="text1"/>
+        </w:rPr>
+        <w:t xml:space="preserve"> </w:t>
+      </w:r>
+      <w:proofErr w:type="spellStart"/>
+      <w:r>
+        <w:rPr>
+          <w:color w:val="000000" w:themeColor="text1"/>
+        </w:rPr>
+        <w:t>feladat</w:t>
+      </w:r>
+      <w:proofErr w:type="spellEnd"/>
+      <w:r>
+        <w:rPr>
+          <w:color w:val="000000" w:themeColor="text1"/>
+        </w:rPr>
+        <w:t xml:space="preserve"> </w:t>
+      </w:r>
+      <w:proofErr w:type="spellStart"/>
+      <w:r>
+        <w:rPr>
+          <w:color w:val="000000" w:themeColor="text1"/>
+        </w:rPr>
+        <w:t>szervezés</w:t>
+      </w:r>
+      <w:proofErr w:type="spellEnd"/>
+      <w:r>
+        <w:rPr>
+          <w:color w:val="000000" w:themeColor="text1"/>
+        </w:rPr>
+        <w:t xml:space="preserve"> </w:t>
+      </w:r>
+      <w:r>
+        <w:rPr>
+          <w:color w:val="000000" w:themeColor="text1"/>
+        </w:rPr>
+        <w:t>(</w:t>
+      </w:r>
+      <w:proofErr w:type="spellStart"/>
+      <w:r>
+        <w:rPr>
+          <w:color w:val="000000" w:themeColor="text1"/>
+        </w:rPr>
+        <w:t>összesen</w:t>
+      </w:r>
+      <w:proofErr w:type="spellEnd"/>
+      <w:r>
+        <w:rPr>
+          <w:color w:val="000000" w:themeColor="text1"/>
+        </w:rPr>
+        <w:t xml:space="preserve"> kb. </w:t>
+      </w:r>
+      <w:r>
+        <w:rPr>
+          <w:color w:val="000000" w:themeColor="text1"/>
+        </w:rPr>
+        <w:t>1</w:t>
+      </w:r>
+      <w:r>
+        <w:rPr>
+          <w:color w:val="000000" w:themeColor="text1"/>
+        </w:rPr>
+        <w:t xml:space="preserve"> </w:t>
+      </w:r>
+      <w:proofErr w:type="spellStart"/>
+      <w:r>
+        <w:rPr>
+          <w:color w:val="000000" w:themeColor="text1"/>
+        </w:rPr>
+        <w:t>óra</w:t>
+      </w:r>
+      <w:proofErr w:type="spellEnd"/>
+      <w:r>
+        <w:rPr>
+          <w:color w:val="000000" w:themeColor="text1"/>
+        </w:rPr>
+        <w:t>):</w:t>
       </w:r>
     </w:p>
     <w:p>
@@ -507,48 +1955,60 @@
           <w:ilvl w:val="0"/>
           <w:numId w:val="1"/>
         </w:numPr>
-      </w:pPr>
-      <w:r>
-        <w:t>…</w:t>
-      </w:r>
-    </w:p>
-    <w:p>
-      <w:r>
-        <w:pict w14:anchorId="5AA88DF9">
-          <v:rect id="_x0000_i1027" style="width:0;height:1.5pt" o:hralign="center" o:hrstd="t" o:hr="t" fillcolor="#a0a0a0" stroked="f"/>
-        </w:pict>
-      </w:r>
-    </w:p>
-    <w:p>
-      <w:pPr>
-        <w:pStyle w:val="Cmsor4"/>
-      </w:pPr>
-      <w:bookmarkStart w:id="5" w:name="_6kw3bxvxrbz0" w:colFirst="0" w:colLast="0"/>
-      <w:bookmarkEnd w:id="5"/>
-      <w:r>
-        <w:lastRenderedPageBreak/>
-        <w:t>Szelle Csaba – QK9MU4 - SzelleCsaba</w:t>
-      </w:r>
-    </w:p>
-    <w:p>
-      <w:r>
-        <w:rPr>
-          <w:color w:val="FF0000"/>
-        </w:rPr>
-        <w:t>Részfeladat 1</w:t>
-      </w:r>
-      <w:r>
-        <w:t xml:space="preserve"> (összesen kb. </w:t>
-      </w:r>
-      <w:r>
-        <w:rPr>
-          <w:color w:val="FF0000"/>
-        </w:rPr>
-        <w:t>X</w:t>
-      </w:r>
-      <w:r>
-        <w:t xml:space="preserve"> óra):</w:t>
-      </w:r>
+        <w:rPr>
+          <w:color w:val="000000" w:themeColor="text1"/>
+        </w:rPr>
+      </w:pPr>
+      <w:proofErr w:type="spellStart"/>
+      <w:r>
+        <w:rPr>
+          <w:color w:val="000000" w:themeColor="text1"/>
+        </w:rPr>
+        <w:t>Kezdő</w:t>
+      </w:r>
+      <w:proofErr w:type="spellEnd"/>
+      <w:r>
+        <w:rPr>
+          <w:color w:val="000000" w:themeColor="text1"/>
+        </w:rPr>
+        <w:t xml:space="preserve"> </w:t>
+      </w:r>
+      <w:proofErr w:type="spellStart"/>
+      <w:r>
+        <w:rPr>
+          <w:color w:val="000000" w:themeColor="text1"/>
+        </w:rPr>
+        <w:t>megbeszélés</w:t>
+      </w:r>
+      <w:proofErr w:type="spellEnd"/>
+      <w:r>
+        <w:rPr>
+          <w:color w:val="000000" w:themeColor="text1"/>
+        </w:rPr>
+        <w:t xml:space="preserve">, </w:t>
+      </w:r>
+      <w:proofErr w:type="spellStart"/>
+      <w:r>
+        <w:rPr>
+          <w:color w:val="000000" w:themeColor="text1"/>
+        </w:rPr>
+        <w:t>feladatok</w:t>
+      </w:r>
+      <w:proofErr w:type="spellEnd"/>
+      <w:r>
+        <w:rPr>
+          <w:color w:val="000000" w:themeColor="text1"/>
+        </w:rPr>
+        <w:t xml:space="preserve"> </w:t>
+      </w:r>
+      <w:proofErr w:type="spellStart"/>
+      <w:r>
+        <w:rPr>
+          <w:color w:val="000000" w:themeColor="text1"/>
+        </w:rPr>
+        <w:t>leosztása</w:t>
+      </w:r>
+      <w:proofErr w:type="spellEnd"/>
     </w:p>
     <w:p>
       <w:pPr>
@@ -557,15 +2017,31 @@
           <w:numId w:val="1"/>
         </w:numPr>
         <w:rPr>
-          <w:color w:val="FF0000"/>
-        </w:rPr>
-      </w:pPr>
-      <w:r>
-        <w:rPr>
-          <w:color w:val="FF0000"/>
-        </w:rPr>
-        <w:t>Konkrét, projekt-specifikus feladat (X osztályhoz unit tesztek készítése)</w:t>
-      </w:r>
+          <w:color w:val="000000" w:themeColor="text1"/>
+        </w:rPr>
+      </w:pPr>
+      <w:proofErr w:type="spellStart"/>
+      <w:r>
+        <w:rPr>
+          <w:color w:val="000000" w:themeColor="text1"/>
+        </w:rPr>
+        <w:t>Köztes</w:t>
+      </w:r>
+      <w:proofErr w:type="spellEnd"/>
+      <w:r>
+        <w:rPr>
+          <w:color w:val="000000" w:themeColor="text1"/>
+        </w:rPr>
+        <w:t xml:space="preserve"> </w:t>
+      </w:r>
+      <w:proofErr w:type="spellStart"/>
+      <w:r>
+        <w:rPr>
+          <w:color w:val="000000" w:themeColor="text1"/>
+        </w:rPr>
+        <w:t>kommunkáció</w:t>
+      </w:r>
+      <w:proofErr w:type="spellEnd"/>
     </w:p>
     <w:p>
       <w:pPr>
@@ -574,30 +2050,87 @@
           <w:numId w:val="1"/>
         </w:numPr>
         <w:rPr>
-          <w:color w:val="FF0000"/>
-        </w:rPr>
-      </w:pPr>
-      <w:r>
-        <w:rPr>
-          <w:color w:val="FF0000"/>
-        </w:rPr>
-        <w:t>...</w:t>
-      </w:r>
-    </w:p>
-    <w:p>
-      <w:pPr>
-        <w:rPr>
-          <w:color w:val="FF0000"/>
-        </w:rPr>
-      </w:pPr>
-      <w:r>
-        <w:rPr>
-          <w:color w:val="FF0000"/>
-        </w:rPr>
-        <w:t>Részfeladat 2</w:t>
-      </w:r>
-      <w:r>
-        <w:t xml:space="preserve"> (összesen kb. </w:t>
+          <w:color w:val="000000" w:themeColor="text1"/>
+        </w:rPr>
+      </w:pPr>
+      <w:proofErr w:type="spellStart"/>
+      <w:r>
+        <w:rPr>
+          <w:color w:val="000000" w:themeColor="text1"/>
+        </w:rPr>
+        <w:t>Felkészülés</w:t>
+      </w:r>
+      <w:proofErr w:type="spellEnd"/>
+      <w:r>
+        <w:rPr>
+          <w:color w:val="000000" w:themeColor="text1"/>
+        </w:rPr>
+        <w:t xml:space="preserve"> a </w:t>
+      </w:r>
+      <w:proofErr w:type="spellStart"/>
+      <w:r>
+        <w:rPr>
+          <w:color w:val="000000" w:themeColor="text1"/>
+        </w:rPr>
+        <w:t>bemutatásra</w:t>
+      </w:r>
+      <w:proofErr w:type="spellEnd"/>
+    </w:p>
+    <w:p>
+      <w:r>
+        <w:rPr>
+          <w:noProof/>
+        </w:rPr>
+        <w:pict w14:anchorId="5AA88DF9">
+          <v:rect id="_x0000_i1026" alt="" style="width:453.6pt;height:.05pt;mso-width-percent:0;mso-height-percent:0;mso-width-percent:0;mso-height-percent:0" o:hralign="center" o:hrstd="t" o:hr="t" fillcolor="#a0a0a0" stroked="f"/>
+        </w:pict>
+      </w:r>
+    </w:p>
+    <w:p>
+      <w:pPr>
+        <w:pStyle w:val="Cmsor4"/>
+      </w:pPr>
+      <w:bookmarkStart w:id="5" w:name="_6kw3bxvxrbz0" w:colFirst="0" w:colLast="0"/>
+      <w:bookmarkEnd w:id="5"/>
+      <w:proofErr w:type="spellStart"/>
+      <w:r>
+        <w:t>Szelle</w:t>
+      </w:r>
+      <w:proofErr w:type="spellEnd"/>
+      <w:r>
+        <w:t xml:space="preserve"> Csaba – QK9MU4 - </w:t>
+      </w:r>
+      <w:proofErr w:type="spellStart"/>
+      <w:r>
+        <w:t>SzelleCsaba</w:t>
+      </w:r>
+      <w:proofErr w:type="spellEnd"/>
+    </w:p>
+    <w:p>
+      <w:proofErr w:type="spellStart"/>
+      <w:r>
+        <w:rPr>
+          <w:color w:val="FF0000"/>
+        </w:rPr>
+        <w:t>Részfeladat</w:t>
+      </w:r>
+      <w:proofErr w:type="spellEnd"/>
+      <w:r>
+        <w:rPr>
+          <w:color w:val="FF0000"/>
+        </w:rPr>
+        <w:t xml:space="preserve"> 1</w:t>
+      </w:r>
+      <w:r>
+        <w:t xml:space="preserve"> (</w:t>
+      </w:r>
+      <w:proofErr w:type="spellStart"/>
+      <w:r>
+        <w:t>összesen</w:t>
+      </w:r>
+      <w:proofErr w:type="spellEnd"/>
+      <w:r>
+        <w:t xml:space="preserve"> kb. </w:t>
       </w:r>
       <w:r>
         <w:rPr>
@@ -606,7 +2139,15 @@
         <w:t>X</w:t>
       </w:r>
       <w:r>
-        <w:t xml:space="preserve"> óra):</w:t>
+        <w:t xml:space="preserve"> </w:t>
+      </w:r>
+      <w:proofErr w:type="spellStart"/>
+      <w:r>
+        <w:t>óra</w:t>
+      </w:r>
+      <w:proofErr w:type="spellEnd"/>
+      <w:r>
+        <w:t>):</w:t>
       </w:r>
     </w:p>
     <w:p>
@@ -619,11 +2160,89 @@
           <w:color w:val="FF0000"/>
         </w:rPr>
       </w:pPr>
-      <w:r>
-        <w:rPr>
-          <w:color w:val="FF0000"/>
-        </w:rPr>
-        <w:t>Konkrét, projekt-specifikus feladat (Z részfeladat ellenőrzése)</w:t>
+      <w:proofErr w:type="spellStart"/>
+      <w:r>
+        <w:rPr>
+          <w:color w:val="FF0000"/>
+        </w:rPr>
+        <w:t>Konkrét</w:t>
+      </w:r>
+      <w:proofErr w:type="spellEnd"/>
+      <w:r>
+        <w:rPr>
+          <w:color w:val="FF0000"/>
+        </w:rPr>
+        <w:t xml:space="preserve">, </w:t>
+      </w:r>
+      <w:proofErr w:type="spellStart"/>
+      <w:r>
+        <w:rPr>
+          <w:color w:val="FF0000"/>
+        </w:rPr>
+        <w:t>projekt-specifikus</w:t>
+      </w:r>
+      <w:proofErr w:type="spellEnd"/>
+      <w:r>
+        <w:rPr>
+          <w:color w:val="FF0000"/>
+        </w:rPr>
+        <w:t xml:space="preserve"> </w:t>
+      </w:r>
+      <w:proofErr w:type="spellStart"/>
+      <w:r>
+        <w:rPr>
+          <w:color w:val="FF0000"/>
+        </w:rPr>
+        <w:t>feladat</w:t>
+      </w:r>
+      <w:proofErr w:type="spellEnd"/>
+      <w:r>
+        <w:rPr>
+          <w:color w:val="FF0000"/>
+        </w:rPr>
+        <w:t xml:space="preserve"> (X </w:t>
+      </w:r>
+      <w:proofErr w:type="spellStart"/>
+      <w:r>
+        <w:rPr>
+          <w:color w:val="FF0000"/>
+        </w:rPr>
+        <w:t>osztályhoz</w:t>
+      </w:r>
+      <w:proofErr w:type="spellEnd"/>
+      <w:r>
+        <w:rPr>
+          <w:color w:val="FF0000"/>
+        </w:rPr>
+        <w:t xml:space="preserve"> unit </w:t>
+      </w:r>
+      <w:proofErr w:type="spellStart"/>
+      <w:r>
+        <w:rPr>
+          <w:color w:val="FF0000"/>
+        </w:rPr>
+        <w:t>tesztek</w:t>
+      </w:r>
+      <w:proofErr w:type="spellEnd"/>
+      <w:r>
+        <w:rPr>
+          <w:color w:val="FF0000"/>
+        </w:rPr>
+        <w:t xml:space="preserve"> </w:t>
+      </w:r>
+      <w:proofErr w:type="spellStart"/>
+      <w:r>
+        <w:rPr>
+          <w:color w:val="FF0000"/>
+        </w:rPr>
+        <w:t>készítése</w:t>
+      </w:r>
+      <w:proofErr w:type="spellEnd"/>
+      <w:r>
+        <w:rPr>
+          <w:color w:val="FF0000"/>
+        </w:rPr>
+        <w:t>)</w:t>
       </w:r>
     </w:p>
     <w:p>
@@ -632,41 +2251,47 @@
           <w:ilvl w:val="0"/>
           <w:numId w:val="1"/>
         </w:numPr>
-      </w:pPr>
-      <w:r>
-        <w:t>…</w:t>
-      </w:r>
-    </w:p>
-    <w:p>
-      <w:r>
-        <w:pict w14:anchorId="5B696BE9">
-          <v:rect id="_x0000_i1028" style="width:0;height:1.5pt" o:hralign="center" o:hrstd="t" o:hr="t" fillcolor="#a0a0a0" stroked="f"/>
-        </w:pict>
-      </w:r>
-    </w:p>
-    <w:p>
-      <w:pPr>
-        <w:pStyle w:val="Cmsor4"/>
-      </w:pPr>
-      <w:r>
-        <w:t>Vesztergombi</w:t>
-      </w:r>
-      <w:r>
-        <w:t xml:space="preserve"> </w:t>
-      </w:r>
-      <w:r>
-        <w:t>András – RDREVMIO? – vandreas73</w:t>
-      </w:r>
-    </w:p>
-    <w:p>
-      <w:r>
-        <w:rPr>
-          <w:color w:val="FF0000"/>
-        </w:rPr>
-        <w:t>Részfeladat 1</w:t>
-      </w:r>
-      <w:r>
-        <w:t xml:space="preserve"> (összesen kb. </w:t>
+        <w:rPr>
+          <w:color w:val="FF0000"/>
+        </w:rPr>
+      </w:pPr>
+      <w:r>
+        <w:rPr>
+          <w:color w:val="FF0000"/>
+        </w:rPr>
+        <w:t>...</w:t>
+      </w:r>
+    </w:p>
+    <w:p>
+      <w:pPr>
+        <w:rPr>
+          <w:color w:val="FF0000"/>
+        </w:rPr>
+      </w:pPr>
+      <w:proofErr w:type="spellStart"/>
+      <w:r>
+        <w:rPr>
+          <w:color w:val="FF0000"/>
+        </w:rPr>
+        <w:t>Részfeladat</w:t>
+      </w:r>
+      <w:proofErr w:type="spellEnd"/>
+      <w:r>
+        <w:rPr>
+          <w:color w:val="FF0000"/>
+        </w:rPr>
+        <w:t xml:space="preserve"> 2</w:t>
+      </w:r>
+      <w:r>
+        <w:t xml:space="preserve"> (</w:t>
+      </w:r>
+      <w:proofErr w:type="spellStart"/>
+      <w:r>
+        <w:t>összesen</w:t>
+      </w:r>
+      <w:proofErr w:type="spellEnd"/>
+      <w:r>
+        <w:t xml:space="preserve"> kb. </w:t>
       </w:r>
       <w:r>
         <w:rPr>
@@ -675,7 +2300,15 @@
         <w:t>X</w:t>
       </w:r>
       <w:r>
-        <w:t xml:space="preserve"> óra):</w:t>
+        <w:t xml:space="preserve"> </w:t>
+      </w:r>
+      <w:proofErr w:type="spellStart"/>
+      <w:r>
+        <w:t>óra</w:t>
+      </w:r>
+      <w:proofErr w:type="spellEnd"/>
+      <w:r>
+        <w:t>):</w:t>
       </w:r>
     </w:p>
     <w:p>
@@ -688,11 +2321,75 @@
           <w:color w:val="FF0000"/>
         </w:rPr>
       </w:pPr>
-      <w:r>
-        <w:rPr>
-          <w:color w:val="FF0000"/>
-        </w:rPr>
-        <w:t>Konkrét, projekt-specifikus feladat (X osztályhoz unit tesztek készítése)</w:t>
+      <w:proofErr w:type="spellStart"/>
+      <w:r>
+        <w:rPr>
+          <w:color w:val="FF0000"/>
+        </w:rPr>
+        <w:t>Konkrét</w:t>
+      </w:r>
+      <w:proofErr w:type="spellEnd"/>
+      <w:r>
+        <w:rPr>
+          <w:color w:val="FF0000"/>
+        </w:rPr>
+        <w:t xml:space="preserve">, </w:t>
+      </w:r>
+      <w:proofErr w:type="spellStart"/>
+      <w:r>
+        <w:rPr>
+          <w:color w:val="FF0000"/>
+        </w:rPr>
+        <w:t>projekt-specifikus</w:t>
+      </w:r>
+      <w:proofErr w:type="spellEnd"/>
+      <w:r>
+        <w:rPr>
+          <w:color w:val="FF0000"/>
+        </w:rPr>
+        <w:t xml:space="preserve"> </w:t>
+      </w:r>
+      <w:proofErr w:type="spellStart"/>
+      <w:r>
+        <w:rPr>
+          <w:color w:val="FF0000"/>
+        </w:rPr>
+        <w:t>feladat</w:t>
+      </w:r>
+      <w:proofErr w:type="spellEnd"/>
+      <w:r>
+        <w:rPr>
+          <w:color w:val="FF0000"/>
+        </w:rPr>
+        <w:t xml:space="preserve"> (Z </w:t>
+      </w:r>
+      <w:proofErr w:type="spellStart"/>
+      <w:r>
+        <w:rPr>
+          <w:color w:val="FF0000"/>
+        </w:rPr>
+        <w:t>részfeladat</w:t>
+      </w:r>
+      <w:proofErr w:type="spellEnd"/>
+      <w:r>
+        <w:rPr>
+          <w:color w:val="FF0000"/>
+        </w:rPr>
+        <w:t xml:space="preserve"> </w:t>
+      </w:r>
+      <w:proofErr w:type="spellStart"/>
+      <w:r>
+        <w:rPr>
+          <w:color w:val="FF0000"/>
+        </w:rPr>
+        <w:t>ellenőrzése</w:t>
+      </w:r>
+      <w:proofErr w:type="spellEnd"/>
+      <w:r>
+        <w:rPr>
+          <w:color w:val="FF0000"/>
+        </w:rPr>
+        <w:t>)</w:t>
       </w:r>
     </w:p>
     <w:p>
@@ -701,31 +2398,67 @@
           <w:ilvl w:val="0"/>
           <w:numId w:val="1"/>
         </w:numPr>
-        <w:rPr>
-          <w:color w:val="FF0000"/>
-        </w:rPr>
-      </w:pPr>
-      <w:r>
-        <w:rPr>
-          <w:color w:val="FF0000"/>
-        </w:rPr>
-        <w:t>...</w:t>
-      </w:r>
-    </w:p>
-    <w:p>
-      <w:pPr>
-        <w:rPr>
-          <w:color w:val="FF0000"/>
-        </w:rPr>
-      </w:pPr>
-      <w:r>
-        <w:rPr>
-          <w:color w:val="FF0000"/>
-        </w:rPr>
-        <w:t>Részfeladat 2</w:t>
-      </w:r>
-      <w:r>
-        <w:t xml:space="preserve"> (összesen kb. </w:t>
+      </w:pPr>
+      <w:r>
+        <w:t>…</w:t>
+      </w:r>
+    </w:p>
+    <w:p>
+      <w:r>
+        <w:rPr>
+          <w:noProof/>
+        </w:rPr>
+        <w:pict w14:anchorId="5B696BE9">
+          <v:rect id="_x0000_i1025" alt="" style="width:453.6pt;height:.05pt;mso-width-percent:0;mso-height-percent:0;mso-width-percent:0;mso-height-percent:0" o:hralign="center" o:hrstd="t" o:hr="t" fillcolor="#a0a0a0" stroked="f"/>
+        </w:pict>
+      </w:r>
+    </w:p>
+    <w:p>
+      <w:pPr>
+        <w:pStyle w:val="Cmsor4"/>
+      </w:pPr>
+      <w:proofErr w:type="spellStart"/>
+      <w:r>
+        <w:t>Vesztergombi</w:t>
+      </w:r>
+      <w:proofErr w:type="spellEnd"/>
+      <w:r>
+        <w:t xml:space="preserve"> </w:t>
+      </w:r>
+      <w:proofErr w:type="spellStart"/>
+      <w:r>
+        <w:t>András</w:t>
+      </w:r>
+      <w:proofErr w:type="spellEnd"/>
+      <w:r>
+        <w:t xml:space="preserve"> – RDREVMIO? – vandreas73</w:t>
+      </w:r>
+    </w:p>
+    <w:p>
+      <w:proofErr w:type="spellStart"/>
+      <w:r>
+        <w:rPr>
+          <w:color w:val="FF0000"/>
+        </w:rPr>
+        <w:t>Részfeladat</w:t>
+      </w:r>
+      <w:proofErr w:type="spellEnd"/>
+      <w:r>
+        <w:rPr>
+          <w:color w:val="FF0000"/>
+        </w:rPr>
+        <w:t xml:space="preserve"> 1</w:t>
+      </w:r>
+      <w:r>
+        <w:t xml:space="preserve"> (</w:t>
+      </w:r>
+      <w:proofErr w:type="spellStart"/>
+      <w:r>
+        <w:t>összesen</w:t>
+      </w:r>
+      <w:proofErr w:type="spellEnd"/>
+      <w:r>
+        <w:t xml:space="preserve"> kb. </w:t>
       </w:r>
       <w:r>
         <w:rPr>
@@ -734,7 +2467,15 @@
         <w:t>X</w:t>
       </w:r>
       <w:r>
-        <w:t xml:space="preserve"> óra):</w:t>
+        <w:t xml:space="preserve"> </w:t>
+      </w:r>
+      <w:proofErr w:type="spellStart"/>
+      <w:r>
+        <w:t>óra</w:t>
+      </w:r>
+      <w:proofErr w:type="spellEnd"/>
+      <w:r>
+        <w:t>):</w:t>
       </w:r>
     </w:p>
     <w:p>
@@ -747,11 +2488,89 @@
           <w:color w:val="FF0000"/>
         </w:rPr>
       </w:pPr>
-      <w:r>
-        <w:rPr>
-          <w:color w:val="FF0000"/>
-        </w:rPr>
-        <w:t>Konkrét, projekt-specifikus feladat (Z részfeladat ellenőrzése)</w:t>
+      <w:proofErr w:type="spellStart"/>
+      <w:r>
+        <w:rPr>
+          <w:color w:val="FF0000"/>
+        </w:rPr>
+        <w:t>Konkrét</w:t>
+      </w:r>
+      <w:proofErr w:type="spellEnd"/>
+      <w:r>
+        <w:rPr>
+          <w:color w:val="FF0000"/>
+        </w:rPr>
+        <w:t xml:space="preserve">, </w:t>
+      </w:r>
+      <w:proofErr w:type="spellStart"/>
+      <w:r>
+        <w:rPr>
+          <w:color w:val="FF0000"/>
+        </w:rPr>
+        <w:t>projekt-specifikus</w:t>
+      </w:r>
+      <w:proofErr w:type="spellEnd"/>
+      <w:r>
+        <w:rPr>
+          <w:color w:val="FF0000"/>
+        </w:rPr>
+        <w:t xml:space="preserve"> </w:t>
+      </w:r>
+      <w:proofErr w:type="spellStart"/>
+      <w:r>
+        <w:rPr>
+          <w:color w:val="FF0000"/>
+        </w:rPr>
+        <w:t>feladat</w:t>
+      </w:r>
+      <w:proofErr w:type="spellEnd"/>
+      <w:r>
+        <w:rPr>
+          <w:color w:val="FF0000"/>
+        </w:rPr>
+        <w:t xml:space="preserve"> (X </w:t>
+      </w:r>
+      <w:proofErr w:type="spellStart"/>
+      <w:r>
+        <w:rPr>
+          <w:color w:val="FF0000"/>
+        </w:rPr>
+        <w:t>osztályhoz</w:t>
+      </w:r>
+      <w:proofErr w:type="spellEnd"/>
+      <w:r>
+        <w:rPr>
+          <w:color w:val="FF0000"/>
+        </w:rPr>
+        <w:t xml:space="preserve"> unit </w:t>
+      </w:r>
+      <w:proofErr w:type="spellStart"/>
+      <w:r>
+        <w:rPr>
+          <w:color w:val="FF0000"/>
+        </w:rPr>
+        <w:t>tesztek</w:t>
+      </w:r>
+      <w:proofErr w:type="spellEnd"/>
+      <w:r>
+        <w:rPr>
+          <w:color w:val="FF0000"/>
+        </w:rPr>
+        <w:t xml:space="preserve"> </w:t>
+      </w:r>
+      <w:proofErr w:type="spellStart"/>
+      <w:r>
+        <w:rPr>
+          <w:color w:val="FF0000"/>
+        </w:rPr>
+        <w:t>készítése</w:t>
+      </w:r>
+      <w:proofErr w:type="spellEnd"/>
+      <w:r>
+        <w:rPr>
+          <w:color w:val="FF0000"/>
+        </w:rPr>
+        <w:t>)</w:t>
       </w:r>
     </w:p>
     <w:p>
@@ -760,6 +2579,153 @@
           <w:ilvl w:val="0"/>
           <w:numId w:val="1"/>
         </w:numPr>
+        <w:rPr>
+          <w:color w:val="FF0000"/>
+        </w:rPr>
+      </w:pPr>
+      <w:r>
+        <w:rPr>
+          <w:color w:val="FF0000"/>
+        </w:rPr>
+        <w:t>...</w:t>
+      </w:r>
+    </w:p>
+    <w:p>
+      <w:pPr>
+        <w:rPr>
+          <w:color w:val="FF0000"/>
+        </w:rPr>
+      </w:pPr>
+      <w:proofErr w:type="spellStart"/>
+      <w:r>
+        <w:rPr>
+          <w:color w:val="FF0000"/>
+        </w:rPr>
+        <w:t>Részfeladat</w:t>
+      </w:r>
+      <w:proofErr w:type="spellEnd"/>
+      <w:r>
+        <w:rPr>
+          <w:color w:val="FF0000"/>
+        </w:rPr>
+        <w:t xml:space="preserve"> 2</w:t>
+      </w:r>
+      <w:r>
+        <w:t xml:space="preserve"> (</w:t>
+      </w:r>
+      <w:proofErr w:type="spellStart"/>
+      <w:r>
+        <w:t>összesen</w:t>
+      </w:r>
+      <w:proofErr w:type="spellEnd"/>
+      <w:r>
+        <w:t xml:space="preserve"> kb. </w:t>
+      </w:r>
+      <w:r>
+        <w:rPr>
+          <w:color w:val="FF0000"/>
+        </w:rPr>
+        <w:t>X</w:t>
+      </w:r>
+      <w:r>
+        <w:t xml:space="preserve"> </w:t>
+      </w:r>
+      <w:proofErr w:type="spellStart"/>
+      <w:r>
+        <w:t>óra</w:t>
+      </w:r>
+      <w:proofErr w:type="spellEnd"/>
+      <w:r>
+        <w:t>):</w:t>
+      </w:r>
+    </w:p>
+    <w:p>
+      <w:pPr>
+        <w:numPr>
+          <w:ilvl w:val="0"/>
+          <w:numId w:val="1"/>
+        </w:numPr>
+        <w:rPr>
+          <w:color w:val="FF0000"/>
+        </w:rPr>
+      </w:pPr>
+      <w:proofErr w:type="spellStart"/>
+      <w:r>
+        <w:rPr>
+          <w:color w:val="FF0000"/>
+        </w:rPr>
+        <w:t>Konkrét</w:t>
+      </w:r>
+      <w:proofErr w:type="spellEnd"/>
+      <w:r>
+        <w:rPr>
+          <w:color w:val="FF0000"/>
+        </w:rPr>
+        <w:t xml:space="preserve">, </w:t>
+      </w:r>
+      <w:proofErr w:type="spellStart"/>
+      <w:r>
+        <w:rPr>
+          <w:color w:val="FF0000"/>
+        </w:rPr>
+        <w:t>projekt-specifikus</w:t>
+      </w:r>
+      <w:proofErr w:type="spellEnd"/>
+      <w:r>
+        <w:rPr>
+          <w:color w:val="FF0000"/>
+        </w:rPr>
+        <w:t xml:space="preserve"> </w:t>
+      </w:r>
+      <w:proofErr w:type="spellStart"/>
+      <w:r>
+        <w:rPr>
+          <w:color w:val="FF0000"/>
+        </w:rPr>
+        <w:t>feladat</w:t>
+      </w:r>
+      <w:proofErr w:type="spellEnd"/>
+      <w:r>
+        <w:rPr>
+          <w:color w:val="FF0000"/>
+        </w:rPr>
+        <w:t xml:space="preserve"> (Z </w:t>
+      </w:r>
+      <w:proofErr w:type="spellStart"/>
+      <w:r>
+        <w:rPr>
+          <w:color w:val="FF0000"/>
+        </w:rPr>
+        <w:t>részfeladat</w:t>
+      </w:r>
+      <w:proofErr w:type="spellEnd"/>
+      <w:r>
+        <w:rPr>
+          <w:color w:val="FF0000"/>
+        </w:rPr>
+        <w:t xml:space="preserve"> </w:t>
+      </w:r>
+      <w:proofErr w:type="spellStart"/>
+      <w:r>
+        <w:rPr>
+          <w:color w:val="FF0000"/>
+        </w:rPr>
+        <w:t>ellenőrzése</w:t>
+      </w:r>
+      <w:proofErr w:type="spellEnd"/>
+      <w:r>
+        <w:rPr>
+          <w:color w:val="FF0000"/>
+        </w:rPr>
+        <w:t>)</w:t>
+      </w:r>
+    </w:p>
+    <w:p>
+      <w:pPr>
+        <w:numPr>
+          <w:ilvl w:val="0"/>
+          <w:numId w:val="1"/>
+        </w:numPr>
       </w:pPr>
       <w:r>
         <w:t>…</w:t>
@@ -782,9 +2748,11 @@
       <w:r>
         <w:t xml:space="preserve">. </w:t>
       </w:r>
+      <w:proofErr w:type="spellStart"/>
       <w:r>
         <w:t>június</w:t>
       </w:r>
+      <w:proofErr w:type="spellEnd"/>
       <w:r>
         <w:t xml:space="preserve">. </w:t>
       </w:r>
@@ -838,7 +2806,7 @@
 </file>
 
 <file path=word/comments.xml><?xml version="1.0" encoding="utf-8"?>
-<w:comments xmlns:wpc="http://schemas.microsoft.com/office/word/2010/wordprocessingCanvas" xmlns:cx="http://schemas.microsoft.com/office/drawing/2014/chartex" xmlns:cx1="http://schemas.microsoft.com/office/drawing/2015/9/8/chartex" xmlns:cx2="http://schemas.microsoft.com/office/drawing/2015/10/21/chartex" xmlns:cx3="http://schemas.microsoft.com/office/drawing/2016/5/9/chartex" xmlns:cx4="http://schemas.microsoft.com/office/drawing/2016/5/10/chartex" xmlns:cx5="http://schemas.microsoft.com/office/drawing/2016/5/11/chartex" xmlns:cx6="http://schemas.microsoft.com/office/drawing/2016/5/12/chartex" xmlns:cx7="http://schemas.microsoft.com/office/drawing/2016/5/13/chartex" xmlns:cx8="http://schemas.microsoft.com/office/drawing/2016/5/14/chartex" xmlns:mc="http://schemas.openxmlformats.org/markup-compatibility/2006" xmlns:aink="http://schemas.microsoft.com/office/drawing/2016/ink" xmlns:am3d="http://schemas.microsoft.com/office/drawing/2017/model3d" xmlns:o="urn:schemas-microsoft-com:office:office" xmlns:oel="http://schemas.microsoft.com/office/2019/extlst" xmlns:r="http://schemas.openxmlformats.org/officeDocument/2006/relationships" xmlns:m="http://schemas.openxmlformats.org/officeDocument/2006/math" xmlns:v="urn:schemas-microsoft-com:vml" xmlns:wp14="http://schemas.microsoft.com/office/word/2010/wordprocessingDrawing" xmlns:wp="http://schemas.openxmlformats.org/drawingml/2006/wordprocessingDrawing" xmlns:w10="urn:schemas-microsoft-com:office:word" xmlns:w="http://schemas.openxmlformats.org/wordprocessingml/2006/main" xmlns:w14="http://schemas.microsoft.com/office/word/2010/wordml" xmlns:w15="http://schemas.microsoft.com/office/word/2012/wordml" xmlns:w16cex="http://schemas.microsoft.com/office/word/2018/wordml/cex" xmlns:w16cid="http://schemas.microsoft.com/office/word/2016/wordml/cid" xmlns:w16="http://schemas.microsoft.com/office/word/2018/wordml" xmlns:w16du="http://schemas.microsoft.com/office/word/2023/wordml/word16du" xmlns:w16sdtdh="http://schemas.microsoft.com/office/word/2020/wordml/sdtdatahash" xmlns:w16se="http://schemas.microsoft.com/office/word/2015/wordml/symex" xmlns:wpg="http://schemas.microsoft.com/office/word/2010/wordprocessingGroup" xmlns:wpi="http://schemas.microsoft.com/office/word/2010/wordprocessingInk" xmlns:wne="http://schemas.microsoft.com/office/word/2006/wordml" xmlns:wps="http://schemas.microsoft.com/office/word/2010/wordprocessingShape" mc:Ignorable="w14 w15 w16se w16cid w16 w16cex w16sdtdh wp14">
+<w:comments xmlns:wpc="http://schemas.microsoft.com/office/word/2010/wordprocessingCanvas" xmlns:cx="http://schemas.microsoft.com/office/drawing/2014/chartex" xmlns:cx1="http://schemas.microsoft.com/office/drawing/2015/9/8/chartex" xmlns:cx2="http://schemas.microsoft.com/office/drawing/2015/10/21/chartex" xmlns:cx3="http://schemas.microsoft.com/office/drawing/2016/5/9/chartex" xmlns:cx4="http://schemas.microsoft.com/office/drawing/2016/5/10/chartex" xmlns:cx5="http://schemas.microsoft.com/office/drawing/2016/5/11/chartex" xmlns:cx6="http://schemas.microsoft.com/office/drawing/2016/5/12/chartex" xmlns:cx7="http://schemas.microsoft.com/office/drawing/2016/5/13/chartex" xmlns:cx8="http://schemas.microsoft.com/office/drawing/2016/5/14/chartex" xmlns:mc="http://schemas.openxmlformats.org/markup-compatibility/2006" xmlns:aink="http://schemas.microsoft.com/office/drawing/2016/ink" xmlns:am3d="http://schemas.microsoft.com/office/drawing/2017/model3d" xmlns:o="urn:schemas-microsoft-com:office:office" xmlns:oel="http://schemas.microsoft.com/office/2019/extlst" xmlns:r="http://schemas.openxmlformats.org/officeDocument/2006/relationships" xmlns:m="http://schemas.openxmlformats.org/officeDocument/2006/math" xmlns:v="urn:schemas-microsoft-com:vml" xmlns:wp14="http://schemas.microsoft.com/office/word/2010/wordprocessingDrawing" xmlns:wp="http://schemas.openxmlformats.org/drawingml/2006/wordprocessingDrawing" xmlns:w10="urn:schemas-microsoft-com:office:word" xmlns:w="http://schemas.openxmlformats.org/wordprocessingml/2006/main" xmlns:w14="http://schemas.microsoft.com/office/word/2010/wordml" xmlns:w15="http://schemas.microsoft.com/office/word/2012/wordml" xmlns:w16cex="http://schemas.microsoft.com/office/word/2018/wordml/cex" xmlns:w16cid="http://schemas.microsoft.com/office/word/2016/wordml/cid" xmlns:w16="http://schemas.microsoft.com/office/word/2018/wordml" xmlns:w16sdtdh="http://schemas.microsoft.com/office/word/2020/wordml/sdtdatahash" xmlns:w16se="http://schemas.microsoft.com/office/word/2015/wordml/symex" xmlns:wpg="http://schemas.microsoft.com/office/word/2010/wordprocessingGroup" xmlns:wpi="http://schemas.microsoft.com/office/word/2010/wordprocessingInk" xmlns:wne="http://schemas.microsoft.com/office/word/2006/wordml" xmlns:wps="http://schemas.microsoft.com/office/word/2010/wordprocessingShape" mc:Ignorable="w14 w15 w16se w16cid w16 w16cex w16sdtdh wp14">
   <w:comment w:id="6" w:author="Zoltán Micskei" w:date="2017-04-28T13:44:00Z" w:initials="">
     <w:p>
       <w:pPr>
@@ -867,19 +2835,19 @@
 </file>
 
 <file path=word/commentsExtended.xml><?xml version="1.0" encoding="utf-8"?>
-<w15:commentsEx xmlns:wpc="http://schemas.microsoft.com/office/word/2010/wordprocessingCanvas" xmlns:cx="http://schemas.microsoft.com/office/drawing/2014/chartex" xmlns:cx1="http://schemas.microsoft.com/office/drawing/2015/9/8/chartex" xmlns:cx2="http://schemas.microsoft.com/office/drawing/2015/10/21/chartex" xmlns:cx3="http://schemas.microsoft.com/office/drawing/2016/5/9/chartex" xmlns:cx4="http://schemas.microsoft.com/office/drawing/2016/5/10/chartex" xmlns:cx5="http://schemas.microsoft.com/office/drawing/2016/5/11/chartex" xmlns:cx6="http://schemas.microsoft.com/office/drawing/2016/5/12/chartex" xmlns:cx7="http://schemas.microsoft.com/office/drawing/2016/5/13/chartex" xmlns:cx8="http://schemas.microsoft.com/office/drawing/2016/5/14/chartex" xmlns:mc="http://schemas.openxmlformats.org/markup-compatibility/2006" xmlns:aink="http://schemas.microsoft.com/office/drawing/2016/ink" xmlns:am3d="http://schemas.microsoft.com/office/drawing/2017/model3d" xmlns:o="urn:schemas-microsoft-com:office:office" xmlns:oel="http://schemas.microsoft.com/office/2019/extlst" xmlns:r="http://schemas.openxmlformats.org/officeDocument/2006/relationships" xmlns:m="http://schemas.openxmlformats.org/officeDocument/2006/math" xmlns:v="urn:schemas-microsoft-com:vml" xmlns:wp14="http://schemas.microsoft.com/office/word/2010/wordprocessingDrawing" xmlns:wp="http://schemas.openxmlformats.org/drawingml/2006/wordprocessingDrawing" xmlns:w10="urn:schemas-microsoft-com:office:word" xmlns:w="http://schemas.openxmlformats.org/wordprocessingml/2006/main" xmlns:w14="http://schemas.microsoft.com/office/word/2010/wordml" xmlns:w15="http://schemas.microsoft.com/office/word/2012/wordml" xmlns:w16cex="http://schemas.microsoft.com/office/word/2018/wordml/cex" xmlns:w16cid="http://schemas.microsoft.com/office/word/2016/wordml/cid" xmlns:w16="http://schemas.microsoft.com/office/word/2018/wordml" xmlns:w16du="http://schemas.microsoft.com/office/word/2023/wordml/word16du" xmlns:w16sdtdh="http://schemas.microsoft.com/office/word/2020/wordml/sdtdatahash" xmlns:w16se="http://schemas.microsoft.com/office/word/2015/wordml/symex" xmlns:wpg="http://schemas.microsoft.com/office/word/2010/wordprocessingGroup" xmlns:wpi="http://schemas.microsoft.com/office/word/2010/wordprocessingInk" xmlns:wne="http://schemas.microsoft.com/office/word/2006/wordml" xmlns:wps="http://schemas.microsoft.com/office/word/2010/wordprocessingShape" mc:Ignorable="w14 w15 w16se w16cid w16 w16cex w16sdtdh wp14">
+<w15:commentsEx xmlns:wpc="http://schemas.microsoft.com/office/word/2010/wordprocessingCanvas" xmlns:cx="http://schemas.microsoft.com/office/drawing/2014/chartex" xmlns:cx1="http://schemas.microsoft.com/office/drawing/2015/9/8/chartex" xmlns:cx2="http://schemas.microsoft.com/office/drawing/2015/10/21/chartex" xmlns:cx3="http://schemas.microsoft.com/office/drawing/2016/5/9/chartex" xmlns:cx4="http://schemas.microsoft.com/office/drawing/2016/5/10/chartex" xmlns:cx5="http://schemas.microsoft.com/office/drawing/2016/5/11/chartex" xmlns:cx6="http://schemas.microsoft.com/office/drawing/2016/5/12/chartex" xmlns:cx7="http://schemas.microsoft.com/office/drawing/2016/5/13/chartex" xmlns:cx8="http://schemas.microsoft.com/office/drawing/2016/5/14/chartex" xmlns:mc="http://schemas.openxmlformats.org/markup-compatibility/2006" xmlns:aink="http://schemas.microsoft.com/office/drawing/2016/ink" xmlns:am3d="http://schemas.microsoft.com/office/drawing/2017/model3d" xmlns:o="urn:schemas-microsoft-com:office:office" xmlns:oel="http://schemas.microsoft.com/office/2019/extlst" xmlns:r="http://schemas.openxmlformats.org/officeDocument/2006/relationships" xmlns:m="http://schemas.openxmlformats.org/officeDocument/2006/math" xmlns:v="urn:schemas-microsoft-com:vml" xmlns:wp14="http://schemas.microsoft.com/office/word/2010/wordprocessingDrawing" xmlns:wp="http://schemas.openxmlformats.org/drawingml/2006/wordprocessingDrawing" xmlns:w10="urn:schemas-microsoft-com:office:word" xmlns:w="http://schemas.openxmlformats.org/wordprocessingml/2006/main" xmlns:w14="http://schemas.microsoft.com/office/word/2010/wordml" xmlns:w15="http://schemas.microsoft.com/office/word/2012/wordml" xmlns:w16cex="http://schemas.microsoft.com/office/word/2018/wordml/cex" xmlns:w16cid="http://schemas.microsoft.com/office/word/2016/wordml/cid" xmlns:w16="http://schemas.microsoft.com/office/word/2018/wordml" xmlns:w16sdtdh="http://schemas.microsoft.com/office/word/2020/wordml/sdtdatahash" xmlns:w16se="http://schemas.microsoft.com/office/word/2015/wordml/symex" xmlns:wpg="http://schemas.microsoft.com/office/word/2010/wordprocessingGroup" xmlns:wpi="http://schemas.microsoft.com/office/word/2010/wordprocessingInk" xmlns:wne="http://schemas.microsoft.com/office/word/2006/wordml" xmlns:wps="http://schemas.microsoft.com/office/word/2010/wordprocessingShape" mc:Ignorable="w14 w15 w16se w16cid w16 w16cex w16sdtdh wp14">
   <w15:commentEx w15:paraId="00000026" w15:done="0"/>
 </w15:commentsEx>
 </file>
 
 <file path=word/commentsIds.xml><?xml version="1.0" encoding="utf-8"?>
-<w16cid:commentsIds xmlns:wpc="http://schemas.microsoft.com/office/word/2010/wordprocessingCanvas" xmlns:cx="http://schemas.microsoft.com/office/drawing/2014/chartex" xmlns:cx1="http://schemas.microsoft.com/office/drawing/2015/9/8/chartex" xmlns:cx2="http://schemas.microsoft.com/office/drawing/2015/10/21/chartex" xmlns:cx3="http://schemas.microsoft.com/office/drawing/2016/5/9/chartex" xmlns:cx4="http://schemas.microsoft.com/office/drawing/2016/5/10/chartex" xmlns:cx5="http://schemas.microsoft.com/office/drawing/2016/5/11/chartex" xmlns:cx6="http://schemas.microsoft.com/office/drawing/2016/5/12/chartex" xmlns:cx7="http://schemas.microsoft.com/office/drawing/2016/5/13/chartex" xmlns:cx8="http://schemas.microsoft.com/office/drawing/2016/5/14/chartex" xmlns:mc="http://schemas.openxmlformats.org/markup-compatibility/2006" xmlns:aink="http://schemas.microsoft.com/office/drawing/2016/ink" xmlns:am3d="http://schemas.microsoft.com/office/drawing/2017/model3d" xmlns:o="urn:schemas-microsoft-com:office:office" xmlns:oel="http://schemas.microsoft.com/office/2019/extlst" xmlns:r="http://schemas.openxmlformats.org/officeDocument/2006/relationships" xmlns:m="http://schemas.openxmlformats.org/officeDocument/2006/math" xmlns:v="urn:schemas-microsoft-com:vml" xmlns:wp14="http://schemas.microsoft.com/office/word/2010/wordprocessingDrawing" xmlns:wp="http://schemas.openxmlformats.org/drawingml/2006/wordprocessingDrawing" xmlns:w10="urn:schemas-microsoft-com:office:word" xmlns:w="http://schemas.openxmlformats.org/wordprocessingml/2006/main" xmlns:w14="http://schemas.microsoft.com/office/word/2010/wordml" xmlns:w15="http://schemas.microsoft.com/office/word/2012/wordml" xmlns:w16cex="http://schemas.microsoft.com/office/word/2018/wordml/cex" xmlns:w16cid="http://schemas.microsoft.com/office/word/2016/wordml/cid" xmlns:w16="http://schemas.microsoft.com/office/word/2018/wordml" xmlns:w16du="http://schemas.microsoft.com/office/word/2023/wordml/word16du" xmlns:w16sdtdh="http://schemas.microsoft.com/office/word/2020/wordml/sdtdatahash" xmlns:w16se="http://schemas.microsoft.com/office/word/2015/wordml/symex" xmlns:wpg="http://schemas.microsoft.com/office/word/2010/wordprocessingGroup" xmlns:wpi="http://schemas.microsoft.com/office/word/2010/wordprocessingInk" xmlns:wne="http://schemas.microsoft.com/office/word/2006/wordml" xmlns:wps="http://schemas.microsoft.com/office/word/2010/wordprocessingShape" mc:Ignorable="w14 w15 w16se w16cid w16 w16cex w16sdtdh wp14">
+<w16cid:commentsIds xmlns:wpc="http://schemas.microsoft.com/office/word/2010/wordprocessingCanvas" xmlns:cx="http://schemas.microsoft.com/office/drawing/2014/chartex" xmlns:cx1="http://schemas.microsoft.com/office/drawing/2015/9/8/chartex" xmlns:cx2="http://schemas.microsoft.com/office/drawing/2015/10/21/chartex" xmlns:cx3="http://schemas.microsoft.com/office/drawing/2016/5/9/chartex" xmlns:cx4="http://schemas.microsoft.com/office/drawing/2016/5/10/chartex" xmlns:cx5="http://schemas.microsoft.com/office/drawing/2016/5/11/chartex" xmlns:cx6="http://schemas.microsoft.com/office/drawing/2016/5/12/chartex" xmlns:cx7="http://schemas.microsoft.com/office/drawing/2016/5/13/chartex" xmlns:cx8="http://schemas.microsoft.com/office/drawing/2016/5/14/chartex" xmlns:mc="http://schemas.openxmlformats.org/markup-compatibility/2006" xmlns:aink="http://schemas.microsoft.com/office/drawing/2016/ink" xmlns:am3d="http://schemas.microsoft.com/office/drawing/2017/model3d" xmlns:o="urn:schemas-microsoft-com:office:office" xmlns:oel="http://schemas.microsoft.com/office/2019/extlst" xmlns:r="http://schemas.openxmlformats.org/officeDocument/2006/relationships" xmlns:m="http://schemas.openxmlformats.org/officeDocument/2006/math" xmlns:v="urn:schemas-microsoft-com:vml" xmlns:wp14="http://schemas.microsoft.com/office/word/2010/wordprocessingDrawing" xmlns:wp="http://schemas.openxmlformats.org/drawingml/2006/wordprocessingDrawing" xmlns:w10="urn:schemas-microsoft-com:office:word" xmlns:w="http://schemas.openxmlformats.org/wordprocessingml/2006/main" xmlns:w14="http://schemas.microsoft.com/office/word/2010/wordml" xmlns:w15="http://schemas.microsoft.com/office/word/2012/wordml" xmlns:w16cex="http://schemas.microsoft.com/office/word/2018/wordml/cex" xmlns:w16cid="http://schemas.microsoft.com/office/word/2016/wordml/cid" xmlns:w16="http://schemas.microsoft.com/office/word/2018/wordml" xmlns:w16sdtdh="http://schemas.microsoft.com/office/word/2020/wordml/sdtdatahash" xmlns:w16se="http://schemas.microsoft.com/office/word/2015/wordml/symex" xmlns:wpg="http://schemas.microsoft.com/office/word/2010/wordprocessingGroup" xmlns:wpi="http://schemas.microsoft.com/office/word/2010/wordprocessingInk" xmlns:wne="http://schemas.microsoft.com/office/word/2006/wordml" xmlns:wps="http://schemas.microsoft.com/office/word/2010/wordprocessingShape" mc:Ignorable="w14 w15 w16se w16cid w16 w16cex w16sdtdh wp14">
   <w16cid:commentId w16cid:paraId="00000026" w16cid:durableId="280A77C6"/>
 </w16cid:commentsIds>
 </file>
 
 <file path=word/numbering.xml><?xml version="1.0" encoding="utf-8"?>
-<w:numbering xmlns:wpc="http://schemas.microsoft.com/office/word/2010/wordprocessingCanvas" xmlns:cx="http://schemas.microsoft.com/office/drawing/2014/chartex" xmlns:cx1="http://schemas.microsoft.com/office/drawing/2015/9/8/chartex" xmlns:cx2="http://schemas.microsoft.com/office/drawing/2015/10/21/chartex" xmlns:cx3="http://schemas.microsoft.com/office/drawing/2016/5/9/chartex" xmlns:cx4="http://schemas.microsoft.com/office/drawing/2016/5/10/chartex" xmlns:cx5="http://schemas.microsoft.com/office/drawing/2016/5/11/chartex" xmlns:cx6="http://schemas.microsoft.com/office/drawing/2016/5/12/chartex" xmlns:cx7="http://schemas.microsoft.com/office/drawing/2016/5/13/chartex" xmlns:cx8="http://schemas.microsoft.com/office/drawing/2016/5/14/chartex" xmlns:mc="http://schemas.openxmlformats.org/markup-compatibility/2006" xmlns:aink="http://schemas.microsoft.com/office/drawing/2016/ink" xmlns:am3d="http://schemas.microsoft.com/office/drawing/2017/model3d" xmlns:o="urn:schemas-microsoft-com:office:office" xmlns:oel="http://schemas.microsoft.com/office/2019/extlst" xmlns:r="http://schemas.openxmlformats.org/officeDocument/2006/relationships" xmlns:m="http://schemas.openxmlformats.org/officeDocument/2006/math" xmlns:v="urn:schemas-microsoft-com:vml" xmlns:wp14="http://schemas.microsoft.com/office/word/2010/wordprocessingDrawing" xmlns:wp="http://schemas.openxmlformats.org/drawingml/2006/wordprocessingDrawing" xmlns:w10="urn:schemas-microsoft-com:office:word" xmlns:w="http://schemas.openxmlformats.org/wordprocessingml/2006/main" xmlns:w14="http://schemas.microsoft.com/office/word/2010/wordml" xmlns:w15="http://schemas.microsoft.com/office/word/2012/wordml" xmlns:w16cex="http://schemas.microsoft.com/office/word/2018/wordml/cex" xmlns:w16cid="http://schemas.microsoft.com/office/word/2016/wordml/cid" xmlns:w16="http://schemas.microsoft.com/office/word/2018/wordml" xmlns:w16du="http://schemas.microsoft.com/office/word/2023/wordml/word16du" xmlns:w16sdtdh="http://schemas.microsoft.com/office/word/2020/wordml/sdtdatahash" xmlns:w16se="http://schemas.microsoft.com/office/word/2015/wordml/symex" xmlns:wpg="http://schemas.microsoft.com/office/word/2010/wordprocessingGroup" xmlns:wpi="http://schemas.microsoft.com/office/word/2010/wordprocessingInk" xmlns:wne="http://schemas.microsoft.com/office/word/2006/wordml" xmlns:wps="http://schemas.microsoft.com/office/word/2010/wordprocessingShape" mc:Ignorable="w14 w15 w16se w16cid w16 w16cex w16sdtdh wp14">
+<w:numbering xmlns:wpc="http://schemas.microsoft.com/office/word/2010/wordprocessingCanvas" xmlns:cx="http://schemas.microsoft.com/office/drawing/2014/chartex" xmlns:cx1="http://schemas.microsoft.com/office/drawing/2015/9/8/chartex" xmlns:cx2="http://schemas.microsoft.com/office/drawing/2015/10/21/chartex" xmlns:cx3="http://schemas.microsoft.com/office/drawing/2016/5/9/chartex" xmlns:cx4="http://schemas.microsoft.com/office/drawing/2016/5/10/chartex" xmlns:cx5="http://schemas.microsoft.com/office/drawing/2016/5/11/chartex" xmlns:cx6="http://schemas.microsoft.com/office/drawing/2016/5/12/chartex" xmlns:cx7="http://schemas.microsoft.com/office/drawing/2016/5/13/chartex" xmlns:cx8="http://schemas.microsoft.com/office/drawing/2016/5/14/chartex" xmlns:mc="http://schemas.openxmlformats.org/markup-compatibility/2006" xmlns:aink="http://schemas.microsoft.com/office/drawing/2016/ink" xmlns:am3d="http://schemas.microsoft.com/office/drawing/2017/model3d" xmlns:o="urn:schemas-microsoft-com:office:office" xmlns:oel="http://schemas.microsoft.com/office/2019/extlst" xmlns:r="http://schemas.openxmlformats.org/officeDocument/2006/relationships" xmlns:m="http://schemas.openxmlformats.org/officeDocument/2006/math" xmlns:v="urn:schemas-microsoft-com:vml" xmlns:wp14="http://schemas.microsoft.com/office/word/2010/wordprocessingDrawing" xmlns:wp="http://schemas.openxmlformats.org/drawingml/2006/wordprocessingDrawing" xmlns:w10="urn:schemas-microsoft-com:office:word" xmlns:w="http://schemas.openxmlformats.org/wordprocessingml/2006/main" xmlns:w14="http://schemas.microsoft.com/office/word/2010/wordml" xmlns:w15="http://schemas.microsoft.com/office/word/2012/wordml" xmlns:w16cex="http://schemas.microsoft.com/office/word/2018/wordml/cex" xmlns:w16cid="http://schemas.microsoft.com/office/word/2016/wordml/cid" xmlns:w16="http://schemas.microsoft.com/office/word/2018/wordml" xmlns:w16sdtdh="http://schemas.microsoft.com/office/word/2020/wordml/sdtdatahash" xmlns:w16se="http://schemas.microsoft.com/office/word/2015/wordml/symex" xmlns:wpg="http://schemas.microsoft.com/office/word/2010/wordprocessingGroup" xmlns:wpi="http://schemas.microsoft.com/office/word/2010/wordprocessingInk" xmlns:wne="http://schemas.microsoft.com/office/word/2006/wordml" xmlns:wps="http://schemas.microsoft.com/office/word/2010/wordprocessingShape" mc:Ignorable="w14 w15 w16se w16cid w16 w16cex w16sdtdh wp14">
   <w:abstractNum w:abstractNumId="0" w15:restartNumberingAfterBreak="0">
     <w:nsid w:val="6DD3067E"/>
     <w:multiLevelType w:val="multilevel"/>
@@ -1616,6 +3584,17 @@
       <w:szCs w:val="24"/>
     </w:rPr>
   </w:style>
+  <w:style w:type="paragraph" w:styleId="Listaszerbekezds">
+    <w:name w:val="List Paragraph"/>
+    <w:basedOn w:val="Norml"/>
+    <w:uiPriority w:val="34"/>
+    <w:qFormat/>
+    <w:rsid w:val="00DB4C8B"/>
+    <w:pPr>
+      <w:ind w:left="720"/>
+      <w:contextualSpacing/>
+    </w:pPr>
+  </w:style>
 </w:styles>
 </file>
 

</xml_diff>

<commit_message>
personal work documentation done
</commit_message>
<xml_diff>
--- a/doc/IET_munkanaplo.docx
+++ b/doc/IET_munkanaplo.docx
@@ -1,6 +1,6 @@
 
 <file path=word/document.xml><?xml version="1.0" encoding="utf-8"?>
-<w:document xmlns:wpc="http://schemas.microsoft.com/office/word/2010/wordprocessingCanvas" xmlns:cx="http://schemas.microsoft.com/office/drawing/2014/chartex" xmlns:cx1="http://schemas.microsoft.com/office/drawing/2015/9/8/chartex" xmlns:cx2="http://schemas.microsoft.com/office/drawing/2015/10/21/chartex" xmlns:cx3="http://schemas.microsoft.com/office/drawing/2016/5/9/chartex" xmlns:cx4="http://schemas.microsoft.com/office/drawing/2016/5/10/chartex" xmlns:cx5="http://schemas.microsoft.com/office/drawing/2016/5/11/chartex" xmlns:cx6="http://schemas.microsoft.com/office/drawing/2016/5/12/chartex" xmlns:cx7="http://schemas.microsoft.com/office/drawing/2016/5/13/chartex" xmlns:cx8="http://schemas.microsoft.com/office/drawing/2016/5/14/chartex" xmlns:mc="http://schemas.openxmlformats.org/markup-compatibility/2006" xmlns:aink="http://schemas.microsoft.com/office/drawing/2016/ink" xmlns:am3d="http://schemas.microsoft.com/office/drawing/2017/model3d" xmlns:o="urn:schemas-microsoft-com:office:office" xmlns:oel="http://schemas.microsoft.com/office/2019/extlst" xmlns:r="http://schemas.openxmlformats.org/officeDocument/2006/relationships" xmlns:m="http://schemas.openxmlformats.org/officeDocument/2006/math" xmlns:v="urn:schemas-microsoft-com:vml" xmlns:wp14="http://schemas.microsoft.com/office/word/2010/wordprocessingDrawing" xmlns:wp="http://schemas.openxmlformats.org/drawingml/2006/wordprocessingDrawing" xmlns:w10="urn:schemas-microsoft-com:office:word" xmlns:w="http://schemas.openxmlformats.org/wordprocessingml/2006/main" xmlns:w14="http://schemas.microsoft.com/office/word/2010/wordml" xmlns:w15="http://schemas.microsoft.com/office/word/2012/wordml" xmlns:w16cex="http://schemas.microsoft.com/office/word/2018/wordml/cex" xmlns:w16cid="http://schemas.microsoft.com/office/word/2016/wordml/cid" xmlns:w16="http://schemas.microsoft.com/office/word/2018/wordml" xmlns:w16sdtdh="http://schemas.microsoft.com/office/word/2020/wordml/sdtdatahash" xmlns:w16se="http://schemas.microsoft.com/office/word/2015/wordml/symex" xmlns:wpg="http://schemas.microsoft.com/office/word/2010/wordprocessingGroup" xmlns:wpi="http://schemas.microsoft.com/office/word/2010/wordprocessingInk" xmlns:wne="http://schemas.microsoft.com/office/word/2006/wordml" xmlns:wps="http://schemas.microsoft.com/office/word/2010/wordprocessingShape" mc:Ignorable="w14 w15 w16se w16cid w16 w16cex w16sdtdh wp14">
+<w:document xmlns:wpc="http://schemas.microsoft.com/office/word/2010/wordprocessingCanvas" xmlns:cx="http://schemas.microsoft.com/office/drawing/2014/chartex" xmlns:cx1="http://schemas.microsoft.com/office/drawing/2015/9/8/chartex" xmlns:cx2="http://schemas.microsoft.com/office/drawing/2015/10/21/chartex" xmlns:cx3="http://schemas.microsoft.com/office/drawing/2016/5/9/chartex" xmlns:cx4="http://schemas.microsoft.com/office/drawing/2016/5/10/chartex" xmlns:cx5="http://schemas.microsoft.com/office/drawing/2016/5/11/chartex" xmlns:cx6="http://schemas.microsoft.com/office/drawing/2016/5/12/chartex" xmlns:cx7="http://schemas.microsoft.com/office/drawing/2016/5/13/chartex" xmlns:cx8="http://schemas.microsoft.com/office/drawing/2016/5/14/chartex" xmlns:mc="http://schemas.openxmlformats.org/markup-compatibility/2006" xmlns:aink="http://schemas.microsoft.com/office/drawing/2016/ink" xmlns:am3d="http://schemas.microsoft.com/office/drawing/2017/model3d" xmlns:o="urn:schemas-microsoft-com:office:office" xmlns:oel="http://schemas.microsoft.com/office/2019/extlst" xmlns:r="http://schemas.openxmlformats.org/officeDocument/2006/relationships" xmlns:m="http://schemas.openxmlformats.org/officeDocument/2006/math" xmlns:v="urn:schemas-microsoft-com:vml" xmlns:wp14="http://schemas.microsoft.com/office/word/2010/wordprocessingDrawing" xmlns:wp="http://schemas.openxmlformats.org/drawingml/2006/wordprocessingDrawing" xmlns:w10="urn:schemas-microsoft-com:office:word" xmlns:w="http://schemas.openxmlformats.org/wordprocessingml/2006/main" xmlns:w14="http://schemas.microsoft.com/office/word/2010/wordml" xmlns:w15="http://schemas.microsoft.com/office/word/2012/wordml" xmlns:w16cex="http://schemas.microsoft.com/office/word/2018/wordml/cex" xmlns:w16cid="http://schemas.microsoft.com/office/word/2016/wordml/cid" xmlns:w16="http://schemas.microsoft.com/office/word/2018/wordml" xmlns:w16du="http://schemas.microsoft.com/office/word/2023/wordml/word16du" xmlns:w16sdtdh="http://schemas.microsoft.com/office/word/2020/wordml/sdtdatahash" xmlns:w16se="http://schemas.microsoft.com/office/word/2015/wordml/symex" xmlns:wpg="http://schemas.microsoft.com/office/word/2010/wordprocessingGroup" xmlns:wpi="http://schemas.microsoft.com/office/word/2010/wordprocessingInk" xmlns:wne="http://schemas.microsoft.com/office/word/2006/wordml" xmlns:wps="http://schemas.microsoft.com/office/word/2010/wordprocessingShape" mc:Ignorable="w14 w15 w16se w16cid w16 w16cex w16sdtdh wp14">
   <w:body>
     <w:p>
       <w:pPr>
@@ -795,13 +795,8 @@
         <w:t>minden</w:t>
       </w:r>
       <w:proofErr w:type="spellEnd"/>
-      <w:proofErr w:type="gramStart"/>
-      <w:r>
-        <w:t xml:space="preserve"> ..</w:t>
-      </w:r>
-      <w:proofErr w:type="gramEnd"/>
-      <w:r>
-        <w:t xml:space="preserve">Frame </w:t>
+      <w:r>
+        <w:t xml:space="preserve"> ..Frame </w:t>
       </w:r>
       <w:proofErr w:type="spellStart"/>
       <w:r>
@@ -933,7 +928,7 @@
           <w:noProof/>
         </w:rPr>
         <w:pict w14:anchorId="1B66009E">
-          <v:rect id="_x0000_i1028" alt="" style="width:453.6pt;height:.05pt;mso-width-percent:0;mso-height-percent:0;mso-width-percent:0;mso-height-percent:0" o:hralign="center" o:hrstd="t" o:hr="t" fillcolor="#a0a0a0" stroked="f"/>
+          <v:rect id="_x0000_i1025" alt="" style="width:453.6pt;height:.05pt;mso-width-percent:0;mso-height-percent:0;mso-width-percent:0;mso-height-percent:0" o:hralign="center" o:hrstd="t" o:hr="t" fillcolor="#a0a0a0" stroked="f"/>
         </w:pict>
       </w:r>
     </w:p>
@@ -1258,6 +1253,780 @@
           <w:noProof/>
         </w:rPr>
         <w:pict w14:anchorId="403E03A7">
+          <v:rect id="_x0000_i1026" alt="" style="width:453.6pt;height:.05pt;mso-width-percent:0;mso-height-percent:0;mso-width-percent:0;mso-height-percent:0" o:hralign="center" o:hrstd="t" o:hr="t" fillcolor="#a0a0a0" stroked="f"/>
+        </w:pict>
+      </w:r>
+    </w:p>
+    <w:p>
+      <w:pPr>
+        <w:pStyle w:val="Cmsor4"/>
+      </w:pPr>
+      <w:bookmarkStart w:id="4" w:name="_lfawlbg1z31q" w:colFirst="0" w:colLast="0"/>
+      <w:bookmarkEnd w:id="4"/>
+      <w:proofErr w:type="spellStart"/>
+      <w:r>
+        <w:t>Schauermann</w:t>
+      </w:r>
+      <w:proofErr w:type="spellEnd"/>
+      <w:r>
+        <w:t xml:space="preserve"> </w:t>
+      </w:r>
+      <w:proofErr w:type="spellStart"/>
+      <w:r>
+        <w:t>Barnabás</w:t>
+      </w:r>
+      <w:proofErr w:type="spellEnd"/>
+      <w:r>
+        <w:t xml:space="preserve"> – </w:t>
+      </w:r>
+      <w:r>
+        <w:t>YO6K4C</w:t>
+      </w:r>
+      <w:r>
+        <w:t xml:space="preserve"> - </w:t>
+      </w:r>
+      <w:proofErr w:type="spellStart"/>
+      <w:r>
+        <w:t>schaeurmannb</w:t>
+      </w:r>
+      <w:proofErr w:type="spellEnd"/>
+    </w:p>
+    <w:p>
+      <w:pPr>
+        <w:rPr>
+          <w:color w:val="000000" w:themeColor="text1"/>
+        </w:rPr>
+      </w:pPr>
+      <w:r>
+        <w:rPr>
+          <w:color w:val="000000" w:themeColor="text1"/>
+        </w:rPr>
+        <w:t xml:space="preserve">CI </w:t>
+      </w:r>
+      <w:proofErr w:type="spellStart"/>
+      <w:r>
+        <w:rPr>
+          <w:color w:val="000000" w:themeColor="text1"/>
+        </w:rPr>
+        <w:t>beüzemelése</w:t>
+      </w:r>
+      <w:proofErr w:type="spellEnd"/>
+      <w:r>
+        <w:rPr>
+          <w:color w:val="000000" w:themeColor="text1"/>
+        </w:rPr>
+        <w:t xml:space="preserve"> (</w:t>
+      </w:r>
+      <w:proofErr w:type="spellStart"/>
+      <w:r>
+        <w:rPr>
+          <w:color w:val="000000" w:themeColor="text1"/>
+        </w:rPr>
+        <w:t>összesen</w:t>
+      </w:r>
+      <w:proofErr w:type="spellEnd"/>
+      <w:r>
+        <w:rPr>
+          <w:color w:val="000000" w:themeColor="text1"/>
+        </w:rPr>
+        <w:t xml:space="preserve"> kb. 4 </w:t>
+      </w:r>
+      <w:proofErr w:type="spellStart"/>
+      <w:r>
+        <w:rPr>
+          <w:color w:val="000000" w:themeColor="text1"/>
+        </w:rPr>
+        <w:t>óra</w:t>
+      </w:r>
+      <w:proofErr w:type="spellEnd"/>
+      <w:r>
+        <w:rPr>
+          <w:color w:val="000000" w:themeColor="text1"/>
+        </w:rPr>
+        <w:t>):</w:t>
+      </w:r>
+    </w:p>
+    <w:p>
+      <w:pPr>
+        <w:numPr>
+          <w:ilvl w:val="0"/>
+          <w:numId w:val="1"/>
+        </w:numPr>
+        <w:rPr>
+          <w:color w:val="000000" w:themeColor="text1"/>
+        </w:rPr>
+      </w:pPr>
+      <w:r>
+        <w:rPr>
+          <w:color w:val="000000" w:themeColor="text1"/>
+        </w:rPr>
+        <w:t xml:space="preserve">A </w:t>
+      </w:r>
+      <w:proofErr w:type="spellStart"/>
+      <w:r>
+        <w:rPr>
+          <w:color w:val="000000" w:themeColor="text1"/>
+        </w:rPr>
+        <w:t>feladat</w:t>
+      </w:r>
+      <w:proofErr w:type="spellEnd"/>
+      <w:r>
+        <w:rPr>
+          <w:color w:val="000000" w:themeColor="text1"/>
+        </w:rPr>
+        <w:t xml:space="preserve"> </w:t>
+      </w:r>
+      <w:proofErr w:type="spellStart"/>
+      <w:r>
+        <w:rPr>
+          <w:color w:val="000000" w:themeColor="text1"/>
+        </w:rPr>
+        <w:t>megértése</w:t>
+      </w:r>
+      <w:proofErr w:type="spellEnd"/>
+    </w:p>
+    <w:p>
+      <w:pPr>
+        <w:numPr>
+          <w:ilvl w:val="1"/>
+          <w:numId w:val="1"/>
+        </w:numPr>
+        <w:rPr>
+          <w:color w:val="000000" w:themeColor="text1"/>
+        </w:rPr>
+      </w:pPr>
+      <w:proofErr w:type="spellStart"/>
+      <w:r>
+        <w:rPr>
+          <w:color w:val="000000" w:themeColor="text1"/>
+        </w:rPr>
+        <w:t>Github</w:t>
+      </w:r>
+      <w:proofErr w:type="spellEnd"/>
+      <w:r>
+        <w:rPr>
+          <w:color w:val="000000" w:themeColor="text1"/>
+        </w:rPr>
+        <w:t xml:space="preserve"> labor </w:t>
+      </w:r>
+      <w:proofErr w:type="spellStart"/>
+      <w:r>
+        <w:rPr>
+          <w:color w:val="000000" w:themeColor="text1"/>
+        </w:rPr>
+        <w:t>anyag</w:t>
+      </w:r>
+      <w:proofErr w:type="spellEnd"/>
+      <w:r>
+        <w:rPr>
+          <w:color w:val="000000" w:themeColor="text1"/>
+        </w:rPr>
+        <w:t xml:space="preserve"> </w:t>
+      </w:r>
+      <w:proofErr w:type="spellStart"/>
+      <w:r>
+        <w:rPr>
+          <w:color w:val="000000" w:themeColor="text1"/>
+        </w:rPr>
+        <w:t>olvasása</w:t>
+      </w:r>
+      <w:proofErr w:type="spellEnd"/>
+    </w:p>
+    <w:p>
+      <w:pPr>
+        <w:numPr>
+          <w:ilvl w:val="1"/>
+          <w:numId w:val="1"/>
+        </w:numPr>
+        <w:rPr>
+          <w:color w:val="000000" w:themeColor="text1"/>
+        </w:rPr>
+      </w:pPr>
+      <w:proofErr w:type="spellStart"/>
+      <w:r>
+        <w:rPr>
+          <w:color w:val="000000" w:themeColor="text1"/>
+        </w:rPr>
+        <w:t>Github</w:t>
+      </w:r>
+      <w:proofErr w:type="spellEnd"/>
+      <w:r>
+        <w:rPr>
+          <w:color w:val="000000" w:themeColor="text1"/>
+        </w:rPr>
+        <w:t xml:space="preserve"> Actions </w:t>
+      </w:r>
+      <w:proofErr w:type="spellStart"/>
+      <w:r>
+        <w:rPr>
+          <w:color w:val="000000" w:themeColor="text1"/>
+        </w:rPr>
+        <w:t>dokumentáció</w:t>
+      </w:r>
+      <w:proofErr w:type="spellEnd"/>
+      <w:r>
+        <w:rPr>
+          <w:color w:val="000000" w:themeColor="text1"/>
+        </w:rPr>
+        <w:t xml:space="preserve"> </w:t>
+      </w:r>
+      <w:proofErr w:type="spellStart"/>
+      <w:r>
+        <w:rPr>
+          <w:color w:val="000000" w:themeColor="text1"/>
+        </w:rPr>
+        <w:t>olvasása</w:t>
+      </w:r>
+      <w:proofErr w:type="spellEnd"/>
+    </w:p>
+    <w:p>
+      <w:pPr>
+        <w:numPr>
+          <w:ilvl w:val="1"/>
+          <w:numId w:val="1"/>
+        </w:numPr>
+        <w:rPr>
+          <w:color w:val="000000" w:themeColor="text1"/>
+        </w:rPr>
+      </w:pPr>
+      <w:r>
+        <w:rPr>
+          <w:color w:val="000000" w:themeColor="text1"/>
+        </w:rPr>
+        <w:t xml:space="preserve">A </w:t>
+      </w:r>
+      <w:proofErr w:type="spellStart"/>
+      <w:r>
+        <w:rPr>
+          <w:color w:val="000000" w:themeColor="text1"/>
+        </w:rPr>
+        <w:t>build.yml</w:t>
+      </w:r>
+      <w:proofErr w:type="spellEnd"/>
+      <w:r>
+        <w:rPr>
+          <w:color w:val="000000" w:themeColor="text1"/>
+        </w:rPr>
+        <w:t xml:space="preserve"> </w:t>
+      </w:r>
+      <w:proofErr w:type="spellStart"/>
+      <w:r>
+        <w:rPr>
+          <w:color w:val="000000" w:themeColor="text1"/>
+        </w:rPr>
+        <w:t>fájl</w:t>
+      </w:r>
+      <w:proofErr w:type="spellEnd"/>
+      <w:r>
+        <w:rPr>
+          <w:color w:val="000000" w:themeColor="text1"/>
+        </w:rPr>
+        <w:t xml:space="preserve"> </w:t>
+      </w:r>
+      <w:proofErr w:type="spellStart"/>
+      <w:r>
+        <w:rPr>
+          <w:color w:val="000000" w:themeColor="text1"/>
+        </w:rPr>
+        <w:t>létrehozása</w:t>
+      </w:r>
+      <w:proofErr w:type="spellEnd"/>
+    </w:p>
+    <w:p>
+      <w:pPr>
+        <w:numPr>
+          <w:ilvl w:val="1"/>
+          <w:numId w:val="1"/>
+        </w:numPr>
+        <w:rPr>
+          <w:color w:val="000000" w:themeColor="text1"/>
+        </w:rPr>
+      </w:pPr>
+      <w:r>
+        <w:rPr>
+          <w:color w:val="000000" w:themeColor="text1"/>
+        </w:rPr>
+        <w:t xml:space="preserve">Build </w:t>
+      </w:r>
+      <w:proofErr w:type="spellStart"/>
+      <w:r>
+        <w:rPr>
+          <w:color w:val="000000" w:themeColor="text1"/>
+        </w:rPr>
+        <w:t>kiprobálása</w:t>
+      </w:r>
+      <w:proofErr w:type="spellEnd"/>
+      <w:r>
+        <w:rPr>
+          <w:color w:val="000000" w:themeColor="text1"/>
+        </w:rPr>
+        <w:t xml:space="preserve"> </w:t>
+      </w:r>
+      <w:proofErr w:type="spellStart"/>
+      <w:r>
+        <w:rPr>
+          <w:color w:val="000000" w:themeColor="text1"/>
+        </w:rPr>
+        <w:t>és</w:t>
+      </w:r>
+      <w:proofErr w:type="spellEnd"/>
+      <w:r>
+        <w:rPr>
+          <w:color w:val="000000" w:themeColor="text1"/>
+        </w:rPr>
+        <w:t xml:space="preserve"> bug fix</w:t>
+      </w:r>
+    </w:p>
+    <w:p>
+      <w:pPr>
+        <w:rPr>
+          <w:color w:val="000000" w:themeColor="text1"/>
+        </w:rPr>
+      </w:pPr>
+      <w:proofErr w:type="spellStart"/>
+      <w:r>
+        <w:rPr>
+          <w:color w:val="000000" w:themeColor="text1"/>
+        </w:rPr>
+        <w:t>Manuális</w:t>
+      </w:r>
+      <w:proofErr w:type="spellEnd"/>
+      <w:r>
+        <w:rPr>
+          <w:color w:val="000000" w:themeColor="text1"/>
+        </w:rPr>
+        <w:t xml:space="preserve"> </w:t>
+      </w:r>
+      <w:proofErr w:type="spellStart"/>
+      <w:r>
+        <w:rPr>
+          <w:color w:val="000000" w:themeColor="text1"/>
+        </w:rPr>
+        <w:t>tesztelés</w:t>
+      </w:r>
+      <w:proofErr w:type="spellEnd"/>
+      <w:r>
+        <w:rPr>
+          <w:color w:val="000000" w:themeColor="text1"/>
+        </w:rPr>
+        <w:t xml:space="preserve"> (</w:t>
+      </w:r>
+      <w:proofErr w:type="spellStart"/>
+      <w:r>
+        <w:rPr>
+          <w:color w:val="000000" w:themeColor="text1"/>
+        </w:rPr>
+        <w:t>összesen</w:t>
+      </w:r>
+      <w:proofErr w:type="spellEnd"/>
+      <w:r>
+        <w:rPr>
+          <w:color w:val="000000" w:themeColor="text1"/>
+        </w:rPr>
+        <w:t xml:space="preserve"> kb. 5 </w:t>
+      </w:r>
+      <w:proofErr w:type="spellStart"/>
+      <w:r>
+        <w:rPr>
+          <w:color w:val="000000" w:themeColor="text1"/>
+        </w:rPr>
+        <w:t>óra</w:t>
+      </w:r>
+      <w:proofErr w:type="spellEnd"/>
+      <w:r>
+        <w:rPr>
+          <w:color w:val="000000" w:themeColor="text1"/>
+        </w:rPr>
+        <w:t>):</w:t>
+      </w:r>
+    </w:p>
+    <w:p>
+      <w:pPr>
+        <w:numPr>
+          <w:ilvl w:val="0"/>
+          <w:numId w:val="1"/>
+        </w:numPr>
+        <w:rPr>
+          <w:color w:val="000000" w:themeColor="text1"/>
+        </w:rPr>
+      </w:pPr>
+      <w:r>
+        <w:rPr>
+          <w:color w:val="000000" w:themeColor="text1"/>
+        </w:rPr>
+        <w:lastRenderedPageBreak/>
+        <w:t>11-21 id-</w:t>
+      </w:r>
+      <w:proofErr w:type="spellStart"/>
+      <w:r>
+        <w:rPr>
+          <w:color w:val="000000" w:themeColor="text1"/>
+        </w:rPr>
+        <w:t>val</w:t>
+      </w:r>
+      <w:proofErr w:type="spellEnd"/>
+      <w:r>
+        <w:rPr>
+          <w:color w:val="000000" w:themeColor="text1"/>
+        </w:rPr>
+        <w:t xml:space="preserve"> </w:t>
+      </w:r>
+      <w:proofErr w:type="spellStart"/>
+      <w:r>
+        <w:rPr>
+          <w:color w:val="000000" w:themeColor="text1"/>
+        </w:rPr>
+        <w:t>rendelkező</w:t>
+      </w:r>
+      <w:proofErr w:type="spellEnd"/>
+      <w:r>
+        <w:rPr>
+          <w:color w:val="000000" w:themeColor="text1"/>
+        </w:rPr>
+        <w:t xml:space="preserve"> </w:t>
+      </w:r>
+      <w:proofErr w:type="spellStart"/>
+      <w:r>
+        <w:rPr>
+          <w:color w:val="000000" w:themeColor="text1"/>
+        </w:rPr>
+        <w:t>manuális</w:t>
+      </w:r>
+      <w:proofErr w:type="spellEnd"/>
+      <w:r>
+        <w:rPr>
+          <w:color w:val="000000" w:themeColor="text1"/>
+        </w:rPr>
+        <w:t xml:space="preserve"> </w:t>
+      </w:r>
+      <w:proofErr w:type="spellStart"/>
+      <w:r>
+        <w:rPr>
+          <w:color w:val="000000" w:themeColor="text1"/>
+        </w:rPr>
+        <w:t>létrehozása</w:t>
+      </w:r>
+      <w:proofErr w:type="spellEnd"/>
+    </w:p>
+    <w:p>
+      <w:pPr>
+        <w:numPr>
+          <w:ilvl w:val="0"/>
+          <w:numId w:val="1"/>
+        </w:numPr>
+        <w:rPr>
+          <w:color w:val="000000" w:themeColor="text1"/>
+        </w:rPr>
+      </w:pPr>
+      <w:r>
+        <w:rPr>
+          <w:color w:val="000000" w:themeColor="text1"/>
+        </w:rPr>
+        <w:t xml:space="preserve">A </w:t>
+      </w:r>
+      <w:proofErr w:type="spellStart"/>
+      <w:r>
+        <w:rPr>
+          <w:color w:val="000000" w:themeColor="text1"/>
+        </w:rPr>
+        <w:t>tesztek</w:t>
+      </w:r>
+      <w:proofErr w:type="spellEnd"/>
+      <w:r>
+        <w:rPr>
+          <w:color w:val="000000" w:themeColor="text1"/>
+        </w:rPr>
+        <w:t xml:space="preserve"> </w:t>
+      </w:r>
+      <w:proofErr w:type="spellStart"/>
+      <w:r>
+        <w:rPr>
+          <w:color w:val="000000" w:themeColor="text1"/>
+        </w:rPr>
+        <w:t>végrehajtása</w:t>
+      </w:r>
+      <w:proofErr w:type="spellEnd"/>
+      <w:r>
+        <w:rPr>
+          <w:color w:val="000000" w:themeColor="text1"/>
+        </w:rPr>
+        <w:t xml:space="preserve"> </w:t>
+      </w:r>
+      <w:proofErr w:type="spellStart"/>
+      <w:r>
+        <w:rPr>
+          <w:color w:val="000000" w:themeColor="text1"/>
+        </w:rPr>
+        <w:t>és</w:t>
+      </w:r>
+      <w:proofErr w:type="spellEnd"/>
+      <w:r>
+        <w:rPr>
+          <w:color w:val="000000" w:themeColor="text1"/>
+        </w:rPr>
+        <w:t xml:space="preserve"> </w:t>
+      </w:r>
+      <w:proofErr w:type="spellStart"/>
+      <w:r>
+        <w:rPr>
+          <w:color w:val="000000" w:themeColor="text1"/>
+        </w:rPr>
+        <w:t>ledokumentálása</w:t>
+      </w:r>
+      <w:proofErr w:type="spellEnd"/>
+      <w:r>
+        <w:rPr>
+          <w:color w:val="000000" w:themeColor="text1"/>
+        </w:rPr>
+        <w:t xml:space="preserve"> </w:t>
+      </w:r>
+      <w:proofErr w:type="spellStart"/>
+      <w:r>
+        <w:rPr>
+          <w:color w:val="000000" w:themeColor="text1"/>
+        </w:rPr>
+        <w:t>az</w:t>
+      </w:r>
+      <w:proofErr w:type="spellEnd"/>
+      <w:r>
+        <w:rPr>
+          <w:color w:val="000000" w:themeColor="text1"/>
+        </w:rPr>
+        <w:t xml:space="preserve"> </w:t>
+      </w:r>
+      <w:proofErr w:type="spellStart"/>
+      <w:r>
+        <w:rPr>
+          <w:color w:val="000000" w:themeColor="text1"/>
+        </w:rPr>
+        <w:t>exceltáblában</w:t>
+      </w:r>
+      <w:proofErr w:type="spellEnd"/>
+    </w:p>
+    <w:p>
+      <w:pPr>
+        <w:rPr>
+          <w:color w:val="000000" w:themeColor="text1"/>
+        </w:rPr>
+      </w:pPr>
+      <w:proofErr w:type="spellStart"/>
+      <w:r>
+        <w:rPr>
+          <w:color w:val="000000" w:themeColor="text1"/>
+        </w:rPr>
+        <w:t>Megbeszélések</w:t>
+      </w:r>
+      <w:proofErr w:type="spellEnd"/>
+      <w:r>
+        <w:rPr>
+          <w:color w:val="000000" w:themeColor="text1"/>
+        </w:rPr>
+        <w:t xml:space="preserve"> </w:t>
+      </w:r>
+      <w:proofErr w:type="spellStart"/>
+      <w:r>
+        <w:rPr>
+          <w:color w:val="000000" w:themeColor="text1"/>
+        </w:rPr>
+        <w:t>és</w:t>
+      </w:r>
+      <w:proofErr w:type="spellEnd"/>
+      <w:r>
+        <w:rPr>
+          <w:color w:val="000000" w:themeColor="text1"/>
+        </w:rPr>
+        <w:t xml:space="preserve"> </w:t>
+      </w:r>
+      <w:proofErr w:type="spellStart"/>
+      <w:r>
+        <w:rPr>
+          <w:color w:val="000000" w:themeColor="text1"/>
+        </w:rPr>
+        <w:t>feladat</w:t>
+      </w:r>
+      <w:proofErr w:type="spellEnd"/>
+      <w:r>
+        <w:rPr>
+          <w:color w:val="000000" w:themeColor="text1"/>
+        </w:rPr>
+        <w:t xml:space="preserve"> </w:t>
+      </w:r>
+      <w:proofErr w:type="spellStart"/>
+      <w:r>
+        <w:rPr>
+          <w:color w:val="000000" w:themeColor="text1"/>
+        </w:rPr>
+        <w:t>szervezés</w:t>
+      </w:r>
+      <w:proofErr w:type="spellEnd"/>
+      <w:r>
+        <w:rPr>
+          <w:color w:val="000000" w:themeColor="text1"/>
+        </w:rPr>
+        <w:t xml:space="preserve"> (</w:t>
+      </w:r>
+      <w:proofErr w:type="spellStart"/>
+      <w:r>
+        <w:rPr>
+          <w:color w:val="000000" w:themeColor="text1"/>
+        </w:rPr>
+        <w:t>összesen</w:t>
+      </w:r>
+      <w:proofErr w:type="spellEnd"/>
+      <w:r>
+        <w:rPr>
+          <w:color w:val="000000" w:themeColor="text1"/>
+        </w:rPr>
+        <w:t xml:space="preserve"> kb. 1 </w:t>
+      </w:r>
+      <w:proofErr w:type="spellStart"/>
+      <w:r>
+        <w:rPr>
+          <w:color w:val="000000" w:themeColor="text1"/>
+        </w:rPr>
+        <w:t>óra</w:t>
+      </w:r>
+      <w:proofErr w:type="spellEnd"/>
+      <w:r>
+        <w:rPr>
+          <w:color w:val="000000" w:themeColor="text1"/>
+        </w:rPr>
+        <w:t>):</w:t>
+      </w:r>
+    </w:p>
+    <w:p>
+      <w:pPr>
+        <w:numPr>
+          <w:ilvl w:val="0"/>
+          <w:numId w:val="1"/>
+        </w:numPr>
+        <w:rPr>
+          <w:color w:val="000000" w:themeColor="text1"/>
+        </w:rPr>
+      </w:pPr>
+      <w:proofErr w:type="spellStart"/>
+      <w:r>
+        <w:rPr>
+          <w:color w:val="000000" w:themeColor="text1"/>
+        </w:rPr>
+        <w:t>Kezdő</w:t>
+      </w:r>
+      <w:proofErr w:type="spellEnd"/>
+      <w:r>
+        <w:rPr>
+          <w:color w:val="000000" w:themeColor="text1"/>
+        </w:rPr>
+        <w:t xml:space="preserve"> </w:t>
+      </w:r>
+      <w:proofErr w:type="spellStart"/>
+      <w:r>
+        <w:rPr>
+          <w:color w:val="000000" w:themeColor="text1"/>
+        </w:rPr>
+        <w:t>megbeszélés</w:t>
+      </w:r>
+      <w:proofErr w:type="spellEnd"/>
+      <w:r>
+        <w:rPr>
+          <w:color w:val="000000" w:themeColor="text1"/>
+        </w:rPr>
+        <w:t xml:space="preserve">, </w:t>
+      </w:r>
+      <w:proofErr w:type="spellStart"/>
+      <w:r>
+        <w:rPr>
+          <w:color w:val="000000" w:themeColor="text1"/>
+        </w:rPr>
+        <w:t>feladatok</w:t>
+      </w:r>
+      <w:proofErr w:type="spellEnd"/>
+      <w:r>
+        <w:rPr>
+          <w:color w:val="000000" w:themeColor="text1"/>
+        </w:rPr>
+        <w:t xml:space="preserve"> </w:t>
+      </w:r>
+      <w:proofErr w:type="spellStart"/>
+      <w:r>
+        <w:rPr>
+          <w:color w:val="000000" w:themeColor="text1"/>
+        </w:rPr>
+        <w:t>leosztása</w:t>
+      </w:r>
+      <w:proofErr w:type="spellEnd"/>
+    </w:p>
+    <w:p>
+      <w:pPr>
+        <w:numPr>
+          <w:ilvl w:val="0"/>
+          <w:numId w:val="1"/>
+        </w:numPr>
+        <w:rPr>
+          <w:color w:val="000000" w:themeColor="text1"/>
+        </w:rPr>
+      </w:pPr>
+      <w:proofErr w:type="spellStart"/>
+      <w:r>
+        <w:rPr>
+          <w:color w:val="000000" w:themeColor="text1"/>
+        </w:rPr>
+        <w:t>Köztes</w:t>
+      </w:r>
+      <w:proofErr w:type="spellEnd"/>
+      <w:r>
+        <w:rPr>
+          <w:color w:val="000000" w:themeColor="text1"/>
+        </w:rPr>
+        <w:t xml:space="preserve"> </w:t>
+      </w:r>
+      <w:proofErr w:type="spellStart"/>
+      <w:r>
+        <w:rPr>
+          <w:color w:val="000000" w:themeColor="text1"/>
+        </w:rPr>
+        <w:t>kommunkáció</w:t>
+      </w:r>
+      <w:proofErr w:type="spellEnd"/>
+    </w:p>
+    <w:p>
+      <w:pPr>
+        <w:numPr>
+          <w:ilvl w:val="0"/>
+          <w:numId w:val="1"/>
+        </w:numPr>
+        <w:rPr>
+          <w:color w:val="000000" w:themeColor="text1"/>
+        </w:rPr>
+      </w:pPr>
+      <w:proofErr w:type="spellStart"/>
+      <w:r>
+        <w:rPr>
+          <w:color w:val="000000" w:themeColor="text1"/>
+        </w:rPr>
+        <w:t>Felkészülés</w:t>
+      </w:r>
+      <w:proofErr w:type="spellEnd"/>
+      <w:r>
+        <w:rPr>
+          <w:color w:val="000000" w:themeColor="text1"/>
+        </w:rPr>
+        <w:t xml:space="preserve"> a </w:t>
+      </w:r>
+      <w:proofErr w:type="spellStart"/>
+      <w:r>
+        <w:rPr>
+          <w:color w:val="000000" w:themeColor="text1"/>
+        </w:rPr>
+        <w:t>bemutatásra</w:t>
+      </w:r>
+      <w:proofErr w:type="spellEnd"/>
+    </w:p>
+    <w:p>
+      <w:r>
+        <w:rPr>
+          <w:noProof/>
+        </w:rPr>
+        <w:pict w14:anchorId="5AA88DF9">
           <v:rect id="_x0000_i1027" alt="" style="width:453.6pt;height:.05pt;mso-width-percent:0;mso-height-percent:0;mso-width-percent:0;mso-height-percent:0" o:hralign="center" o:hrstd="t" o:hr="t" fillcolor="#a0a0a0" stroked="f"/>
         </w:pict>
       </w:r>
@@ -1266,839 +2035,10 @@
       <w:pPr>
         <w:pStyle w:val="Cmsor4"/>
       </w:pPr>
-      <w:bookmarkStart w:id="4" w:name="_lfawlbg1z31q" w:colFirst="0" w:colLast="0"/>
-      <w:bookmarkEnd w:id="4"/>
-      <w:proofErr w:type="spellStart"/>
-      <w:r>
-        <w:t>Schauermann</w:t>
-      </w:r>
-      <w:proofErr w:type="spellEnd"/>
-      <w:r>
-        <w:t xml:space="preserve"> </w:t>
-      </w:r>
-      <w:proofErr w:type="spellStart"/>
-      <w:r>
-        <w:t>Barnabás</w:t>
-      </w:r>
-      <w:proofErr w:type="spellEnd"/>
-      <w:r>
-        <w:t xml:space="preserve"> – </w:t>
-      </w:r>
-      <w:r>
-        <w:t>YO6K4C</w:t>
-      </w:r>
-      <w:r>
-        <w:t xml:space="preserve"> - </w:t>
-      </w:r>
-      <w:proofErr w:type="spellStart"/>
-      <w:r>
-        <w:t>schaeurmannb</w:t>
-      </w:r>
-      <w:proofErr w:type="spellEnd"/>
-    </w:p>
-    <w:p>
-      <w:pPr>
-        <w:rPr>
-          <w:color w:val="000000" w:themeColor="text1"/>
-        </w:rPr>
-      </w:pPr>
-      <w:r>
-        <w:rPr>
-          <w:color w:val="000000" w:themeColor="text1"/>
-        </w:rPr>
-        <w:t xml:space="preserve">CI </w:t>
-      </w:r>
-      <w:proofErr w:type="spellStart"/>
-      <w:r>
-        <w:rPr>
-          <w:color w:val="000000" w:themeColor="text1"/>
-        </w:rPr>
-        <w:t>beüzemelése</w:t>
-      </w:r>
-      <w:proofErr w:type="spellEnd"/>
-      <w:r>
-        <w:rPr>
-          <w:color w:val="000000" w:themeColor="text1"/>
-        </w:rPr>
-        <w:t xml:space="preserve"> (</w:t>
-      </w:r>
-      <w:proofErr w:type="spellStart"/>
-      <w:r>
-        <w:rPr>
-          <w:color w:val="000000" w:themeColor="text1"/>
-        </w:rPr>
-        <w:t>összesen</w:t>
-      </w:r>
-      <w:proofErr w:type="spellEnd"/>
-      <w:r>
-        <w:rPr>
-          <w:color w:val="000000" w:themeColor="text1"/>
-        </w:rPr>
-        <w:t xml:space="preserve"> kb. </w:t>
-      </w:r>
-      <w:r>
-        <w:rPr>
-          <w:color w:val="000000" w:themeColor="text1"/>
-        </w:rPr>
-        <w:t>4</w:t>
-      </w:r>
-      <w:r>
-        <w:rPr>
-          <w:color w:val="000000" w:themeColor="text1"/>
-        </w:rPr>
-        <w:t xml:space="preserve"> </w:t>
-      </w:r>
-      <w:proofErr w:type="spellStart"/>
-      <w:r>
-        <w:rPr>
-          <w:color w:val="000000" w:themeColor="text1"/>
-        </w:rPr>
-        <w:t>óra</w:t>
-      </w:r>
-      <w:proofErr w:type="spellEnd"/>
-      <w:r>
-        <w:rPr>
-          <w:color w:val="000000" w:themeColor="text1"/>
-        </w:rPr>
-        <w:t>):</w:t>
-      </w:r>
-    </w:p>
-    <w:p>
-      <w:pPr>
-        <w:numPr>
-          <w:ilvl w:val="0"/>
-          <w:numId w:val="1"/>
-        </w:numPr>
-        <w:rPr>
-          <w:color w:val="000000" w:themeColor="text1"/>
-        </w:rPr>
-      </w:pPr>
-      <w:r>
-        <w:rPr>
-          <w:color w:val="000000" w:themeColor="text1"/>
-        </w:rPr>
-        <w:t xml:space="preserve">A </w:t>
-      </w:r>
-      <w:proofErr w:type="spellStart"/>
-      <w:r>
-        <w:rPr>
-          <w:color w:val="000000" w:themeColor="text1"/>
-        </w:rPr>
-        <w:t>feladat</w:t>
-      </w:r>
-      <w:proofErr w:type="spellEnd"/>
-      <w:r>
-        <w:rPr>
-          <w:color w:val="000000" w:themeColor="text1"/>
-        </w:rPr>
-        <w:t xml:space="preserve"> </w:t>
-      </w:r>
-      <w:proofErr w:type="spellStart"/>
-      <w:r>
-        <w:rPr>
-          <w:color w:val="000000" w:themeColor="text1"/>
-        </w:rPr>
-        <w:t>megértése</w:t>
-      </w:r>
-      <w:proofErr w:type="spellEnd"/>
-    </w:p>
-    <w:p>
-      <w:pPr>
-        <w:numPr>
-          <w:ilvl w:val="1"/>
-          <w:numId w:val="1"/>
-        </w:numPr>
-        <w:rPr>
-          <w:color w:val="000000" w:themeColor="text1"/>
-        </w:rPr>
-      </w:pPr>
-      <w:proofErr w:type="spellStart"/>
-      <w:r>
-        <w:rPr>
-          <w:color w:val="000000" w:themeColor="text1"/>
-        </w:rPr>
-        <w:t>Github</w:t>
-      </w:r>
-      <w:proofErr w:type="spellEnd"/>
-      <w:r>
-        <w:rPr>
-          <w:color w:val="000000" w:themeColor="text1"/>
-        </w:rPr>
-        <w:t xml:space="preserve"> labor </w:t>
-      </w:r>
-      <w:proofErr w:type="spellStart"/>
-      <w:r>
-        <w:rPr>
-          <w:color w:val="000000" w:themeColor="text1"/>
-        </w:rPr>
-        <w:t>anyag</w:t>
-      </w:r>
-      <w:proofErr w:type="spellEnd"/>
-      <w:r>
-        <w:rPr>
-          <w:color w:val="000000" w:themeColor="text1"/>
-        </w:rPr>
-        <w:t xml:space="preserve"> </w:t>
-      </w:r>
-      <w:proofErr w:type="spellStart"/>
-      <w:r>
-        <w:rPr>
-          <w:color w:val="000000" w:themeColor="text1"/>
-        </w:rPr>
-        <w:t>olvasása</w:t>
-      </w:r>
-      <w:proofErr w:type="spellEnd"/>
-    </w:p>
-    <w:p>
-      <w:pPr>
-        <w:numPr>
-          <w:ilvl w:val="1"/>
-          <w:numId w:val="1"/>
-        </w:numPr>
-        <w:rPr>
-          <w:color w:val="000000" w:themeColor="text1"/>
-        </w:rPr>
-      </w:pPr>
-      <w:proofErr w:type="spellStart"/>
-      <w:r>
-        <w:rPr>
-          <w:color w:val="000000" w:themeColor="text1"/>
-        </w:rPr>
-        <w:t>Github</w:t>
-      </w:r>
-      <w:proofErr w:type="spellEnd"/>
-      <w:r>
-        <w:rPr>
-          <w:color w:val="000000" w:themeColor="text1"/>
-        </w:rPr>
-        <w:t xml:space="preserve"> Actions </w:t>
-      </w:r>
-      <w:proofErr w:type="spellStart"/>
-      <w:r>
-        <w:rPr>
-          <w:color w:val="000000" w:themeColor="text1"/>
-        </w:rPr>
-        <w:t>dokumentáció</w:t>
-      </w:r>
-      <w:proofErr w:type="spellEnd"/>
-      <w:r>
-        <w:rPr>
-          <w:color w:val="000000" w:themeColor="text1"/>
-        </w:rPr>
-        <w:t xml:space="preserve"> </w:t>
-      </w:r>
-      <w:proofErr w:type="spellStart"/>
-      <w:r>
-        <w:rPr>
-          <w:color w:val="000000" w:themeColor="text1"/>
-        </w:rPr>
-        <w:t>olvasása</w:t>
-      </w:r>
-      <w:proofErr w:type="spellEnd"/>
-    </w:p>
-    <w:p>
-      <w:pPr>
-        <w:numPr>
-          <w:ilvl w:val="1"/>
-          <w:numId w:val="1"/>
-        </w:numPr>
-        <w:rPr>
-          <w:color w:val="000000" w:themeColor="text1"/>
-        </w:rPr>
-      </w:pPr>
-      <w:r>
-        <w:rPr>
-          <w:color w:val="000000" w:themeColor="text1"/>
-        </w:rPr>
-        <w:t xml:space="preserve">A </w:t>
-      </w:r>
-      <w:proofErr w:type="spellStart"/>
-      <w:r>
-        <w:rPr>
-          <w:color w:val="000000" w:themeColor="text1"/>
-        </w:rPr>
-        <w:t>build.yml</w:t>
-      </w:r>
-      <w:proofErr w:type="spellEnd"/>
-      <w:r>
-        <w:rPr>
-          <w:color w:val="000000" w:themeColor="text1"/>
-        </w:rPr>
-        <w:t xml:space="preserve"> </w:t>
-      </w:r>
-      <w:proofErr w:type="spellStart"/>
-      <w:r>
-        <w:rPr>
-          <w:color w:val="000000" w:themeColor="text1"/>
-        </w:rPr>
-        <w:t>fájl</w:t>
-      </w:r>
-      <w:proofErr w:type="spellEnd"/>
-      <w:r>
-        <w:rPr>
-          <w:color w:val="000000" w:themeColor="text1"/>
-        </w:rPr>
-        <w:t xml:space="preserve"> </w:t>
-      </w:r>
-      <w:proofErr w:type="spellStart"/>
-      <w:r>
-        <w:rPr>
-          <w:color w:val="000000" w:themeColor="text1"/>
-        </w:rPr>
-        <w:t>létrehozása</w:t>
-      </w:r>
-      <w:proofErr w:type="spellEnd"/>
-    </w:p>
-    <w:p>
-      <w:pPr>
-        <w:numPr>
-          <w:ilvl w:val="1"/>
-          <w:numId w:val="1"/>
-        </w:numPr>
-        <w:rPr>
-          <w:color w:val="000000" w:themeColor="text1"/>
-        </w:rPr>
-      </w:pPr>
-      <w:r>
-        <w:rPr>
-          <w:color w:val="000000" w:themeColor="text1"/>
-        </w:rPr>
-        <w:t xml:space="preserve">Build </w:t>
-      </w:r>
-      <w:proofErr w:type="spellStart"/>
-      <w:r>
-        <w:rPr>
-          <w:color w:val="000000" w:themeColor="text1"/>
-        </w:rPr>
-        <w:t>kiprobálása</w:t>
-      </w:r>
-      <w:proofErr w:type="spellEnd"/>
-      <w:r>
-        <w:rPr>
-          <w:color w:val="000000" w:themeColor="text1"/>
-        </w:rPr>
-        <w:t xml:space="preserve"> </w:t>
-      </w:r>
-      <w:proofErr w:type="spellStart"/>
-      <w:r>
-        <w:rPr>
-          <w:color w:val="000000" w:themeColor="text1"/>
-        </w:rPr>
-        <w:t>és</w:t>
-      </w:r>
-      <w:proofErr w:type="spellEnd"/>
-      <w:r>
-        <w:rPr>
-          <w:color w:val="000000" w:themeColor="text1"/>
-        </w:rPr>
-        <w:t xml:space="preserve"> bug </w:t>
-      </w:r>
-      <w:proofErr w:type="gramStart"/>
-      <w:r>
-        <w:rPr>
-          <w:color w:val="000000" w:themeColor="text1"/>
-        </w:rPr>
-        <w:t>fix</w:t>
-      </w:r>
-      <w:proofErr w:type="gramEnd"/>
-    </w:p>
-    <w:p>
-      <w:pPr>
-        <w:rPr>
-          <w:color w:val="000000" w:themeColor="text1"/>
-        </w:rPr>
-      </w:pPr>
-      <w:proofErr w:type="spellStart"/>
-      <w:r>
-        <w:rPr>
-          <w:color w:val="000000" w:themeColor="text1"/>
-        </w:rPr>
-        <w:t>Manuális</w:t>
-      </w:r>
-      <w:proofErr w:type="spellEnd"/>
-      <w:r>
-        <w:rPr>
-          <w:color w:val="000000" w:themeColor="text1"/>
-        </w:rPr>
-        <w:t xml:space="preserve"> </w:t>
-      </w:r>
-      <w:proofErr w:type="spellStart"/>
-      <w:r>
-        <w:rPr>
-          <w:color w:val="000000" w:themeColor="text1"/>
-        </w:rPr>
-        <w:t>tesztelés</w:t>
-      </w:r>
-      <w:proofErr w:type="spellEnd"/>
-      <w:r>
-        <w:rPr>
-          <w:color w:val="000000" w:themeColor="text1"/>
-        </w:rPr>
-        <w:t xml:space="preserve"> (</w:t>
-      </w:r>
-      <w:proofErr w:type="spellStart"/>
-      <w:r>
-        <w:rPr>
-          <w:color w:val="000000" w:themeColor="text1"/>
-        </w:rPr>
-        <w:t>összesen</w:t>
-      </w:r>
-      <w:proofErr w:type="spellEnd"/>
-      <w:r>
-        <w:rPr>
-          <w:color w:val="000000" w:themeColor="text1"/>
-        </w:rPr>
-        <w:t xml:space="preserve"> kb. </w:t>
-      </w:r>
-      <w:r>
-        <w:rPr>
-          <w:color w:val="000000" w:themeColor="text1"/>
-        </w:rPr>
-        <w:t>5</w:t>
-      </w:r>
-      <w:r>
-        <w:rPr>
-          <w:color w:val="000000" w:themeColor="text1"/>
-        </w:rPr>
-        <w:t xml:space="preserve"> </w:t>
-      </w:r>
-      <w:proofErr w:type="spellStart"/>
-      <w:r>
-        <w:rPr>
-          <w:color w:val="000000" w:themeColor="text1"/>
-        </w:rPr>
-        <w:t>óra</w:t>
-      </w:r>
-      <w:proofErr w:type="spellEnd"/>
-      <w:r>
-        <w:rPr>
-          <w:color w:val="000000" w:themeColor="text1"/>
-        </w:rPr>
-        <w:t>):</w:t>
-      </w:r>
-    </w:p>
-    <w:p>
-      <w:pPr>
-        <w:numPr>
-          <w:ilvl w:val="0"/>
-          <w:numId w:val="1"/>
-        </w:numPr>
-        <w:rPr>
-          <w:color w:val="000000" w:themeColor="text1"/>
-        </w:rPr>
-      </w:pPr>
-      <w:r>
-        <w:rPr>
-          <w:color w:val="000000" w:themeColor="text1"/>
-        </w:rPr>
-        <w:lastRenderedPageBreak/>
-        <w:t>11-21 id-</w:t>
-      </w:r>
-      <w:proofErr w:type="spellStart"/>
-      <w:r>
-        <w:rPr>
-          <w:color w:val="000000" w:themeColor="text1"/>
-        </w:rPr>
-        <w:t>val</w:t>
-      </w:r>
-      <w:proofErr w:type="spellEnd"/>
-      <w:r>
-        <w:rPr>
-          <w:color w:val="000000" w:themeColor="text1"/>
-        </w:rPr>
-        <w:t xml:space="preserve"> </w:t>
-      </w:r>
-      <w:proofErr w:type="spellStart"/>
-      <w:r>
-        <w:rPr>
-          <w:color w:val="000000" w:themeColor="text1"/>
-        </w:rPr>
-        <w:t>rendelkező</w:t>
-      </w:r>
-      <w:proofErr w:type="spellEnd"/>
-      <w:r>
-        <w:rPr>
-          <w:color w:val="000000" w:themeColor="text1"/>
-        </w:rPr>
-        <w:t xml:space="preserve"> </w:t>
-      </w:r>
-      <w:proofErr w:type="spellStart"/>
-      <w:r>
-        <w:rPr>
-          <w:color w:val="000000" w:themeColor="text1"/>
-        </w:rPr>
-        <w:t>manuális</w:t>
-      </w:r>
-      <w:proofErr w:type="spellEnd"/>
-      <w:r>
-        <w:rPr>
-          <w:color w:val="000000" w:themeColor="text1"/>
-        </w:rPr>
-        <w:t xml:space="preserve"> </w:t>
-      </w:r>
-      <w:proofErr w:type="spellStart"/>
-      <w:r>
-        <w:rPr>
-          <w:color w:val="000000" w:themeColor="text1"/>
-        </w:rPr>
-        <w:t>létrehozása</w:t>
-      </w:r>
-      <w:proofErr w:type="spellEnd"/>
-    </w:p>
-    <w:p>
-      <w:pPr>
-        <w:numPr>
-          <w:ilvl w:val="0"/>
-          <w:numId w:val="1"/>
-        </w:numPr>
-        <w:rPr>
-          <w:color w:val="000000" w:themeColor="text1"/>
-        </w:rPr>
-      </w:pPr>
-      <w:r>
-        <w:rPr>
-          <w:color w:val="000000" w:themeColor="text1"/>
-        </w:rPr>
-        <w:t xml:space="preserve">A </w:t>
-      </w:r>
-      <w:proofErr w:type="spellStart"/>
-      <w:r>
-        <w:rPr>
-          <w:color w:val="000000" w:themeColor="text1"/>
-        </w:rPr>
-        <w:t>tesztek</w:t>
-      </w:r>
-      <w:proofErr w:type="spellEnd"/>
-      <w:r>
-        <w:rPr>
-          <w:color w:val="000000" w:themeColor="text1"/>
-        </w:rPr>
-        <w:t xml:space="preserve"> </w:t>
-      </w:r>
-      <w:proofErr w:type="spellStart"/>
-      <w:r>
-        <w:rPr>
-          <w:color w:val="000000" w:themeColor="text1"/>
-        </w:rPr>
-        <w:t>végrehajtása</w:t>
-      </w:r>
-      <w:proofErr w:type="spellEnd"/>
-      <w:r>
-        <w:rPr>
-          <w:color w:val="000000" w:themeColor="text1"/>
-        </w:rPr>
-        <w:t xml:space="preserve"> </w:t>
-      </w:r>
-      <w:proofErr w:type="spellStart"/>
-      <w:r>
-        <w:rPr>
-          <w:color w:val="000000" w:themeColor="text1"/>
-        </w:rPr>
-        <w:t>és</w:t>
-      </w:r>
-      <w:proofErr w:type="spellEnd"/>
-      <w:r>
-        <w:rPr>
-          <w:color w:val="000000" w:themeColor="text1"/>
-        </w:rPr>
-        <w:t xml:space="preserve"> </w:t>
-      </w:r>
-      <w:proofErr w:type="spellStart"/>
-      <w:r>
-        <w:rPr>
-          <w:color w:val="000000" w:themeColor="text1"/>
-        </w:rPr>
-        <w:t>ledokumentálása</w:t>
-      </w:r>
-      <w:proofErr w:type="spellEnd"/>
-      <w:r>
-        <w:rPr>
-          <w:color w:val="000000" w:themeColor="text1"/>
-        </w:rPr>
-        <w:t xml:space="preserve"> </w:t>
-      </w:r>
-      <w:proofErr w:type="spellStart"/>
-      <w:r>
-        <w:rPr>
-          <w:color w:val="000000" w:themeColor="text1"/>
-        </w:rPr>
-        <w:t>az</w:t>
-      </w:r>
-      <w:proofErr w:type="spellEnd"/>
-      <w:r>
-        <w:rPr>
-          <w:color w:val="000000" w:themeColor="text1"/>
-        </w:rPr>
-        <w:t xml:space="preserve"> </w:t>
-      </w:r>
-      <w:proofErr w:type="spellStart"/>
-      <w:r>
-        <w:rPr>
-          <w:color w:val="000000" w:themeColor="text1"/>
-        </w:rPr>
-        <w:t>exceltáblában</w:t>
-      </w:r>
-      <w:proofErr w:type="spellEnd"/>
-    </w:p>
-    <w:p>
-      <w:pPr>
-        <w:rPr>
-          <w:color w:val="000000" w:themeColor="text1"/>
-        </w:rPr>
-      </w:pPr>
-      <w:proofErr w:type="spellStart"/>
-      <w:r>
-        <w:rPr>
-          <w:color w:val="000000" w:themeColor="text1"/>
-        </w:rPr>
-        <w:t>Megbeszélések</w:t>
-      </w:r>
-      <w:proofErr w:type="spellEnd"/>
-      <w:r>
-        <w:rPr>
-          <w:color w:val="000000" w:themeColor="text1"/>
-        </w:rPr>
-        <w:t xml:space="preserve"> </w:t>
-      </w:r>
-      <w:proofErr w:type="spellStart"/>
-      <w:r>
-        <w:rPr>
-          <w:color w:val="000000" w:themeColor="text1"/>
-        </w:rPr>
-        <w:t>és</w:t>
-      </w:r>
-      <w:proofErr w:type="spellEnd"/>
-      <w:r>
-        <w:rPr>
-          <w:color w:val="000000" w:themeColor="text1"/>
-        </w:rPr>
-        <w:t xml:space="preserve"> </w:t>
-      </w:r>
-      <w:proofErr w:type="spellStart"/>
-      <w:r>
-        <w:rPr>
-          <w:color w:val="000000" w:themeColor="text1"/>
-        </w:rPr>
-        <w:t>feladat</w:t>
-      </w:r>
-      <w:proofErr w:type="spellEnd"/>
-      <w:r>
-        <w:rPr>
-          <w:color w:val="000000" w:themeColor="text1"/>
-        </w:rPr>
-        <w:t xml:space="preserve"> </w:t>
-      </w:r>
-      <w:proofErr w:type="spellStart"/>
-      <w:r>
-        <w:rPr>
-          <w:color w:val="000000" w:themeColor="text1"/>
-        </w:rPr>
-        <w:t>szervezés</w:t>
-      </w:r>
-      <w:proofErr w:type="spellEnd"/>
-      <w:r>
-        <w:rPr>
-          <w:color w:val="000000" w:themeColor="text1"/>
-        </w:rPr>
-        <w:t xml:space="preserve"> </w:t>
-      </w:r>
-      <w:r>
-        <w:rPr>
-          <w:color w:val="000000" w:themeColor="text1"/>
-        </w:rPr>
-        <w:t>(</w:t>
-      </w:r>
-      <w:proofErr w:type="spellStart"/>
-      <w:r>
-        <w:rPr>
-          <w:color w:val="000000" w:themeColor="text1"/>
-        </w:rPr>
-        <w:t>összesen</w:t>
-      </w:r>
-      <w:proofErr w:type="spellEnd"/>
-      <w:r>
-        <w:rPr>
-          <w:color w:val="000000" w:themeColor="text1"/>
-        </w:rPr>
-        <w:t xml:space="preserve"> kb. </w:t>
-      </w:r>
-      <w:r>
-        <w:rPr>
-          <w:color w:val="000000" w:themeColor="text1"/>
-        </w:rPr>
-        <w:t>1</w:t>
-      </w:r>
-      <w:r>
-        <w:rPr>
-          <w:color w:val="000000" w:themeColor="text1"/>
-        </w:rPr>
-        <w:t xml:space="preserve"> </w:t>
-      </w:r>
-      <w:proofErr w:type="spellStart"/>
-      <w:r>
-        <w:rPr>
-          <w:color w:val="000000" w:themeColor="text1"/>
-        </w:rPr>
-        <w:t>óra</w:t>
-      </w:r>
-      <w:proofErr w:type="spellEnd"/>
-      <w:r>
-        <w:rPr>
-          <w:color w:val="000000" w:themeColor="text1"/>
-        </w:rPr>
-        <w:t>):</w:t>
-      </w:r>
-    </w:p>
-    <w:p>
-      <w:pPr>
-        <w:numPr>
-          <w:ilvl w:val="0"/>
-          <w:numId w:val="1"/>
-        </w:numPr>
-        <w:rPr>
-          <w:color w:val="000000" w:themeColor="text1"/>
-        </w:rPr>
-      </w:pPr>
-      <w:proofErr w:type="spellStart"/>
-      <w:r>
-        <w:rPr>
-          <w:color w:val="000000" w:themeColor="text1"/>
-        </w:rPr>
-        <w:t>Kezdő</w:t>
-      </w:r>
-      <w:proofErr w:type="spellEnd"/>
-      <w:r>
-        <w:rPr>
-          <w:color w:val="000000" w:themeColor="text1"/>
-        </w:rPr>
-        <w:t xml:space="preserve"> </w:t>
-      </w:r>
-      <w:proofErr w:type="spellStart"/>
-      <w:r>
-        <w:rPr>
-          <w:color w:val="000000" w:themeColor="text1"/>
-        </w:rPr>
-        <w:t>megbeszélés</w:t>
-      </w:r>
-      <w:proofErr w:type="spellEnd"/>
-      <w:r>
-        <w:rPr>
-          <w:color w:val="000000" w:themeColor="text1"/>
-        </w:rPr>
-        <w:t xml:space="preserve">, </w:t>
-      </w:r>
-      <w:proofErr w:type="spellStart"/>
-      <w:r>
-        <w:rPr>
-          <w:color w:val="000000" w:themeColor="text1"/>
-        </w:rPr>
-        <w:t>feladatok</w:t>
-      </w:r>
-      <w:proofErr w:type="spellEnd"/>
-      <w:r>
-        <w:rPr>
-          <w:color w:val="000000" w:themeColor="text1"/>
-        </w:rPr>
-        <w:t xml:space="preserve"> </w:t>
-      </w:r>
-      <w:proofErr w:type="spellStart"/>
-      <w:r>
-        <w:rPr>
-          <w:color w:val="000000" w:themeColor="text1"/>
-        </w:rPr>
-        <w:t>leosztása</w:t>
-      </w:r>
-      <w:proofErr w:type="spellEnd"/>
-    </w:p>
-    <w:p>
-      <w:pPr>
-        <w:numPr>
-          <w:ilvl w:val="0"/>
-          <w:numId w:val="1"/>
-        </w:numPr>
-        <w:rPr>
-          <w:color w:val="000000" w:themeColor="text1"/>
-        </w:rPr>
-      </w:pPr>
-      <w:proofErr w:type="spellStart"/>
-      <w:r>
-        <w:rPr>
-          <w:color w:val="000000" w:themeColor="text1"/>
-        </w:rPr>
-        <w:t>Köztes</w:t>
-      </w:r>
-      <w:proofErr w:type="spellEnd"/>
-      <w:r>
-        <w:rPr>
-          <w:color w:val="000000" w:themeColor="text1"/>
-        </w:rPr>
-        <w:t xml:space="preserve"> </w:t>
-      </w:r>
-      <w:proofErr w:type="spellStart"/>
-      <w:r>
-        <w:rPr>
-          <w:color w:val="000000" w:themeColor="text1"/>
-        </w:rPr>
-        <w:t>kommunkáció</w:t>
-      </w:r>
-      <w:proofErr w:type="spellEnd"/>
-    </w:p>
-    <w:p>
-      <w:pPr>
-        <w:numPr>
-          <w:ilvl w:val="0"/>
-          <w:numId w:val="1"/>
-        </w:numPr>
-        <w:rPr>
-          <w:color w:val="000000" w:themeColor="text1"/>
-        </w:rPr>
-      </w:pPr>
-      <w:proofErr w:type="spellStart"/>
-      <w:r>
-        <w:rPr>
-          <w:color w:val="000000" w:themeColor="text1"/>
-        </w:rPr>
-        <w:t>Felkészülés</w:t>
-      </w:r>
-      <w:proofErr w:type="spellEnd"/>
-      <w:r>
-        <w:rPr>
-          <w:color w:val="000000" w:themeColor="text1"/>
-        </w:rPr>
-        <w:t xml:space="preserve"> a </w:t>
-      </w:r>
-      <w:proofErr w:type="spellStart"/>
-      <w:r>
-        <w:rPr>
-          <w:color w:val="000000" w:themeColor="text1"/>
-        </w:rPr>
-        <w:t>bemutatásra</w:t>
-      </w:r>
-      <w:proofErr w:type="spellEnd"/>
-    </w:p>
-    <w:p>
-      <w:r>
-        <w:rPr>
-          <w:noProof/>
-        </w:rPr>
-        <w:pict w14:anchorId="5AA88DF9">
-          <v:rect id="_x0000_i1026" alt="" style="width:453.6pt;height:.05pt;mso-width-percent:0;mso-height-percent:0;mso-width-percent:0;mso-height-percent:0" o:hralign="center" o:hrstd="t" o:hr="t" fillcolor="#a0a0a0" stroked="f"/>
-        </w:pict>
-      </w:r>
-    </w:p>
-    <w:p>
-      <w:pPr>
-        <w:pStyle w:val="Cmsor4"/>
-      </w:pPr>
       <w:bookmarkStart w:id="5" w:name="_6kw3bxvxrbz0" w:colFirst="0" w:colLast="0"/>
       <w:bookmarkEnd w:id="5"/>
-      <w:proofErr w:type="spellStart"/>
-      <w:r>
-        <w:t>Szelle</w:t>
-      </w:r>
-      <w:proofErr w:type="spellEnd"/>
-      <w:r>
-        <w:t xml:space="preserve"> Csaba – QK9MU4 - </w:t>
+      <w:r>
+        <w:t xml:space="preserve">Szelle Csaba – QK9MU4 - </w:t>
       </w:r>
       <w:proofErr w:type="spellStart"/>
       <w:r>
@@ -2107,20 +2047,22 @@
       <w:proofErr w:type="spellEnd"/>
     </w:p>
     <w:p>
-      <w:proofErr w:type="spellStart"/>
-      <w:r>
-        <w:rPr>
-          <w:color w:val="FF0000"/>
-        </w:rPr>
-        <w:t>Részfeladat</w:t>
-      </w:r>
-      <w:proofErr w:type="spellEnd"/>
-      <w:r>
-        <w:rPr>
-          <w:color w:val="FF0000"/>
-        </w:rPr>
-        <w:t xml:space="preserve"> 1</w:t>
-      </w:r>
+      <w:r>
+        <w:t xml:space="preserve">Build </w:t>
+      </w:r>
+      <w:proofErr w:type="spellStart"/>
+      <w:r>
+        <w:t>keretrendszer</w:t>
+      </w:r>
+      <w:proofErr w:type="spellEnd"/>
+      <w:r>
+        <w:t xml:space="preserve"> </w:t>
+      </w:r>
+      <w:proofErr w:type="spellStart"/>
+      <w:r>
+        <w:t>beüzemelése</w:t>
+      </w:r>
+      <w:proofErr w:type="spellEnd"/>
       <w:r>
         <w:t xml:space="preserve"> (</w:t>
       </w:r>
@@ -2133,10 +2075,7 @@
         <w:t xml:space="preserve"> kb. </w:t>
       </w:r>
       <w:r>
-        <w:rPr>
-          <w:color w:val="FF0000"/>
-        </w:rPr>
-        <w:t>X</w:t>
+        <w:t>8</w:t>
       </w:r>
       <w:r>
         <w:t xml:space="preserve"> </w:t>
@@ -2156,94 +2095,511 @@
           <w:ilvl w:val="0"/>
           <w:numId w:val="1"/>
         </w:numPr>
-        <w:rPr>
-          <w:color w:val="FF0000"/>
-        </w:rPr>
-      </w:pPr>
-      <w:proofErr w:type="spellStart"/>
-      <w:r>
-        <w:rPr>
-          <w:color w:val="FF0000"/>
-        </w:rPr>
-        <w:t>Konkrét</w:t>
-      </w:r>
-      <w:proofErr w:type="spellEnd"/>
-      <w:r>
-        <w:rPr>
-          <w:color w:val="FF0000"/>
-        </w:rPr>
+      </w:pPr>
+      <w:proofErr w:type="spellStart"/>
+      <w:r>
+        <w:t>Ismerkedés</w:t>
+      </w:r>
+      <w:proofErr w:type="spellEnd"/>
+      <w:r>
+        <w:t xml:space="preserve"> a </w:t>
+      </w:r>
+      <w:proofErr w:type="spellStart"/>
+      <w:r>
+        <w:t>projekttel</w:t>
+      </w:r>
+      <w:proofErr w:type="spellEnd"/>
+      <w:r>
         <w:t xml:space="preserve">, </w:t>
       </w:r>
       <w:proofErr w:type="spellStart"/>
       <w:r>
-        <w:rPr>
-          <w:color w:val="FF0000"/>
-        </w:rPr>
-        <w:t>projekt-specifikus</w:t>
-      </w:r>
-      <w:proofErr w:type="spellEnd"/>
-      <w:r>
-        <w:rPr>
-          <w:color w:val="FF0000"/>
-        </w:rPr>
-        <w:t xml:space="preserve"> </w:t>
-      </w:r>
-      <w:proofErr w:type="spellStart"/>
-      <w:r>
-        <w:rPr>
-          <w:color w:val="FF0000"/>
-        </w:rPr>
-        <w:t>feladat</w:t>
-      </w:r>
-      <w:proofErr w:type="spellEnd"/>
-      <w:r>
-        <w:rPr>
-          <w:color w:val="FF0000"/>
-        </w:rPr>
-        <w:t xml:space="preserve"> (X </w:t>
-      </w:r>
-      <w:proofErr w:type="spellStart"/>
-      <w:r>
-        <w:rPr>
-          <w:color w:val="FF0000"/>
-        </w:rPr>
-        <w:t>osztályhoz</w:t>
-      </w:r>
-      <w:proofErr w:type="spellEnd"/>
-      <w:r>
-        <w:rPr>
-          <w:color w:val="FF0000"/>
-        </w:rPr>
-        <w:t xml:space="preserve"> unit </w:t>
-      </w:r>
-      <w:proofErr w:type="spellStart"/>
-      <w:r>
-        <w:rPr>
-          <w:color w:val="FF0000"/>
-        </w:rPr>
+        <w:t>annak</w:t>
+      </w:r>
+      <w:proofErr w:type="spellEnd"/>
+      <w:r>
+        <w:t xml:space="preserve"> </w:t>
+      </w:r>
+      <w:proofErr w:type="spellStart"/>
+      <w:r>
+        <w:t>felépítésével</w:t>
+      </w:r>
+      <w:proofErr w:type="spellEnd"/>
+    </w:p>
+    <w:p>
+      <w:pPr>
+        <w:numPr>
+          <w:ilvl w:val="0"/>
+          <w:numId w:val="1"/>
+        </w:numPr>
+      </w:pPr>
+      <w:proofErr w:type="spellStart"/>
+      <w:r>
+        <w:t>Projekt</w:t>
+      </w:r>
+      <w:proofErr w:type="spellEnd"/>
+      <w:r>
+        <w:t xml:space="preserve"> </w:t>
+      </w:r>
+      <w:proofErr w:type="spellStart"/>
+      <w:r>
+        <w:t>felépítésének</w:t>
+      </w:r>
+      <w:proofErr w:type="spellEnd"/>
+      <w:r>
+        <w:t xml:space="preserve"> </w:t>
+      </w:r>
+      <w:proofErr w:type="spellStart"/>
+      <w:r>
+        <w:t>módosítása</w:t>
+      </w:r>
+      <w:proofErr w:type="spellEnd"/>
+      <w:r>
+        <w:t xml:space="preserve">, </w:t>
+      </w:r>
+      <w:proofErr w:type="spellStart"/>
+      <w:r>
+        <w:t>normalizálása</w:t>
+      </w:r>
+      <w:proofErr w:type="spellEnd"/>
+    </w:p>
+    <w:p>
+      <w:pPr>
+        <w:numPr>
+          <w:ilvl w:val="0"/>
+          <w:numId w:val="1"/>
+        </w:numPr>
+      </w:pPr>
+      <w:r>
+        <w:t xml:space="preserve">Maven </w:t>
+      </w:r>
+      <w:proofErr w:type="spellStart"/>
+      <w:r>
+        <w:t>keretrendszer</w:t>
+      </w:r>
+      <w:proofErr w:type="spellEnd"/>
+      <w:r>
+        <w:t xml:space="preserve"> </w:t>
+      </w:r>
+      <w:proofErr w:type="spellStart"/>
+      <w:r>
+        <w:t>beüzemelése</w:t>
+      </w:r>
+      <w:proofErr w:type="spellEnd"/>
+      <w:r>
+        <w:t xml:space="preserve">, pom.xml </w:t>
+      </w:r>
+      <w:proofErr w:type="spellStart"/>
+      <w:r>
+        <w:t>létrehozása</w:t>
+      </w:r>
+      <w:proofErr w:type="spellEnd"/>
+    </w:p>
+    <w:p>
+      <w:pPr>
+        <w:numPr>
+          <w:ilvl w:val="0"/>
+          <w:numId w:val="1"/>
+        </w:numPr>
+      </w:pPr>
+      <w:proofErr w:type="spellStart"/>
+      <w:r>
+        <w:t>Rejtett</w:t>
+      </w:r>
+      <w:proofErr w:type="spellEnd"/>
+      <w:r>
+        <w:t xml:space="preserve"> </w:t>
+      </w:r>
+      <w:proofErr w:type="spellStart"/>
+      <w:r>
+        <w:t>függőségek</w:t>
+      </w:r>
+      <w:proofErr w:type="spellEnd"/>
+      <w:r>
+        <w:t xml:space="preserve"> </w:t>
+      </w:r>
+      <w:proofErr w:type="spellStart"/>
+      <w:r>
+        <w:t>feltárása</w:t>
+      </w:r>
+      <w:proofErr w:type="spellEnd"/>
+    </w:p>
+    <w:p>
+      <w:pPr>
+        <w:numPr>
+          <w:ilvl w:val="0"/>
+          <w:numId w:val="1"/>
+        </w:numPr>
+      </w:pPr>
+      <w:proofErr w:type="spellStart"/>
+      <w:r>
+        <w:t>Ismerkedés</w:t>
+      </w:r>
+      <w:proofErr w:type="spellEnd"/>
+      <w:r>
+        <w:t xml:space="preserve"> a </w:t>
+      </w:r>
+      <w:proofErr w:type="spellStart"/>
+      <w:r>
+        <w:t>függőséggel</w:t>
+      </w:r>
+      <w:proofErr w:type="spellEnd"/>
+      <w:r>
+        <w:t xml:space="preserve">, </w:t>
+      </w:r>
+      <w:proofErr w:type="spellStart"/>
+      <w:r>
+        <w:t>felvétele</w:t>
+      </w:r>
+      <w:proofErr w:type="spellEnd"/>
+      <w:r>
+        <w:t xml:space="preserve"> a pom.xml-be</w:t>
+      </w:r>
+    </w:p>
+    <w:p>
+      <w:pPr>
+        <w:numPr>
+          <w:ilvl w:val="0"/>
+          <w:numId w:val="1"/>
+        </w:numPr>
+      </w:pPr>
+      <w:r>
+        <w:t xml:space="preserve">A Maven build </w:t>
+      </w:r>
+      <w:proofErr w:type="spellStart"/>
+      <w:r>
+        <w:t>tesztelése</w:t>
+      </w:r>
+      <w:proofErr w:type="spellEnd"/>
+      <w:r>
+        <w:t xml:space="preserve">, a </w:t>
+      </w:r>
+      <w:proofErr w:type="spellStart"/>
+      <w:r>
+        <w:t>talált</w:t>
+      </w:r>
+      <w:proofErr w:type="spellEnd"/>
+      <w:r>
+        <w:t xml:space="preserve"> </w:t>
+      </w:r>
+      <w:proofErr w:type="spellStart"/>
+      <w:r>
+        <w:t>hibáknak</w:t>
+      </w:r>
+      <w:proofErr w:type="spellEnd"/>
+      <w:r>
+        <w:t xml:space="preserve"> </w:t>
+      </w:r>
+      <w:proofErr w:type="spellStart"/>
+      <w:r>
+        <w:t>utánajárása</w:t>
+      </w:r>
+      <w:proofErr w:type="spellEnd"/>
+      <w:r>
+        <w:t xml:space="preserve">, </w:t>
+      </w:r>
+      <w:proofErr w:type="spellStart"/>
+      <w:r>
+        <w:t>kijavítása</w:t>
+      </w:r>
+      <w:proofErr w:type="spellEnd"/>
+    </w:p>
+    <w:p>
+      <w:pPr>
+        <w:numPr>
+          <w:ilvl w:val="0"/>
+          <w:numId w:val="1"/>
+        </w:numPr>
+      </w:pPr>
+      <w:r>
+        <w:t xml:space="preserve">A </w:t>
+      </w:r>
+      <w:proofErr w:type="spellStart"/>
+      <w:r>
+        <w:t>projekt</w:t>
+      </w:r>
+      <w:proofErr w:type="spellEnd"/>
+      <w:r>
+        <w:t xml:space="preserve"> </w:t>
+      </w:r>
+      <w:proofErr w:type="spellStart"/>
+      <w:r>
+        <w:t>ismételt</w:t>
+      </w:r>
+      <w:proofErr w:type="spellEnd"/>
+      <w:r>
+        <w:t xml:space="preserve"> </w:t>
+      </w:r>
+      <w:proofErr w:type="spellStart"/>
+      <w:r>
+        <w:t>tesztelése</w:t>
+      </w:r>
+      <w:proofErr w:type="spellEnd"/>
+      <w:r>
+        <w:t xml:space="preserve">, </w:t>
+      </w:r>
+      <w:proofErr w:type="spellStart"/>
+      <w:r>
+        <w:t>t</w:t>
+      </w:r>
+      <w:r>
+        <w:t>ovábbi</w:t>
+      </w:r>
+      <w:proofErr w:type="spellEnd"/>
+      <w:r>
+        <w:t xml:space="preserve"> </w:t>
+      </w:r>
+      <w:proofErr w:type="spellStart"/>
+      <w:r>
+        <w:t>hibák</w:t>
+      </w:r>
+      <w:proofErr w:type="spellEnd"/>
+      <w:r>
+        <w:t xml:space="preserve"> </w:t>
+      </w:r>
+      <w:proofErr w:type="spellStart"/>
+      <w:r>
+        <w:t>kijavítása</w:t>
+      </w:r>
+      <w:proofErr w:type="spellEnd"/>
+    </w:p>
+    <w:p>
+      <w:pPr>
+        <w:numPr>
+          <w:ilvl w:val="0"/>
+          <w:numId w:val="1"/>
+        </w:numPr>
+      </w:pPr>
+      <w:r>
+        <w:t xml:space="preserve">A </w:t>
+      </w:r>
+      <w:proofErr w:type="spellStart"/>
+      <w:r>
+        <w:t>munkafolyamat</w:t>
+      </w:r>
+      <w:proofErr w:type="spellEnd"/>
+      <w:r>
+        <w:t xml:space="preserve"> </w:t>
+      </w:r>
+      <w:proofErr w:type="spellStart"/>
+      <w:r>
+        <w:t>köztes</w:t>
+      </w:r>
+      <w:proofErr w:type="spellEnd"/>
+      <w:r>
+        <w:t xml:space="preserve">, </w:t>
+      </w:r>
+      <w:proofErr w:type="spellStart"/>
+      <w:r>
+        <w:t>valamint</w:t>
+      </w:r>
+      <w:proofErr w:type="spellEnd"/>
+      <w:r>
+        <w:t xml:space="preserve"> </w:t>
+      </w:r>
+      <w:proofErr w:type="spellStart"/>
+      <w:r>
+        <w:t>végső</w:t>
+      </w:r>
+      <w:proofErr w:type="spellEnd"/>
+      <w:r>
+        <w:t xml:space="preserve"> </w:t>
+      </w:r>
+      <w:proofErr w:type="spellStart"/>
+      <w:r>
+        <w:t>állapotának</w:t>
+      </w:r>
+      <w:proofErr w:type="spellEnd"/>
+      <w:r>
+        <w:t xml:space="preserve"> </w:t>
+      </w:r>
+      <w:proofErr w:type="spellStart"/>
+      <w:r>
+        <w:t>dokumentálása</w:t>
+      </w:r>
+      <w:proofErr w:type="spellEnd"/>
+    </w:p>
+    <w:p>
+      <w:proofErr w:type="spellStart"/>
+      <w:r>
+        <w:t>Manuális</w:t>
+      </w:r>
+      <w:proofErr w:type="spellEnd"/>
+      <w:r>
+        <w:t xml:space="preserve"> </w:t>
+      </w:r>
+      <w:proofErr w:type="spellStart"/>
+      <w:r>
+        <w:t>tesztelés</w:t>
+      </w:r>
+      <w:proofErr w:type="spellEnd"/>
+      <w:r>
+        <w:t xml:space="preserve"> (</w:t>
+      </w:r>
+      <w:proofErr w:type="spellStart"/>
+      <w:r>
+        <w:t>összesen</w:t>
+      </w:r>
+      <w:proofErr w:type="spellEnd"/>
+      <w:r>
+        <w:t xml:space="preserve"> kb. </w:t>
+      </w:r>
+      <w:r>
+        <w:t>6</w:t>
+      </w:r>
+      <w:r>
+        <w:t xml:space="preserve"> ó</w:t>
+      </w:r>
+      <w:proofErr w:type="spellStart"/>
+      <w:r>
+        <w:t>ra</w:t>
+      </w:r>
+      <w:proofErr w:type="spellEnd"/>
+      <w:r>
+        <w:t>):</w:t>
+      </w:r>
+    </w:p>
+    <w:p>
+      <w:pPr>
+        <w:numPr>
+          <w:ilvl w:val="0"/>
+          <w:numId w:val="1"/>
+        </w:numPr>
+      </w:pPr>
+      <w:r>
+        <w:t xml:space="preserve">A </w:t>
+      </w:r>
+      <w:proofErr w:type="spellStart"/>
+      <w:r>
+        <w:t>tesztelési</w:t>
+      </w:r>
+      <w:proofErr w:type="spellEnd"/>
+      <w:r>
+        <w:t xml:space="preserve"> </w:t>
+      </w:r>
+      <w:proofErr w:type="spellStart"/>
+      <w:r>
+        <w:t>sablon</w:t>
+      </w:r>
+      <w:proofErr w:type="spellEnd"/>
+      <w:r>
+        <w:t xml:space="preserve"> </w:t>
+      </w:r>
+      <w:proofErr w:type="spellStart"/>
+      <w:r>
+        <w:t>létrehozása</w:t>
+      </w:r>
+      <w:proofErr w:type="spellEnd"/>
+    </w:p>
+    <w:p>
+      <w:pPr>
+        <w:numPr>
+          <w:ilvl w:val="0"/>
+          <w:numId w:val="1"/>
+        </w:numPr>
+      </w:pPr>
+      <w:proofErr w:type="spellStart"/>
+      <w:r>
+        <w:t>Fontos</w:t>
+      </w:r>
+      <w:proofErr w:type="spellEnd"/>
+      <w:r>
+        <w:t xml:space="preserve">, </w:t>
+      </w:r>
+      <w:proofErr w:type="spellStart"/>
+      <w:r>
+        <w:t>tesztelendő</w:t>
+      </w:r>
+      <w:proofErr w:type="spellEnd"/>
+      <w:r>
+        <w:t xml:space="preserve"> use-case-ek</w:t>
+      </w:r>
+      <w:r>
+        <w:t xml:space="preserve">, </w:t>
+      </w:r>
+      <w:proofErr w:type="spellStart"/>
+      <w:r>
+        <w:t>valamint</w:t>
+      </w:r>
+      <w:proofErr w:type="spellEnd"/>
+      <w:r>
+        <w:t xml:space="preserve"> </w:t>
+      </w:r>
+      <w:proofErr w:type="spellStart"/>
+      <w:r>
+        <w:t>előfeltételeinek</w:t>
+      </w:r>
+      <w:proofErr w:type="spellEnd"/>
+      <w:r>
+        <w:t xml:space="preserve"> </w:t>
+      </w:r>
+      <w:proofErr w:type="spellStart"/>
+      <w:r>
+        <w:t>meghatározása</w:t>
+      </w:r>
+      <w:proofErr w:type="spellEnd"/>
+    </w:p>
+    <w:p>
+      <w:pPr>
+        <w:numPr>
+          <w:ilvl w:val="0"/>
+          <w:numId w:val="1"/>
+        </w:numPr>
+      </w:pPr>
+      <w:r>
+        <w:t>1-1</w:t>
+      </w:r>
+      <w:r>
+        <w:t>0</w:t>
+      </w:r>
+      <w:r>
+        <w:t xml:space="preserve"> id-</w:t>
+      </w:r>
+      <w:proofErr w:type="spellStart"/>
+      <w:r>
+        <w:t>val</w:t>
+      </w:r>
+      <w:proofErr w:type="spellEnd"/>
+      <w:r>
+        <w:t xml:space="preserve"> </w:t>
+      </w:r>
+      <w:proofErr w:type="spellStart"/>
+      <w:r>
+        <w:t>rendelkező</w:t>
+      </w:r>
+      <w:proofErr w:type="spellEnd"/>
+      <w:r>
+        <w:t xml:space="preserve"> </w:t>
+      </w:r>
+      <w:proofErr w:type="spellStart"/>
+      <w:r>
+        <w:t>manuális</w:t>
+      </w:r>
+      <w:proofErr w:type="spellEnd"/>
+      <w:r>
+        <w:t xml:space="preserve"> </w:t>
+      </w:r>
+      <w:proofErr w:type="spellStart"/>
+      <w:r>
         <w:t>tesztek</w:t>
       </w:r>
       <w:proofErr w:type="spellEnd"/>
       <w:r>
-        <w:rPr>
-          <w:color w:val="FF0000"/>
-        </w:rPr>
-        <w:t xml:space="preserve"> </w:t>
-      </w:r>
-      <w:proofErr w:type="spellStart"/>
-      <w:r>
-        <w:rPr>
-          <w:color w:val="FF0000"/>
-        </w:rPr>
-        <w:t>készítése</w:t>
-      </w:r>
-      <w:proofErr w:type="spellEnd"/>
-      <w:r>
-        <w:rPr>
-          <w:color w:val="FF0000"/>
-        </w:rPr>
-        <w:t>)</w:t>
-      </w:r>
+        <w:t xml:space="preserve"> </w:t>
+      </w:r>
+      <w:proofErr w:type="spellStart"/>
+      <w:r>
+        <w:t>végrehajtása</w:t>
+      </w:r>
+      <w:proofErr w:type="spellEnd"/>
+      <w:r>
+        <w:t xml:space="preserve">, </w:t>
+      </w:r>
+      <w:proofErr w:type="spellStart"/>
+      <w:r>
+        <w:t>dokumentálása</w:t>
+      </w:r>
+      <w:proofErr w:type="spellEnd"/>
     </w:p>
     <w:p>
       <w:pPr>
@@ -2251,168 +2607,38 @@
           <w:ilvl w:val="0"/>
           <w:numId w:val="1"/>
         </w:numPr>
-        <w:rPr>
-          <w:color w:val="FF0000"/>
-        </w:rPr>
-      </w:pPr>
-      <w:r>
-        <w:rPr>
-          <w:color w:val="FF0000"/>
-        </w:rPr>
-        <w:t>...</w:t>
-      </w:r>
-    </w:p>
-    <w:p>
-      <w:pPr>
-        <w:rPr>
-          <w:color w:val="FF0000"/>
-        </w:rPr>
-      </w:pPr>
-      <w:proofErr w:type="spellStart"/>
-      <w:r>
-        <w:rPr>
-          <w:color w:val="FF0000"/>
-        </w:rPr>
-        <w:t>Részfeladat</w:t>
-      </w:r>
-      <w:proofErr w:type="spellEnd"/>
-      <w:r>
-        <w:rPr>
-          <w:color w:val="FF0000"/>
-        </w:rPr>
-        <w:t xml:space="preserve"> 2</w:t>
-      </w:r>
-      <w:r>
-        <w:t xml:space="preserve"> (</w:t>
-      </w:r>
-      <w:proofErr w:type="spellStart"/>
-      <w:r>
-        <w:t>összesen</w:t>
-      </w:r>
-      <w:proofErr w:type="spellEnd"/>
-      <w:r>
-        <w:t xml:space="preserve"> kb. </w:t>
-      </w:r>
-      <w:r>
-        <w:rPr>
-          <w:color w:val="FF0000"/>
-        </w:rPr>
-        <w:t>X</w:t>
-      </w:r>
-      <w:r>
-        <w:t xml:space="preserve"> </w:t>
-      </w:r>
-      <w:proofErr w:type="spellStart"/>
-      <w:r>
-        <w:t>óra</w:t>
-      </w:r>
-      <w:proofErr w:type="spellEnd"/>
-      <w:r>
-        <w:t>):</w:t>
-      </w:r>
-    </w:p>
-    <w:p>
-      <w:pPr>
-        <w:numPr>
-          <w:ilvl w:val="0"/>
-          <w:numId w:val="1"/>
-        </w:numPr>
-        <w:rPr>
-          <w:color w:val="FF0000"/>
-        </w:rPr>
-      </w:pPr>
-      <w:proofErr w:type="spellStart"/>
-      <w:r>
-        <w:rPr>
-          <w:color w:val="FF0000"/>
-        </w:rPr>
-        <w:t>Konkrét</w:t>
-      </w:r>
-      <w:proofErr w:type="spellEnd"/>
-      <w:r>
-        <w:rPr>
-          <w:color w:val="FF0000"/>
-        </w:rPr>
-        <w:t xml:space="preserve">, </w:t>
-      </w:r>
-      <w:proofErr w:type="spellStart"/>
-      <w:r>
-        <w:rPr>
-          <w:color w:val="FF0000"/>
-        </w:rPr>
-        <w:t>projekt-specifikus</w:t>
-      </w:r>
-      <w:proofErr w:type="spellEnd"/>
-      <w:r>
-        <w:rPr>
-          <w:color w:val="FF0000"/>
-        </w:rPr>
-        <w:t xml:space="preserve"> </w:t>
-      </w:r>
-      <w:proofErr w:type="spellStart"/>
-      <w:r>
-        <w:rPr>
-          <w:color w:val="FF0000"/>
-        </w:rPr>
-        <w:t>feladat</w:t>
-      </w:r>
-      <w:proofErr w:type="spellEnd"/>
-      <w:r>
-        <w:rPr>
-          <w:color w:val="FF0000"/>
-        </w:rPr>
-        <w:t xml:space="preserve"> (Z </w:t>
-      </w:r>
-      <w:proofErr w:type="spellStart"/>
-      <w:r>
-        <w:rPr>
-          <w:color w:val="FF0000"/>
-        </w:rPr>
-        <w:t>részfeladat</w:t>
-      </w:r>
-      <w:proofErr w:type="spellEnd"/>
-      <w:r>
-        <w:rPr>
-          <w:color w:val="FF0000"/>
-        </w:rPr>
-        <w:t xml:space="preserve"> </w:t>
-      </w:r>
-      <w:proofErr w:type="spellStart"/>
-      <w:r>
-        <w:rPr>
-          <w:color w:val="FF0000"/>
-        </w:rPr>
-        <w:t>ellenőrzése</w:t>
-      </w:r>
-      <w:proofErr w:type="spellEnd"/>
-      <w:r>
-        <w:rPr>
-          <w:color w:val="FF0000"/>
-        </w:rPr>
-        <w:t>)</w:t>
-      </w:r>
-    </w:p>
-    <w:p>
-      <w:pPr>
-        <w:numPr>
-          <w:ilvl w:val="0"/>
-          <w:numId w:val="1"/>
-        </w:numPr>
-      </w:pPr>
-      <w:r>
-        <w:t>…</w:t>
-      </w:r>
-    </w:p>
-    <w:p>
-      <w:r>
-        <w:rPr>
-          <w:noProof/>
-        </w:rPr>
-        <w:pict w14:anchorId="5B696BE9">
-          <v:rect id="_x0000_i1025" alt="" style="width:453.6pt;height:.05pt;mso-width-percent:0;mso-height-percent:0;mso-width-percent:0;mso-height-percent:0" o:hralign="center" o:hrstd="t" o:hr="t" fillcolor="#a0a0a0" stroked="f"/>
-        </w:pict>
-      </w:r>
-    </w:p>
+      </w:pPr>
+      <w:proofErr w:type="spellStart"/>
+      <w:r>
+        <w:t>Segédkezés</w:t>
+      </w:r>
+      <w:proofErr w:type="spellEnd"/>
+      <w:r>
+        <w:t xml:space="preserve"> </w:t>
+      </w:r>
+      <w:proofErr w:type="spellStart"/>
+      <w:r>
+        <w:t>további</w:t>
+      </w:r>
+      <w:proofErr w:type="spellEnd"/>
+      <w:r>
+        <w:t xml:space="preserve"> </w:t>
+      </w:r>
+      <w:proofErr w:type="spellStart"/>
+      <w:r>
+        <w:t>tesztek</w:t>
+      </w:r>
+      <w:proofErr w:type="spellEnd"/>
+      <w:r>
+        <w:t xml:space="preserve"> </w:t>
+      </w:r>
+      <w:proofErr w:type="spellStart"/>
+      <w:r>
+        <w:t>ötleiteiben</w:t>
+      </w:r>
+      <w:proofErr w:type="spellEnd"/>
+    </w:p>
+    <w:p/>
     <w:p>
       <w:pPr>
         <w:pStyle w:val="Cmsor4"/>
@@ -2806,7 +3032,7 @@
 </file>
 
 <file path=word/comments.xml><?xml version="1.0" encoding="utf-8"?>
-<w:comments xmlns:wpc="http://schemas.microsoft.com/office/word/2010/wordprocessingCanvas" xmlns:cx="http://schemas.microsoft.com/office/drawing/2014/chartex" xmlns:cx1="http://schemas.microsoft.com/office/drawing/2015/9/8/chartex" xmlns:cx2="http://schemas.microsoft.com/office/drawing/2015/10/21/chartex" xmlns:cx3="http://schemas.microsoft.com/office/drawing/2016/5/9/chartex" xmlns:cx4="http://schemas.microsoft.com/office/drawing/2016/5/10/chartex" xmlns:cx5="http://schemas.microsoft.com/office/drawing/2016/5/11/chartex" xmlns:cx6="http://schemas.microsoft.com/office/drawing/2016/5/12/chartex" xmlns:cx7="http://schemas.microsoft.com/office/drawing/2016/5/13/chartex" xmlns:cx8="http://schemas.microsoft.com/office/drawing/2016/5/14/chartex" xmlns:mc="http://schemas.openxmlformats.org/markup-compatibility/2006" xmlns:aink="http://schemas.microsoft.com/office/drawing/2016/ink" xmlns:am3d="http://schemas.microsoft.com/office/drawing/2017/model3d" xmlns:o="urn:schemas-microsoft-com:office:office" xmlns:oel="http://schemas.microsoft.com/office/2019/extlst" xmlns:r="http://schemas.openxmlformats.org/officeDocument/2006/relationships" xmlns:m="http://schemas.openxmlformats.org/officeDocument/2006/math" xmlns:v="urn:schemas-microsoft-com:vml" xmlns:wp14="http://schemas.microsoft.com/office/word/2010/wordprocessingDrawing" xmlns:wp="http://schemas.openxmlformats.org/drawingml/2006/wordprocessingDrawing" xmlns:w10="urn:schemas-microsoft-com:office:word" xmlns:w="http://schemas.openxmlformats.org/wordprocessingml/2006/main" xmlns:w14="http://schemas.microsoft.com/office/word/2010/wordml" xmlns:w15="http://schemas.microsoft.com/office/word/2012/wordml" xmlns:w16cex="http://schemas.microsoft.com/office/word/2018/wordml/cex" xmlns:w16cid="http://schemas.microsoft.com/office/word/2016/wordml/cid" xmlns:w16="http://schemas.microsoft.com/office/word/2018/wordml" xmlns:w16sdtdh="http://schemas.microsoft.com/office/word/2020/wordml/sdtdatahash" xmlns:w16se="http://schemas.microsoft.com/office/word/2015/wordml/symex" xmlns:wpg="http://schemas.microsoft.com/office/word/2010/wordprocessingGroup" xmlns:wpi="http://schemas.microsoft.com/office/word/2010/wordprocessingInk" xmlns:wne="http://schemas.microsoft.com/office/word/2006/wordml" xmlns:wps="http://schemas.microsoft.com/office/word/2010/wordprocessingShape" mc:Ignorable="w14 w15 w16se w16cid w16 w16cex w16sdtdh wp14">
+<w:comments xmlns:wpc="http://schemas.microsoft.com/office/word/2010/wordprocessingCanvas" xmlns:cx="http://schemas.microsoft.com/office/drawing/2014/chartex" xmlns:cx1="http://schemas.microsoft.com/office/drawing/2015/9/8/chartex" xmlns:cx2="http://schemas.microsoft.com/office/drawing/2015/10/21/chartex" xmlns:cx3="http://schemas.microsoft.com/office/drawing/2016/5/9/chartex" xmlns:cx4="http://schemas.microsoft.com/office/drawing/2016/5/10/chartex" xmlns:cx5="http://schemas.microsoft.com/office/drawing/2016/5/11/chartex" xmlns:cx6="http://schemas.microsoft.com/office/drawing/2016/5/12/chartex" xmlns:cx7="http://schemas.microsoft.com/office/drawing/2016/5/13/chartex" xmlns:cx8="http://schemas.microsoft.com/office/drawing/2016/5/14/chartex" xmlns:mc="http://schemas.openxmlformats.org/markup-compatibility/2006" xmlns:aink="http://schemas.microsoft.com/office/drawing/2016/ink" xmlns:am3d="http://schemas.microsoft.com/office/drawing/2017/model3d" xmlns:o="urn:schemas-microsoft-com:office:office" xmlns:oel="http://schemas.microsoft.com/office/2019/extlst" xmlns:r="http://schemas.openxmlformats.org/officeDocument/2006/relationships" xmlns:m="http://schemas.openxmlformats.org/officeDocument/2006/math" xmlns:v="urn:schemas-microsoft-com:vml" xmlns:wp14="http://schemas.microsoft.com/office/word/2010/wordprocessingDrawing" xmlns:wp="http://schemas.openxmlformats.org/drawingml/2006/wordprocessingDrawing" xmlns:w10="urn:schemas-microsoft-com:office:word" xmlns:w="http://schemas.openxmlformats.org/wordprocessingml/2006/main" xmlns:w14="http://schemas.microsoft.com/office/word/2010/wordml" xmlns:w15="http://schemas.microsoft.com/office/word/2012/wordml" xmlns:w16cex="http://schemas.microsoft.com/office/word/2018/wordml/cex" xmlns:w16cid="http://schemas.microsoft.com/office/word/2016/wordml/cid" xmlns:w16="http://schemas.microsoft.com/office/word/2018/wordml" xmlns:w16du="http://schemas.microsoft.com/office/word/2023/wordml/word16du" xmlns:w16sdtdh="http://schemas.microsoft.com/office/word/2020/wordml/sdtdatahash" xmlns:w16se="http://schemas.microsoft.com/office/word/2015/wordml/symex" xmlns:wpg="http://schemas.microsoft.com/office/word/2010/wordprocessingGroup" xmlns:wpi="http://schemas.microsoft.com/office/word/2010/wordprocessingInk" xmlns:wne="http://schemas.microsoft.com/office/word/2006/wordml" xmlns:wps="http://schemas.microsoft.com/office/word/2010/wordprocessingShape" mc:Ignorable="w14 w15 w16se w16cid w16 w16cex w16sdtdh wp14">
   <w:comment w:id="6" w:author="Zoltán Micskei" w:date="2017-04-28T13:44:00Z" w:initials="">
     <w:p>
       <w:pPr>
@@ -2835,19 +3061,19 @@
 </file>
 
 <file path=word/commentsExtended.xml><?xml version="1.0" encoding="utf-8"?>
-<w15:commentsEx xmlns:wpc="http://schemas.microsoft.com/office/word/2010/wordprocessingCanvas" xmlns:cx="http://schemas.microsoft.com/office/drawing/2014/chartex" xmlns:cx1="http://schemas.microsoft.com/office/drawing/2015/9/8/chartex" xmlns:cx2="http://schemas.microsoft.com/office/drawing/2015/10/21/chartex" xmlns:cx3="http://schemas.microsoft.com/office/drawing/2016/5/9/chartex" xmlns:cx4="http://schemas.microsoft.com/office/drawing/2016/5/10/chartex" xmlns:cx5="http://schemas.microsoft.com/office/drawing/2016/5/11/chartex" xmlns:cx6="http://schemas.microsoft.com/office/drawing/2016/5/12/chartex" xmlns:cx7="http://schemas.microsoft.com/office/drawing/2016/5/13/chartex" xmlns:cx8="http://schemas.microsoft.com/office/drawing/2016/5/14/chartex" xmlns:mc="http://schemas.openxmlformats.org/markup-compatibility/2006" xmlns:aink="http://schemas.microsoft.com/office/drawing/2016/ink" xmlns:am3d="http://schemas.microsoft.com/office/drawing/2017/model3d" xmlns:o="urn:schemas-microsoft-com:office:office" xmlns:oel="http://schemas.microsoft.com/office/2019/extlst" xmlns:r="http://schemas.openxmlformats.org/officeDocument/2006/relationships" xmlns:m="http://schemas.openxmlformats.org/officeDocument/2006/math" xmlns:v="urn:schemas-microsoft-com:vml" xmlns:wp14="http://schemas.microsoft.com/office/word/2010/wordprocessingDrawing" xmlns:wp="http://schemas.openxmlformats.org/drawingml/2006/wordprocessingDrawing" xmlns:w10="urn:schemas-microsoft-com:office:word" xmlns:w="http://schemas.openxmlformats.org/wordprocessingml/2006/main" xmlns:w14="http://schemas.microsoft.com/office/word/2010/wordml" xmlns:w15="http://schemas.microsoft.com/office/word/2012/wordml" xmlns:w16cex="http://schemas.microsoft.com/office/word/2018/wordml/cex" xmlns:w16cid="http://schemas.microsoft.com/office/word/2016/wordml/cid" xmlns:w16="http://schemas.microsoft.com/office/word/2018/wordml" xmlns:w16sdtdh="http://schemas.microsoft.com/office/word/2020/wordml/sdtdatahash" xmlns:w16se="http://schemas.microsoft.com/office/word/2015/wordml/symex" xmlns:wpg="http://schemas.microsoft.com/office/word/2010/wordprocessingGroup" xmlns:wpi="http://schemas.microsoft.com/office/word/2010/wordprocessingInk" xmlns:wne="http://schemas.microsoft.com/office/word/2006/wordml" xmlns:wps="http://schemas.microsoft.com/office/word/2010/wordprocessingShape" mc:Ignorable="w14 w15 w16se w16cid w16 w16cex w16sdtdh wp14">
+<w15:commentsEx xmlns:wpc="http://schemas.microsoft.com/office/word/2010/wordprocessingCanvas" xmlns:cx="http://schemas.microsoft.com/office/drawing/2014/chartex" xmlns:cx1="http://schemas.microsoft.com/office/drawing/2015/9/8/chartex" xmlns:cx2="http://schemas.microsoft.com/office/drawing/2015/10/21/chartex" xmlns:cx3="http://schemas.microsoft.com/office/drawing/2016/5/9/chartex" xmlns:cx4="http://schemas.microsoft.com/office/drawing/2016/5/10/chartex" xmlns:cx5="http://schemas.microsoft.com/office/drawing/2016/5/11/chartex" xmlns:cx6="http://schemas.microsoft.com/office/drawing/2016/5/12/chartex" xmlns:cx7="http://schemas.microsoft.com/office/drawing/2016/5/13/chartex" xmlns:cx8="http://schemas.microsoft.com/office/drawing/2016/5/14/chartex" xmlns:mc="http://schemas.openxmlformats.org/markup-compatibility/2006" xmlns:aink="http://schemas.microsoft.com/office/drawing/2016/ink" xmlns:am3d="http://schemas.microsoft.com/office/drawing/2017/model3d" xmlns:o="urn:schemas-microsoft-com:office:office" xmlns:oel="http://schemas.microsoft.com/office/2019/extlst" xmlns:r="http://schemas.openxmlformats.org/officeDocument/2006/relationships" xmlns:m="http://schemas.openxmlformats.org/officeDocument/2006/math" xmlns:v="urn:schemas-microsoft-com:vml" xmlns:wp14="http://schemas.microsoft.com/office/word/2010/wordprocessingDrawing" xmlns:wp="http://schemas.openxmlformats.org/drawingml/2006/wordprocessingDrawing" xmlns:w10="urn:schemas-microsoft-com:office:word" xmlns:w="http://schemas.openxmlformats.org/wordprocessingml/2006/main" xmlns:w14="http://schemas.microsoft.com/office/word/2010/wordml" xmlns:w15="http://schemas.microsoft.com/office/word/2012/wordml" xmlns:w16cex="http://schemas.microsoft.com/office/word/2018/wordml/cex" xmlns:w16cid="http://schemas.microsoft.com/office/word/2016/wordml/cid" xmlns:w16="http://schemas.microsoft.com/office/word/2018/wordml" xmlns:w16du="http://schemas.microsoft.com/office/word/2023/wordml/word16du" xmlns:w16sdtdh="http://schemas.microsoft.com/office/word/2020/wordml/sdtdatahash" xmlns:w16se="http://schemas.microsoft.com/office/word/2015/wordml/symex" xmlns:wpg="http://schemas.microsoft.com/office/word/2010/wordprocessingGroup" xmlns:wpi="http://schemas.microsoft.com/office/word/2010/wordprocessingInk" xmlns:wne="http://schemas.microsoft.com/office/word/2006/wordml" xmlns:wps="http://schemas.microsoft.com/office/word/2010/wordprocessingShape" mc:Ignorable="w14 w15 w16se w16cid w16 w16cex w16sdtdh wp14">
   <w15:commentEx w15:paraId="00000026" w15:done="0"/>
 </w15:commentsEx>
 </file>
 
 <file path=word/commentsIds.xml><?xml version="1.0" encoding="utf-8"?>
-<w16cid:commentsIds xmlns:wpc="http://schemas.microsoft.com/office/word/2010/wordprocessingCanvas" xmlns:cx="http://schemas.microsoft.com/office/drawing/2014/chartex" xmlns:cx1="http://schemas.microsoft.com/office/drawing/2015/9/8/chartex" xmlns:cx2="http://schemas.microsoft.com/office/drawing/2015/10/21/chartex" xmlns:cx3="http://schemas.microsoft.com/office/drawing/2016/5/9/chartex" xmlns:cx4="http://schemas.microsoft.com/office/drawing/2016/5/10/chartex" xmlns:cx5="http://schemas.microsoft.com/office/drawing/2016/5/11/chartex" xmlns:cx6="http://schemas.microsoft.com/office/drawing/2016/5/12/chartex" xmlns:cx7="http://schemas.microsoft.com/office/drawing/2016/5/13/chartex" xmlns:cx8="http://schemas.microsoft.com/office/drawing/2016/5/14/chartex" xmlns:mc="http://schemas.openxmlformats.org/markup-compatibility/2006" xmlns:aink="http://schemas.microsoft.com/office/drawing/2016/ink" xmlns:am3d="http://schemas.microsoft.com/office/drawing/2017/model3d" xmlns:o="urn:schemas-microsoft-com:office:office" xmlns:oel="http://schemas.microsoft.com/office/2019/extlst" xmlns:r="http://schemas.openxmlformats.org/officeDocument/2006/relationships" xmlns:m="http://schemas.openxmlformats.org/officeDocument/2006/math" xmlns:v="urn:schemas-microsoft-com:vml" xmlns:wp14="http://schemas.microsoft.com/office/word/2010/wordprocessingDrawing" xmlns:wp="http://schemas.openxmlformats.org/drawingml/2006/wordprocessingDrawing" xmlns:w10="urn:schemas-microsoft-com:office:word" xmlns:w="http://schemas.openxmlformats.org/wordprocessingml/2006/main" xmlns:w14="http://schemas.microsoft.com/office/word/2010/wordml" xmlns:w15="http://schemas.microsoft.com/office/word/2012/wordml" xmlns:w16cex="http://schemas.microsoft.com/office/word/2018/wordml/cex" xmlns:w16cid="http://schemas.microsoft.com/office/word/2016/wordml/cid" xmlns:w16="http://schemas.microsoft.com/office/word/2018/wordml" xmlns:w16sdtdh="http://schemas.microsoft.com/office/word/2020/wordml/sdtdatahash" xmlns:w16se="http://schemas.microsoft.com/office/word/2015/wordml/symex" xmlns:wpg="http://schemas.microsoft.com/office/word/2010/wordprocessingGroup" xmlns:wpi="http://schemas.microsoft.com/office/word/2010/wordprocessingInk" xmlns:wne="http://schemas.microsoft.com/office/word/2006/wordml" xmlns:wps="http://schemas.microsoft.com/office/word/2010/wordprocessingShape" mc:Ignorable="w14 w15 w16se w16cid w16 w16cex w16sdtdh wp14">
+<w16cid:commentsIds xmlns:wpc="http://schemas.microsoft.com/office/word/2010/wordprocessingCanvas" xmlns:cx="http://schemas.microsoft.com/office/drawing/2014/chartex" xmlns:cx1="http://schemas.microsoft.com/office/drawing/2015/9/8/chartex" xmlns:cx2="http://schemas.microsoft.com/office/drawing/2015/10/21/chartex" xmlns:cx3="http://schemas.microsoft.com/office/drawing/2016/5/9/chartex" xmlns:cx4="http://schemas.microsoft.com/office/drawing/2016/5/10/chartex" xmlns:cx5="http://schemas.microsoft.com/office/drawing/2016/5/11/chartex" xmlns:cx6="http://schemas.microsoft.com/office/drawing/2016/5/12/chartex" xmlns:cx7="http://schemas.microsoft.com/office/drawing/2016/5/13/chartex" xmlns:cx8="http://schemas.microsoft.com/office/drawing/2016/5/14/chartex" xmlns:mc="http://schemas.openxmlformats.org/markup-compatibility/2006" xmlns:aink="http://schemas.microsoft.com/office/drawing/2016/ink" xmlns:am3d="http://schemas.microsoft.com/office/drawing/2017/model3d" xmlns:o="urn:schemas-microsoft-com:office:office" xmlns:oel="http://schemas.microsoft.com/office/2019/extlst" xmlns:r="http://schemas.openxmlformats.org/officeDocument/2006/relationships" xmlns:m="http://schemas.openxmlformats.org/officeDocument/2006/math" xmlns:v="urn:schemas-microsoft-com:vml" xmlns:wp14="http://schemas.microsoft.com/office/word/2010/wordprocessingDrawing" xmlns:wp="http://schemas.openxmlformats.org/drawingml/2006/wordprocessingDrawing" xmlns:w10="urn:schemas-microsoft-com:office:word" xmlns:w="http://schemas.openxmlformats.org/wordprocessingml/2006/main" xmlns:w14="http://schemas.microsoft.com/office/word/2010/wordml" xmlns:w15="http://schemas.microsoft.com/office/word/2012/wordml" xmlns:w16cex="http://schemas.microsoft.com/office/word/2018/wordml/cex" xmlns:w16cid="http://schemas.microsoft.com/office/word/2016/wordml/cid" xmlns:w16="http://schemas.microsoft.com/office/word/2018/wordml" xmlns:w16du="http://schemas.microsoft.com/office/word/2023/wordml/word16du" xmlns:w16sdtdh="http://schemas.microsoft.com/office/word/2020/wordml/sdtdatahash" xmlns:w16se="http://schemas.microsoft.com/office/word/2015/wordml/symex" xmlns:wpg="http://schemas.microsoft.com/office/word/2010/wordprocessingGroup" xmlns:wpi="http://schemas.microsoft.com/office/word/2010/wordprocessingInk" xmlns:wne="http://schemas.microsoft.com/office/word/2006/wordml" xmlns:wps="http://schemas.microsoft.com/office/word/2010/wordprocessingShape" mc:Ignorable="w14 w15 w16se w16cid w16 w16cex w16sdtdh wp14">
   <w16cid:commentId w16cid:paraId="00000026" w16cid:durableId="280A77C6"/>
 </w16cid:commentsIds>
 </file>
 
 <file path=word/numbering.xml><?xml version="1.0" encoding="utf-8"?>
-<w:numbering xmlns:wpc="http://schemas.microsoft.com/office/word/2010/wordprocessingCanvas" xmlns:cx="http://schemas.microsoft.com/office/drawing/2014/chartex" xmlns:cx1="http://schemas.microsoft.com/office/drawing/2015/9/8/chartex" xmlns:cx2="http://schemas.microsoft.com/office/drawing/2015/10/21/chartex" xmlns:cx3="http://schemas.microsoft.com/office/drawing/2016/5/9/chartex" xmlns:cx4="http://schemas.microsoft.com/office/drawing/2016/5/10/chartex" xmlns:cx5="http://schemas.microsoft.com/office/drawing/2016/5/11/chartex" xmlns:cx6="http://schemas.microsoft.com/office/drawing/2016/5/12/chartex" xmlns:cx7="http://schemas.microsoft.com/office/drawing/2016/5/13/chartex" xmlns:cx8="http://schemas.microsoft.com/office/drawing/2016/5/14/chartex" xmlns:mc="http://schemas.openxmlformats.org/markup-compatibility/2006" xmlns:aink="http://schemas.microsoft.com/office/drawing/2016/ink" xmlns:am3d="http://schemas.microsoft.com/office/drawing/2017/model3d" xmlns:o="urn:schemas-microsoft-com:office:office" xmlns:oel="http://schemas.microsoft.com/office/2019/extlst" xmlns:r="http://schemas.openxmlformats.org/officeDocument/2006/relationships" xmlns:m="http://schemas.openxmlformats.org/officeDocument/2006/math" xmlns:v="urn:schemas-microsoft-com:vml" xmlns:wp14="http://schemas.microsoft.com/office/word/2010/wordprocessingDrawing" xmlns:wp="http://schemas.openxmlformats.org/drawingml/2006/wordprocessingDrawing" xmlns:w10="urn:schemas-microsoft-com:office:word" xmlns:w="http://schemas.openxmlformats.org/wordprocessingml/2006/main" xmlns:w14="http://schemas.microsoft.com/office/word/2010/wordml" xmlns:w15="http://schemas.microsoft.com/office/word/2012/wordml" xmlns:w16cex="http://schemas.microsoft.com/office/word/2018/wordml/cex" xmlns:w16cid="http://schemas.microsoft.com/office/word/2016/wordml/cid" xmlns:w16="http://schemas.microsoft.com/office/word/2018/wordml" xmlns:w16sdtdh="http://schemas.microsoft.com/office/word/2020/wordml/sdtdatahash" xmlns:w16se="http://schemas.microsoft.com/office/word/2015/wordml/symex" xmlns:wpg="http://schemas.microsoft.com/office/word/2010/wordprocessingGroup" xmlns:wpi="http://schemas.microsoft.com/office/word/2010/wordprocessingInk" xmlns:wne="http://schemas.microsoft.com/office/word/2006/wordml" xmlns:wps="http://schemas.microsoft.com/office/word/2010/wordprocessingShape" mc:Ignorable="w14 w15 w16se w16cid w16 w16cex w16sdtdh wp14">
+<w:numbering xmlns:wpc="http://schemas.microsoft.com/office/word/2010/wordprocessingCanvas" xmlns:cx="http://schemas.microsoft.com/office/drawing/2014/chartex" xmlns:cx1="http://schemas.microsoft.com/office/drawing/2015/9/8/chartex" xmlns:cx2="http://schemas.microsoft.com/office/drawing/2015/10/21/chartex" xmlns:cx3="http://schemas.microsoft.com/office/drawing/2016/5/9/chartex" xmlns:cx4="http://schemas.microsoft.com/office/drawing/2016/5/10/chartex" xmlns:cx5="http://schemas.microsoft.com/office/drawing/2016/5/11/chartex" xmlns:cx6="http://schemas.microsoft.com/office/drawing/2016/5/12/chartex" xmlns:cx7="http://schemas.microsoft.com/office/drawing/2016/5/13/chartex" xmlns:cx8="http://schemas.microsoft.com/office/drawing/2016/5/14/chartex" xmlns:mc="http://schemas.openxmlformats.org/markup-compatibility/2006" xmlns:aink="http://schemas.microsoft.com/office/drawing/2016/ink" xmlns:am3d="http://schemas.microsoft.com/office/drawing/2017/model3d" xmlns:o="urn:schemas-microsoft-com:office:office" xmlns:oel="http://schemas.microsoft.com/office/2019/extlst" xmlns:r="http://schemas.openxmlformats.org/officeDocument/2006/relationships" xmlns:m="http://schemas.openxmlformats.org/officeDocument/2006/math" xmlns:v="urn:schemas-microsoft-com:vml" xmlns:wp14="http://schemas.microsoft.com/office/word/2010/wordprocessingDrawing" xmlns:wp="http://schemas.openxmlformats.org/drawingml/2006/wordprocessingDrawing" xmlns:w10="urn:schemas-microsoft-com:office:word" xmlns:w="http://schemas.openxmlformats.org/wordprocessingml/2006/main" xmlns:w14="http://schemas.microsoft.com/office/word/2010/wordml" xmlns:w15="http://schemas.microsoft.com/office/word/2012/wordml" xmlns:w16cex="http://schemas.microsoft.com/office/word/2018/wordml/cex" xmlns:w16cid="http://schemas.microsoft.com/office/word/2016/wordml/cid" xmlns:w16="http://schemas.microsoft.com/office/word/2018/wordml" xmlns:w16du="http://schemas.microsoft.com/office/word/2023/wordml/word16du" xmlns:w16sdtdh="http://schemas.microsoft.com/office/word/2020/wordml/sdtdatahash" xmlns:w16se="http://schemas.microsoft.com/office/word/2015/wordml/symex" xmlns:wpg="http://schemas.microsoft.com/office/word/2010/wordprocessingGroup" xmlns:wpi="http://schemas.microsoft.com/office/word/2010/wordprocessingInk" xmlns:wne="http://schemas.microsoft.com/office/word/2006/wordml" xmlns:wps="http://schemas.microsoft.com/office/word/2010/wordprocessingShape" mc:Ignorable="w14 w15 w16se w16cid w16 w16cex w16sdtdh wp14">
   <w:abstractNum w:abstractNumId="0" w15:restartNumberingAfterBreak="0">
     <w:nsid w:val="6DD3067E"/>
     <w:multiLevelType w:val="multilevel"/>

</xml_diff>